<commit_message>
some changes on notes
</commit_message>
<xml_diff>
--- a/Notes.docx
+++ b/Notes.docx
@@ -550,6 +550,7 @@
         <w:rPr>
           <w:b/>
           <w:bCs/>
+          <w:noProof/>
           <w:sz w:val="28"/>
           <w:szCs w:val="28"/>
           <w:lang w:val="en-US"/>
@@ -842,6 +843,7 @@
       </w:pPr>
       <w:r>
         <w:rPr>
+          <w:noProof/>
           <w:lang w:val="en-US"/>
         </w:rPr>
         <w:drawing>
@@ -1018,6 +1020,7 @@
       </w:pPr>
       <w:r>
         <w:rPr>
+          <w:noProof/>
           <w:lang w:val="en-US"/>
         </w:rPr>
         <w:drawing>
@@ -2254,6 +2257,7 @@
       </w:pPr>
       <w:r>
         <w:rPr>
+          <w:noProof/>
           <w:lang w:val="en-US"/>
         </w:rPr>
         <w:drawing>
@@ -2469,6 +2473,7 @@
       </w:r>
       <w:r>
         <w:rPr>
+          <w:noProof/>
           <w:lang w:val="en-US"/>
         </w:rPr>
         <w:drawing>
@@ -2547,6 +2552,7 @@
       </w:pPr>
       <w:r>
         <w:rPr>
+          <w:noProof/>
           <w:lang w:val="en-US"/>
         </w:rPr>
         <w:drawing>
@@ -2867,6 +2873,7 @@
       </w:pPr>
       <w:r>
         <w:rPr>
+          <w:noProof/>
           <w:lang w:val="en-US"/>
         </w:rPr>
         <w:drawing>
@@ -3631,15 +3638,7 @@
           <w:szCs w:val="28"/>
           <w:lang w:val="en-US"/>
         </w:rPr>
-        <w:t>algebraic</w:t>
-      </w:r>
-      <w:r>
-        <w:rPr>
-          <w:sz w:val="28"/>
-          <w:szCs w:val="28"/>
-          <w:lang w:val="en-US"/>
-        </w:rPr>
-        <w:t xml:space="preserve"> </w:t>
+        <w:t xml:space="preserve">algebraic </w:t>
       </w:r>
       <w:r>
         <w:rPr>
@@ -3669,6 +3668,7 @@
       </w:pPr>
       <w:r>
         <w:rPr>
+          <w:noProof/>
           <w:lang w:val="en-US"/>
         </w:rPr>
         <w:lastRenderedPageBreak/>
@@ -3790,6 +3790,7 @@
       </w:pPr>
       <w:r>
         <w:rPr>
+          <w:noProof/>
           <w:lang w:val="en-US"/>
         </w:rPr>
         <w:drawing>
@@ -4267,6 +4268,7 @@
       </w:pPr>
       <w:r>
         <w:rPr>
+          <w:noProof/>
           <w:lang w:val="en-US"/>
         </w:rPr>
         <w:drawing>
@@ -4327,6 +4329,7 @@
       </w:r>
       <w:r>
         <w:rPr>
+          <w:noProof/>
           <w:lang w:val="en-US"/>
         </w:rPr>
         <w:drawing>
@@ -4471,65 +4474,187 @@
           <w:szCs w:val="28"/>
           <w:lang w:val="en-US"/>
         </w:rPr>
-        <w:t>D</w:t>
-      </w:r>
-      <w:r>
-        <w:rPr>
-          <w:b/>
-          <w:bCs/>
-          <w:sz w:val="28"/>
-          <w:szCs w:val="28"/>
-          <w:lang w:val="en-US"/>
-        </w:rPr>
-        <w:t xml:space="preserve">ecision </w:t>
-      </w:r>
-      <w:r>
-        <w:rPr>
-          <w:b/>
-          <w:bCs/>
-          <w:sz w:val="28"/>
-          <w:szCs w:val="28"/>
-          <w:lang w:val="en-US"/>
-        </w:rPr>
-        <w:t>B</w:t>
-      </w:r>
-      <w:r>
-        <w:rPr>
-          <w:b/>
-          <w:bCs/>
-          <w:sz w:val="28"/>
-          <w:szCs w:val="28"/>
-          <w:lang w:val="en-US"/>
-        </w:rPr>
-        <w:t>oundary</w:t>
-      </w:r>
-      <w:r>
-        <w:rPr>
-          <w:b/>
-          <w:bCs/>
-          <w:sz w:val="28"/>
-          <w:szCs w:val="28"/>
-          <w:lang w:val="en-US"/>
-        </w:rPr>
-        <w:t>:</w:t>
-      </w:r>
-    </w:p>
-    <w:p>
-      <w:pPr>
-        <w:spacing w:after="0"/>
-        <w:rPr>
-          <w:sz w:val="28"/>
-          <w:szCs w:val="28"/>
-          <w:lang w:val="en-US"/>
-        </w:rPr>
-      </w:pPr>
-      <w:r>
-        <w:rPr>
-          <w:sz w:val="28"/>
-          <w:szCs w:val="28"/>
-          <w:lang w:val="en-US"/>
-        </w:rPr>
-        <w:t>is the line that separates the area where y = 0 and where y = 1. It is created by our hypothesis function.</w:t>
+        <w:t>Decision Boundary:</w:t>
+      </w:r>
+    </w:p>
+    <w:p>
+      <w:pPr>
+        <w:spacing w:after="0"/>
+        <w:rPr>
+          <w:sz w:val="28"/>
+          <w:szCs w:val="28"/>
+          <w:lang w:val="en-US"/>
+        </w:rPr>
+      </w:pPr>
+      <w:r>
+        <w:rPr>
+          <w:sz w:val="28"/>
+          <w:szCs w:val="28"/>
+          <w:lang w:val="en-US"/>
+        </w:rPr>
+        <w:t xml:space="preserve">is the line that separates the area where y = 0 and where y = 1. It is created by our hypothesis function. </w:t>
+      </w:r>
+    </w:p>
+    <w:p>
+      <w:pPr>
+        <w:spacing w:after="0"/>
+        <w:rPr>
+          <w:sz w:val="28"/>
+          <w:szCs w:val="28"/>
+          <w:lang w:val="en-US"/>
+        </w:rPr>
+      </w:pPr>
+      <w:r>
+        <w:rPr>
+          <w:sz w:val="28"/>
+          <w:szCs w:val="28"/>
+          <w:lang w:val="en-US"/>
+        </w:rPr>
+        <w:t xml:space="preserve">/* the line that we </w:t>
+      </w:r>
+      <w:r>
+        <w:rPr>
+          <w:sz w:val="28"/>
+          <w:szCs w:val="28"/>
+          <w:lang w:val="en-US"/>
+        </w:rPr>
+        <w:t>notice</w:t>
+      </w:r>
+      <w:r>
+        <w:rPr>
+          <w:sz w:val="28"/>
+          <w:szCs w:val="28"/>
+          <w:lang w:val="en-US"/>
+        </w:rPr>
+        <w:t xml:space="preserve"> after plotting the data</w:t>
+      </w:r>
+      <w:r>
+        <w:rPr>
+          <w:sz w:val="28"/>
+          <w:szCs w:val="28"/>
+          <w:lang w:val="en-US"/>
+        </w:rPr>
+        <w:t xml:space="preserve"> which </w:t>
+      </w:r>
+      <w:r>
+        <w:rPr>
+          <w:sz w:val="28"/>
+          <w:szCs w:val="28"/>
+          <w:lang w:val="en-US"/>
+        </w:rPr>
+        <w:t>separates</w:t>
+      </w:r>
+      <w:r>
+        <w:rPr>
+          <w:sz w:val="28"/>
+          <w:szCs w:val="28"/>
+          <w:lang w:val="en-US"/>
+        </w:rPr>
+        <w:t xml:space="preserve"> the classes</w:t>
+      </w:r>
+      <w:r>
+        <w:rPr>
+          <w:sz w:val="28"/>
+          <w:szCs w:val="28"/>
+          <w:lang w:val="en-US"/>
+        </w:rPr>
+        <w:t xml:space="preserve"> it might be too co</w:t>
+      </w:r>
+      <w:r>
+        <w:rPr>
+          <w:sz w:val="28"/>
+          <w:szCs w:val="28"/>
+          <w:lang w:val="en-US"/>
+        </w:rPr>
+        <w:t>m</w:t>
+      </w:r>
+      <w:r>
+        <w:rPr>
+          <w:sz w:val="28"/>
+          <w:szCs w:val="28"/>
+          <w:lang w:val="en-US"/>
+        </w:rPr>
+        <w:t>plicated due to the dataset, as a simple example it can be a si</w:t>
+      </w:r>
+      <w:r>
+        <w:rPr>
+          <w:sz w:val="28"/>
+          <w:szCs w:val="28"/>
+          <w:lang w:val="en-US"/>
+        </w:rPr>
+        <w:t>m</w:t>
+      </w:r>
+      <w:r>
+        <w:rPr>
+          <w:sz w:val="28"/>
+          <w:szCs w:val="28"/>
+          <w:lang w:val="en-US"/>
+        </w:rPr>
+        <w:t xml:space="preserve">ple line, but for complicated statements by creating non linear </w:t>
+      </w:r>
+      <w:r>
+        <w:rPr>
+          <w:sz w:val="28"/>
+          <w:szCs w:val="28"/>
+          <w:lang w:val="en-US"/>
+        </w:rPr>
+        <w:t xml:space="preserve">(polynomial) </w:t>
+      </w:r>
+      <w:r>
+        <w:rPr>
+          <w:sz w:val="28"/>
+          <w:szCs w:val="28"/>
+          <w:lang w:val="en-US"/>
+        </w:rPr>
+        <w:t>relations</w:t>
+      </w:r>
+      <w:r>
+        <w:rPr>
+          <w:sz w:val="28"/>
+          <w:szCs w:val="28"/>
+          <w:lang w:val="en-US"/>
+        </w:rPr>
+        <w:t xml:space="preserve"> on features</w:t>
+      </w:r>
+      <w:r>
+        <w:rPr>
+          <w:sz w:val="28"/>
+          <w:szCs w:val="28"/>
+          <w:lang w:val="en-US"/>
+        </w:rPr>
+        <w:t xml:space="preserve"> we can define more complicated </w:t>
+      </w:r>
+      <w:r>
+        <w:rPr>
+          <w:sz w:val="28"/>
+          <w:szCs w:val="28"/>
+          <w:lang w:val="en-US"/>
+        </w:rPr>
+        <w:t>boundaries</w:t>
+      </w:r>
+      <w:r>
+        <w:rPr>
+          <w:sz w:val="28"/>
+          <w:szCs w:val="28"/>
+          <w:lang w:val="en-US"/>
+        </w:rPr>
+        <w:t xml:space="preserve"> (non linear bound</w:t>
+      </w:r>
+      <w:r>
+        <w:rPr>
+          <w:sz w:val="28"/>
+          <w:szCs w:val="28"/>
+          <w:lang w:val="en-US"/>
+        </w:rPr>
+        <w:t>a</w:t>
+      </w:r>
+      <w:r>
+        <w:rPr>
+          <w:sz w:val="28"/>
+          <w:szCs w:val="28"/>
+          <w:lang w:val="en-US"/>
+        </w:rPr>
+        <w:t>ry)</w:t>
       </w:r>
       <w:r>
         <w:rPr>
@@ -4539,176 +4664,6 @@
         </w:rPr>
         <w:t xml:space="preserve"> </w:t>
       </w:r>
-    </w:p>
-    <w:p>
-      <w:pPr>
-        <w:spacing w:after="0"/>
-        <w:rPr>
-          <w:sz w:val="28"/>
-          <w:szCs w:val="28"/>
-          <w:lang w:val="en-US"/>
-        </w:rPr>
-      </w:pPr>
-      <w:r>
-        <w:rPr>
-          <w:sz w:val="28"/>
-          <w:szCs w:val="28"/>
-          <w:lang w:val="en-US"/>
-        </w:rPr>
-        <w:t xml:space="preserve">/* the line that we </w:t>
-      </w:r>
-      <w:r>
-        <w:rPr>
-          <w:sz w:val="28"/>
-          <w:szCs w:val="28"/>
-          <w:lang w:val="en-US"/>
-        </w:rPr>
-        <w:t>notice</w:t>
-      </w:r>
-      <w:r>
-        <w:rPr>
-          <w:sz w:val="28"/>
-          <w:szCs w:val="28"/>
-          <w:lang w:val="en-US"/>
-        </w:rPr>
-        <w:t xml:space="preserve"> after plotting the data</w:t>
-      </w:r>
-      <w:r>
-        <w:rPr>
-          <w:sz w:val="28"/>
-          <w:szCs w:val="28"/>
-          <w:lang w:val="en-US"/>
-        </w:rPr>
-        <w:t xml:space="preserve"> which </w:t>
-      </w:r>
-      <w:r>
-        <w:rPr>
-          <w:sz w:val="28"/>
-          <w:szCs w:val="28"/>
-          <w:lang w:val="en-US"/>
-        </w:rPr>
-        <w:t>separates</w:t>
-      </w:r>
-      <w:r>
-        <w:rPr>
-          <w:sz w:val="28"/>
-          <w:szCs w:val="28"/>
-          <w:lang w:val="en-US"/>
-        </w:rPr>
-        <w:t xml:space="preserve"> the classes</w:t>
-      </w:r>
-      <w:r>
-        <w:rPr>
-          <w:sz w:val="28"/>
-          <w:szCs w:val="28"/>
-          <w:lang w:val="en-US"/>
-        </w:rPr>
-        <w:t xml:space="preserve"> it might be too co</w:t>
-      </w:r>
-      <w:r>
-        <w:rPr>
-          <w:sz w:val="28"/>
-          <w:szCs w:val="28"/>
-          <w:lang w:val="en-US"/>
-        </w:rPr>
-        <w:t>m</w:t>
-      </w:r>
-      <w:r>
-        <w:rPr>
-          <w:sz w:val="28"/>
-          <w:szCs w:val="28"/>
-          <w:lang w:val="en-US"/>
-        </w:rPr>
-        <w:t>plicated due to the dataset, as a simple example it can be a si</w:t>
-      </w:r>
-      <w:r>
-        <w:rPr>
-          <w:sz w:val="28"/>
-          <w:szCs w:val="28"/>
-          <w:lang w:val="en-US"/>
-        </w:rPr>
-        <w:t>m</w:t>
-      </w:r>
-      <w:r>
-        <w:rPr>
-          <w:sz w:val="28"/>
-          <w:szCs w:val="28"/>
-          <w:lang w:val="en-US"/>
-        </w:rPr>
-        <w:t xml:space="preserve">ple line, but for complicated statements by creating non linear </w:t>
-      </w:r>
-      <w:r>
-        <w:rPr>
-          <w:sz w:val="28"/>
-          <w:szCs w:val="28"/>
-          <w:lang w:val="en-US"/>
-        </w:rPr>
-        <w:t xml:space="preserve">(polynomial) </w:t>
-      </w:r>
-      <w:r>
-        <w:rPr>
-          <w:sz w:val="28"/>
-          <w:szCs w:val="28"/>
-          <w:lang w:val="en-US"/>
-        </w:rPr>
-        <w:t>relations</w:t>
-      </w:r>
-      <w:r>
-        <w:rPr>
-          <w:sz w:val="28"/>
-          <w:szCs w:val="28"/>
-          <w:lang w:val="en-US"/>
-        </w:rPr>
-        <w:t xml:space="preserve"> on features</w:t>
-      </w:r>
-      <w:r>
-        <w:rPr>
-          <w:sz w:val="28"/>
-          <w:szCs w:val="28"/>
-          <w:lang w:val="en-US"/>
-        </w:rPr>
-        <w:t xml:space="preserve"> we can define more complicated </w:t>
-      </w:r>
-      <w:r>
-        <w:rPr>
-          <w:sz w:val="28"/>
-          <w:szCs w:val="28"/>
-          <w:lang w:val="en-US"/>
-        </w:rPr>
-        <w:t>boundaries</w:t>
-      </w:r>
-      <w:r>
-        <w:rPr>
-          <w:sz w:val="28"/>
-          <w:szCs w:val="28"/>
-          <w:lang w:val="en-US"/>
-        </w:rPr>
-        <w:t xml:space="preserve"> (non linear bound</w:t>
-      </w:r>
-      <w:r>
-        <w:rPr>
-          <w:sz w:val="28"/>
-          <w:szCs w:val="28"/>
-          <w:lang w:val="en-US"/>
-        </w:rPr>
-        <w:t>a</w:t>
-      </w:r>
-      <w:r>
-        <w:rPr>
-          <w:sz w:val="28"/>
-          <w:szCs w:val="28"/>
-          <w:lang w:val="en-US"/>
-        </w:rPr>
-        <w:t>ry)</w:t>
-      </w:r>
-      <w:r>
-        <w:rPr>
-          <w:sz w:val="28"/>
-          <w:szCs w:val="28"/>
-          <w:lang w:val="en-US"/>
-        </w:rPr>
-        <w:t xml:space="preserve"> </w:t>
-      </w:r>
       <w:r>
         <w:rPr>
           <w:sz w:val="28"/>
@@ -4755,15 +4710,7 @@
           <w:szCs w:val="28"/>
           <w:lang w:val="en-US"/>
         </w:rPr>
-        <w:t>We cannot use the same cost function that we use for linear regression because the Logistic Function will cause the output to be wavy, causing many local optima. In other words, it will not be a convex function.</w:t>
-      </w:r>
-      <w:r>
-        <w:rPr>
-          <w:sz w:val="28"/>
-          <w:szCs w:val="28"/>
-          <w:lang w:val="en-US"/>
-        </w:rPr>
-        <w:t xml:space="preserve"> /* A function is said to be </w:t>
+        <w:t xml:space="preserve">We cannot use the same cost function that we use for linear regression because the Logistic Function will cause the output to be wavy, causing many local optima. In other words, it will not be a convex function. /* A function is said to be </w:t>
       </w:r>
       <w:r>
         <w:rPr>
@@ -4813,6 +4760,7 @@
       </w:pPr>
       <w:r>
         <w:rPr>
+          <w:noProof/>
           <w:lang w:val="en-US"/>
         </w:rPr>
         <w:lastRenderedPageBreak/>
@@ -4878,15 +4826,7 @@
           <w:szCs w:val="28"/>
           <w:lang w:val="en-US"/>
         </w:rPr>
-        <w:t>C</w:t>
-      </w:r>
-      <w:r>
-        <w:rPr>
-          <w:sz w:val="28"/>
-          <w:szCs w:val="28"/>
-          <w:lang w:val="en-US"/>
-        </w:rPr>
-        <w:t>ost function for logistic regression looks like:</w:t>
+        <w:t>Cost function for logistic regression looks like:</w:t>
       </w:r>
     </w:p>
     <w:p>
@@ -4916,6 +4856,7 @@
       </w:r>
       <w:r>
         <w:rPr>
+          <w:noProof/>
           <w:lang w:val="en-US"/>
         </w:rPr>
         <w:drawing>
@@ -5114,23 +5055,7 @@
           <w:szCs w:val="28"/>
           <w:lang w:val="en-US"/>
         </w:rPr>
-        <w:t>/* remember that J(</w:t>
-      </w:r>
-      <w:r>
-        <w:rPr>
-          <w:sz w:val="28"/>
-          <w:szCs w:val="28"/>
-          <w:lang w:val="en-US"/>
-        </w:rPr>
-        <w:t>θ</w:t>
-      </w:r>
-      <w:r>
-        <w:rPr>
-          <w:sz w:val="28"/>
-          <w:szCs w:val="28"/>
-          <w:lang w:val="en-US"/>
-        </w:rPr>
-        <w:t>) = 1/m</w:t>
+        <w:t>/* remember that J(θ) = 1/m</w:t>
       </w:r>
       <w:r>
         <w:rPr>
@@ -5271,23 +5196,7 @@
           <w:szCs w:val="28"/>
           <w:lang w:val="en-US"/>
         </w:rPr>
-        <w:t xml:space="preserve">The </w:t>
-      </w:r>
-      <w:r>
-        <w:rPr>
-          <w:sz w:val="28"/>
-          <w:szCs w:val="28"/>
-          <w:lang w:val="en-US"/>
-        </w:rPr>
-        <w:t>comprehensive</w:t>
-      </w:r>
-      <w:r>
-        <w:rPr>
-          <w:sz w:val="28"/>
-          <w:szCs w:val="28"/>
-          <w:lang w:val="en-US"/>
-        </w:rPr>
-        <w:t xml:space="preserve"> (simplified) form of linear regression cost function:</w:t>
+        <w:t>The comprehensive (simplified) form of linear regression cost function:</w:t>
       </w:r>
     </w:p>
     <w:p>
@@ -5522,17 +5431,7 @@
           <w:szCs w:val="28"/>
           <w:lang w:val="en-US" w:bidi="ar-EG"/>
         </w:rPr>
-        <w:t>Gradient Descent</w:t>
-      </w:r>
-      <w:r>
-        <w:rPr>
-          <w:b/>
-          <w:bCs/>
-          <w:sz w:val="28"/>
-          <w:szCs w:val="28"/>
-          <w:lang w:val="en-US" w:bidi="ar-EG"/>
-        </w:rPr>
-        <w:t>:</w:t>
+        <w:t>Gradient Descent:</w:t>
       </w:r>
       <w:r>
         <w:rPr>
@@ -5862,23 +5761,7 @@
           <w:szCs w:val="28"/>
           <w:lang w:val="en-US" w:bidi="ar-EG"/>
         </w:rPr>
-        <w:t>.</w:t>
-      </w:r>
-      <w:r>
-        <w:rPr>
-          <w:sz w:val="28"/>
-          <w:szCs w:val="28"/>
-          <w:lang w:val="en-US" w:bidi="ar-EG"/>
-        </w:rPr>
-        <w:t xml:space="preserve"> </w:t>
-      </w:r>
-      <w:r>
-        <w:rPr>
-          <w:sz w:val="28"/>
-          <w:szCs w:val="28"/>
-          <w:lang w:val="en-US" w:bidi="ar-EG"/>
-        </w:rPr>
-        <w:t xml:space="preserve">To make a prediction on a new x, pick the class that maximizes </w:t>
+        <w:t xml:space="preserve">. To make a prediction on a new x, pick the class that maximizes </w:t>
       </w:r>
       <w:proofErr w:type="spellStart"/>
       <w:r>
@@ -6099,15 +5982,7 @@
           <w:szCs w:val="28"/>
           <w:lang w:val="en-US" w:bidi="ar-EG"/>
         </w:rPr>
-        <w:t>Keep all the features, but reduce the magnitude of parameters θ j</w:t>
-      </w:r>
-      <w:r>
-        <w:rPr>
-          <w:sz w:val="28"/>
-          <w:szCs w:val="28"/>
-          <w:lang w:val="en-US" w:bidi="ar-EG"/>
-        </w:rPr>
-        <w:t>.</w:t>
+        <w:t>Keep all the features, but reduce the magnitude of parameters θ j.</w:t>
       </w:r>
       <w:r>
         <w:rPr>
@@ -6582,17 +6457,7 @@
           <w:szCs w:val="28"/>
           <w:lang w:val="en-US" w:bidi="ar-EG"/>
         </w:rPr>
-        <w:t>Cost Function</w:t>
-      </w:r>
-      <w:r>
-        <w:rPr>
-          <w:b/>
-          <w:bCs/>
-          <w:sz w:val="28"/>
-          <w:szCs w:val="28"/>
-          <w:lang w:val="en-US" w:bidi="ar-EG"/>
-        </w:rPr>
-        <w:t xml:space="preserve"> Regularization:</w:t>
+        <w:t>Cost Function Regularization:</w:t>
       </w:r>
     </w:p>
     <w:p>
@@ -7384,26 +7249,24 @@
     </w:p>
     <w:p>
       <w:pPr>
-        <w:spacing w:after="0"/>
-        <w:rPr>
-          <w:sz w:val="28"/>
-          <w:szCs w:val="28"/>
-          <w:lang w:val="en-US" w:bidi="ar-EG"/>
-        </w:rPr>
-      </w:pPr>
-      <w:bookmarkStart w:id="0" w:name="_GoBack"/>
+        <w:rPr>
+          <w:sz w:val="28"/>
+          <w:szCs w:val="28"/>
+          <w:lang w:val="en-US" w:bidi="ar-EG"/>
+        </w:rPr>
+      </w:pPr>
       <w:r>
         <w:rPr>
           <w:noProof/>
         </w:rPr>
         <w:drawing>
-          <wp:anchor distT="0" distB="0" distL="114300" distR="114300" simplePos="0" relativeHeight="251686912" behindDoc="0" locked="0" layoutInCell="1" allowOverlap="1" wp14:anchorId="46B8F81D" wp14:editId="5DF1181A">
+          <wp:anchor distT="0" distB="0" distL="114300" distR="114300" simplePos="0" relativeHeight="251686912" behindDoc="0" locked="0" layoutInCell="1" allowOverlap="1" wp14:anchorId="46B8F81D" wp14:editId="542A3384">
             <wp:simplePos x="0" y="0"/>
             <wp:positionH relativeFrom="column">
               <wp:posOffset>0</wp:posOffset>
             </wp:positionH>
             <wp:positionV relativeFrom="paragraph">
-              <wp:posOffset>5212</wp:posOffset>
+              <wp:posOffset>520733</wp:posOffset>
             </wp:positionV>
             <wp:extent cx="4591050" cy="1466850"/>
             <wp:effectExtent l="0" t="0" r="0" b="0"/>
@@ -7452,6 +7315,80 @@
           </wp:anchor>
         </w:drawing>
       </w:r>
+      <w:r>
+        <w:rPr>
+          <w:sz w:val="28"/>
+          <w:szCs w:val="28"/>
+          <w:lang w:val="en-US" w:bidi="ar-EG"/>
+        </w:rPr>
+        <w:br w:type="page"/>
+      </w:r>
+    </w:p>
+    <w:p>
+      <w:pPr>
+        <w:spacing w:after="0"/>
+        <w:rPr>
+          <w:sz w:val="28"/>
+          <w:szCs w:val="28"/>
+          <w:lang w:val="en-US" w:bidi="ar-EG"/>
+        </w:rPr>
+      </w:pPr>
+      <w:r>
+        <w:rPr>
+          <w:sz w:val="28"/>
+          <w:szCs w:val="28"/>
+          <w:lang w:val="en-US" w:bidi="ar-EG"/>
+        </w:rPr>
+        <w:lastRenderedPageBreak/>
+        <w:t>WEEK4</w:t>
+      </w:r>
+    </w:p>
+    <w:p>
+      <w:pPr>
+        <w:rPr>
+          <w:sz w:val="28"/>
+          <w:szCs w:val="28"/>
+          <w:lang w:val="en-US" w:bidi="ar-EG"/>
+        </w:rPr>
+      </w:pPr>
+      <w:r>
+        <w:rPr>
+          <w:sz w:val="28"/>
+          <w:szCs w:val="28"/>
+          <w:lang w:val="en-US" w:bidi="ar-EG"/>
+        </w:rPr>
+        <w:br w:type="page"/>
+      </w:r>
+    </w:p>
+    <w:p>
+      <w:pPr>
+        <w:spacing w:after="0"/>
+        <w:rPr>
+          <w:sz w:val="28"/>
+          <w:szCs w:val="28"/>
+          <w:lang w:val="en-US" w:bidi="ar-EG"/>
+        </w:rPr>
+      </w:pPr>
+      <w:r>
+        <w:rPr>
+          <w:sz w:val="28"/>
+          <w:szCs w:val="28"/>
+          <w:lang w:val="en-US" w:bidi="ar-EG"/>
+        </w:rPr>
+        <w:lastRenderedPageBreak/>
+        <w:t>NEURAL NETWORKS</w:t>
+      </w:r>
+    </w:p>
+    <w:p>
+      <w:pPr>
+        <w:spacing w:after="0"/>
+        <w:rPr>
+          <w:sz w:val="28"/>
+          <w:szCs w:val="28"/>
+          <w:lang w:val="en-US" w:bidi="ar-EG"/>
+        </w:rPr>
+      </w:pPr>
+      <w:bookmarkStart w:id="0" w:name="_GoBack"/>
       <w:bookmarkEnd w:id="0"/>
     </w:p>
     <w:sectPr>

</xml_diff>

<commit_message>
neural network notes added :worried:
</commit_message>
<xml_diff>
--- a/Notes.docx
+++ b/Notes.docx
@@ -7388,7 +7388,1226 @@
           <w:lang w:val="en-US" w:bidi="ar-EG"/>
         </w:rPr>
       </w:pPr>
+      <w:r>
+        <w:rPr>
+          <w:sz w:val="28"/>
+          <w:szCs w:val="28"/>
+          <w:lang w:val="en-US" w:bidi="ar-EG"/>
+        </w:rPr>
+        <w:t>Model Representation:</w:t>
+      </w:r>
+    </w:p>
+    <w:p>
+      <w:pPr>
+        <w:spacing w:after="0"/>
+        <w:rPr>
+          <w:sz w:val="28"/>
+          <w:szCs w:val="28"/>
+          <w:lang w:val="en-US" w:bidi="ar-EG"/>
+        </w:rPr>
+      </w:pPr>
+      <w:r>
+        <w:rPr>
+          <w:sz w:val="28"/>
+          <w:szCs w:val="28"/>
+          <w:lang w:val="en-US" w:bidi="ar-EG"/>
+        </w:rPr>
+        <w:t xml:space="preserve">/* We will try to build something like human neurons, our model will consist of input </w:t>
+      </w:r>
+      <w:proofErr w:type="gramStart"/>
+      <w:r>
+        <w:rPr>
+          <w:sz w:val="28"/>
+          <w:szCs w:val="28"/>
+          <w:lang w:val="en-US" w:bidi="ar-EG"/>
+        </w:rPr>
+        <w:t>layer(</w:t>
+      </w:r>
+      <w:proofErr w:type="gramEnd"/>
+      <w:r>
+        <w:rPr>
+          <w:sz w:val="28"/>
+          <w:szCs w:val="28"/>
+          <w:lang w:val="en-US" w:bidi="ar-EG"/>
+        </w:rPr>
+        <w:t>x vector, our feature vector), hidden layer(s)(where we will do computational operations) and output layer(last named as h) */</w:t>
+      </w:r>
+    </w:p>
+    <w:p>
+      <w:pPr>
+        <w:spacing w:after="0"/>
+        <w:rPr>
+          <w:sz w:val="28"/>
+          <w:szCs w:val="28"/>
+          <w:lang w:val="en-US" w:bidi="ar-EG"/>
+        </w:rPr>
+      </w:pPr>
+    </w:p>
+    <w:p>
+      <w:pPr>
+        <w:spacing w:after="0"/>
+        <w:rPr>
+          <w:sz w:val="28"/>
+          <w:szCs w:val="28"/>
+          <w:lang w:val="en-US" w:bidi="ar-EG"/>
+        </w:rPr>
+      </w:pPr>
+      <w:r>
+        <w:rPr>
+          <w:sz w:val="28"/>
+          <w:szCs w:val="28"/>
+          <w:lang w:val="en-US" w:bidi="ar-EG"/>
+        </w:rPr>
+        <w:t>In neural networks, we use the same logistic</w:t>
+      </w:r>
+      <w:r>
+        <w:rPr>
+          <w:sz w:val="28"/>
+          <w:szCs w:val="28"/>
+          <w:lang w:val="en-US" w:bidi="ar-EG"/>
+        </w:rPr>
+        <w:t xml:space="preserve"> </w:t>
+      </w:r>
+      <w:r>
+        <w:rPr>
+          <w:sz w:val="28"/>
+          <w:szCs w:val="28"/>
+          <w:lang w:val="en-US" w:bidi="ar-EG"/>
+        </w:rPr>
+        <w:t xml:space="preserve">function </w:t>
+      </w:r>
+      <w:r>
+        <w:rPr>
+          <w:sz w:val="28"/>
+          <w:szCs w:val="28"/>
+          <w:lang w:val="en-US" w:bidi="ar-EG"/>
+        </w:rPr>
+        <w:t xml:space="preserve">(or sigmoid activation function) </w:t>
+      </w:r>
+      <w:r>
+        <w:rPr>
+          <w:sz w:val="28"/>
+          <w:szCs w:val="28"/>
+          <w:lang w:val="en-US" w:bidi="ar-EG"/>
+        </w:rPr>
+        <w:t>as in classification,</w:t>
+      </w:r>
+      <w:r>
+        <w:rPr>
+          <w:sz w:val="28"/>
+          <w:szCs w:val="28"/>
+          <w:lang w:val="en-US" w:bidi="ar-EG"/>
+        </w:rPr>
+        <w:t xml:space="preserve"> and</w:t>
+      </w:r>
+      <w:r>
+        <w:rPr>
+          <w:sz w:val="28"/>
+          <w:szCs w:val="28"/>
+          <w:lang w:val="en-US" w:bidi="ar-EG"/>
+        </w:rPr>
+        <w:t xml:space="preserve"> our "theta" parameters are sometimes called "weights".</w:t>
+      </w:r>
+    </w:p>
+    <w:p>
+      <w:pPr>
+        <w:spacing w:after="0"/>
+        <w:rPr>
+          <w:sz w:val="28"/>
+          <w:szCs w:val="28"/>
+          <w:lang w:val="en-US" w:bidi="ar-EG"/>
+        </w:rPr>
+      </w:pPr>
+      <w:r>
+        <w:rPr>
+          <w:sz w:val="28"/>
+          <w:szCs w:val="28"/>
+          <w:lang w:val="en-US" w:bidi="ar-EG"/>
+        </w:rPr>
+        <w:t xml:space="preserve">Note: </w:t>
+      </w:r>
+      <w:r>
+        <w:rPr>
+          <w:sz w:val="28"/>
+          <w:szCs w:val="28"/>
+          <w:lang w:val="en-US" w:bidi="ar-EG"/>
+        </w:rPr>
+        <w:t>In this model our x0 input node is sometimes called the "</w:t>
+      </w:r>
+      <w:r>
+        <w:rPr>
+          <w:b/>
+          <w:bCs/>
+          <w:sz w:val="28"/>
+          <w:szCs w:val="28"/>
+          <w:lang w:val="en-US" w:bidi="ar-EG"/>
+        </w:rPr>
+        <w:t>bias unit</w:t>
+      </w:r>
+      <w:r>
+        <w:rPr>
+          <w:sz w:val="28"/>
+          <w:szCs w:val="28"/>
+          <w:lang w:val="en-US" w:bidi="ar-EG"/>
+        </w:rPr>
+        <w:t>" It is always equal to 1.</w:t>
+      </w:r>
+    </w:p>
+    <w:p>
+      <w:pPr>
+        <w:spacing w:after="0"/>
+        <w:rPr>
+          <w:sz w:val="28"/>
+          <w:szCs w:val="28"/>
+          <w:lang w:val="en-US" w:bidi="ar-EG"/>
+        </w:rPr>
+      </w:pPr>
+      <w:r>
+        <w:rPr>
+          <w:noProof/>
+        </w:rPr>
+        <w:drawing>
+          <wp:anchor distT="0" distB="0" distL="114300" distR="114300" simplePos="0" relativeHeight="251687936" behindDoc="0" locked="0" layoutInCell="1" allowOverlap="1" wp14:anchorId="24416D82" wp14:editId="1B06BD34">
+            <wp:simplePos x="0" y="0"/>
+            <wp:positionH relativeFrom="column">
+              <wp:posOffset>0</wp:posOffset>
+            </wp:positionH>
+            <wp:positionV relativeFrom="paragraph">
+              <wp:posOffset>349654</wp:posOffset>
+            </wp:positionV>
+            <wp:extent cx="3733800" cy="828675"/>
+            <wp:effectExtent l="0" t="0" r="0" b="9525"/>
+            <wp:wrapTopAndBottom/>
+            <wp:docPr id="19" name="Picture 19"/>
+            <wp:cNvGraphicFramePr>
+              <a:graphicFrameLocks xmlns:a="http://schemas.openxmlformats.org/drawingml/2006/main" noChangeAspect="1"/>
+            </wp:cNvGraphicFramePr>
+            <a:graphic xmlns:a="http://schemas.openxmlformats.org/drawingml/2006/main">
+              <a:graphicData uri="http://schemas.openxmlformats.org/drawingml/2006/picture">
+                <pic:pic xmlns:pic="http://schemas.openxmlformats.org/drawingml/2006/picture">
+                  <pic:nvPicPr>
+                    <pic:cNvPr id="1" name=""/>
+                    <pic:cNvPicPr/>
+                  </pic:nvPicPr>
+                  <pic:blipFill>
+                    <a:blip r:embed="rId28">
+                      <a:extLst>
+                        <a:ext uri="{28A0092B-C50C-407E-A947-70E740481C1C}">
+                          <a14:useLocalDpi xmlns:a14="http://schemas.microsoft.com/office/drawing/2010/main" val="0"/>
+                        </a:ext>
+                      </a:extLst>
+                    </a:blip>
+                    <a:stretch>
+                      <a:fillRect/>
+                    </a:stretch>
+                  </pic:blipFill>
+                  <pic:spPr>
+                    <a:xfrm>
+                      <a:off x="0" y="0"/>
+                      <a:ext cx="3733800" cy="828675"/>
+                    </a:xfrm>
+                    <a:prstGeom prst="rect">
+                      <a:avLst/>
+                    </a:prstGeom>
+                  </pic:spPr>
+                </pic:pic>
+              </a:graphicData>
+            </a:graphic>
+            <wp14:sizeRelH relativeFrom="page">
+              <wp14:pctWidth>0</wp14:pctWidth>
+            </wp14:sizeRelH>
+            <wp14:sizeRelV relativeFrom="page">
+              <wp14:pctHeight>0</wp14:pctHeight>
+            </wp14:sizeRelV>
+          </wp:anchor>
+        </w:drawing>
+      </w:r>
+      <w:r>
+        <w:rPr>
+          <w:sz w:val="28"/>
+          <w:szCs w:val="28"/>
+          <w:lang w:val="en-US" w:bidi="ar-EG"/>
+        </w:rPr>
+        <w:t>Visually, a simplistic representation</w:t>
+      </w:r>
+      <w:r>
+        <w:rPr>
+          <w:sz w:val="28"/>
+          <w:szCs w:val="28"/>
+          <w:lang w:val="en-US" w:bidi="ar-EG"/>
+        </w:rPr>
+        <w:t xml:space="preserve"> of a neural network</w:t>
+      </w:r>
+      <w:r>
+        <w:rPr>
+          <w:sz w:val="28"/>
+          <w:szCs w:val="28"/>
+          <w:lang w:val="en-US" w:bidi="ar-EG"/>
+        </w:rPr>
+        <w:t xml:space="preserve"> looks like:</w:t>
+      </w:r>
+    </w:p>
+    <w:p>
+      <w:pPr>
+        <w:spacing w:after="0"/>
+        <w:rPr>
+          <w:sz w:val="28"/>
+          <w:szCs w:val="28"/>
+          <w:lang w:val="en-US" w:bidi="ar-EG"/>
+        </w:rPr>
+      </w:pPr>
+    </w:p>
+    <w:p>
+      <w:pPr>
+        <w:spacing w:after="0"/>
+        <w:rPr>
+          <w:sz w:val="28"/>
+          <w:szCs w:val="28"/>
+          <w:lang w:val="en-US" w:bidi="ar-EG"/>
+        </w:rPr>
+      </w:pPr>
+      <w:r>
+        <w:rPr>
+          <w:noProof/>
+        </w:rPr>
+        <w:drawing>
+          <wp:anchor distT="0" distB="0" distL="114300" distR="114300" simplePos="0" relativeHeight="251688960" behindDoc="0" locked="0" layoutInCell="1" allowOverlap="1" wp14:anchorId="24057533" wp14:editId="28CFA7CC">
+            <wp:simplePos x="0" y="0"/>
+            <wp:positionH relativeFrom="column">
+              <wp:posOffset>0</wp:posOffset>
+            </wp:positionH>
+            <wp:positionV relativeFrom="paragraph">
+              <wp:posOffset>769752</wp:posOffset>
+            </wp:positionV>
+            <wp:extent cx="4676775" cy="1028700"/>
+            <wp:effectExtent l="0" t="0" r="9525" b="0"/>
+            <wp:wrapTopAndBottom/>
+            <wp:docPr id="29" name="Picture 29"/>
+            <wp:cNvGraphicFramePr>
+              <a:graphicFrameLocks xmlns:a="http://schemas.openxmlformats.org/drawingml/2006/main" noChangeAspect="1"/>
+            </wp:cNvGraphicFramePr>
+            <a:graphic xmlns:a="http://schemas.openxmlformats.org/drawingml/2006/main">
+              <a:graphicData uri="http://schemas.openxmlformats.org/drawingml/2006/picture">
+                <pic:pic xmlns:pic="http://schemas.openxmlformats.org/drawingml/2006/picture">
+                  <pic:nvPicPr>
+                    <pic:cNvPr id="1" name=""/>
+                    <pic:cNvPicPr/>
+                  </pic:nvPicPr>
+                  <pic:blipFill>
+                    <a:blip r:embed="rId29">
+                      <a:extLst>
+                        <a:ext uri="{28A0092B-C50C-407E-A947-70E740481C1C}">
+                          <a14:useLocalDpi xmlns:a14="http://schemas.microsoft.com/office/drawing/2010/main" val="0"/>
+                        </a:ext>
+                      </a:extLst>
+                    </a:blip>
+                    <a:stretch>
+                      <a:fillRect/>
+                    </a:stretch>
+                  </pic:blipFill>
+                  <pic:spPr>
+                    <a:xfrm>
+                      <a:off x="0" y="0"/>
+                      <a:ext cx="4676775" cy="1028700"/>
+                    </a:xfrm>
+                    <a:prstGeom prst="rect">
+                      <a:avLst/>
+                    </a:prstGeom>
+                  </pic:spPr>
+                </pic:pic>
+              </a:graphicData>
+            </a:graphic>
+            <wp14:sizeRelH relativeFrom="page">
+              <wp14:pctWidth>0</wp14:pctWidth>
+            </wp14:sizeRelH>
+            <wp14:sizeRelV relativeFrom="page">
+              <wp14:pctHeight>0</wp14:pctHeight>
+            </wp14:sizeRelV>
+          </wp:anchor>
+        </w:drawing>
+      </w:r>
+      <w:r>
+        <w:rPr>
+          <w:sz w:val="28"/>
+          <w:szCs w:val="28"/>
+          <w:lang w:val="en-US" w:bidi="ar-EG"/>
+        </w:rPr>
+        <w:t>In this example, we label hidden layer nodes a0</w:t>
+      </w:r>
+      <w:r>
+        <w:rPr>
+          <w:sz w:val="28"/>
+          <w:szCs w:val="28"/>
+          <w:lang w:val="en-US" w:bidi="ar-EG"/>
+        </w:rPr>
+        <w:t>^2</w:t>
+      </w:r>
+      <w:r>
+        <w:rPr>
+          <w:rFonts w:ascii="Cambria Math" w:hAnsi="Cambria Math" w:cs="Cambria Math"/>
+          <w:sz w:val="28"/>
+          <w:szCs w:val="28"/>
+          <w:lang w:val="en-US" w:bidi="ar-EG"/>
+        </w:rPr>
+        <w:t>⋯</w:t>
+      </w:r>
+      <w:r>
+        <w:rPr>
+          <w:sz w:val="28"/>
+          <w:szCs w:val="28"/>
+          <w:lang w:val="en-US" w:bidi="ar-EG"/>
+        </w:rPr>
+        <w:t>an</w:t>
+      </w:r>
+      <w:r>
+        <w:rPr>
+          <w:sz w:val="28"/>
+          <w:szCs w:val="28"/>
+          <w:lang w:val="en-US" w:bidi="ar-EG"/>
+        </w:rPr>
+        <w:t>^2</w:t>
+      </w:r>
+      <w:r>
+        <w:rPr>
+          <w:sz w:val="28"/>
+          <w:szCs w:val="28"/>
+          <w:lang w:val="en-US" w:bidi="ar-EG"/>
+        </w:rPr>
+        <w:t xml:space="preserve"> and call them "</w:t>
+      </w:r>
+      <w:r>
+        <w:rPr>
+          <w:b/>
+          <w:bCs/>
+          <w:sz w:val="28"/>
+          <w:szCs w:val="28"/>
+          <w:lang w:val="en-US" w:bidi="ar-EG"/>
+        </w:rPr>
+        <w:t>activation units</w:t>
+      </w:r>
+      <w:r>
+        <w:rPr>
+          <w:sz w:val="28"/>
+          <w:szCs w:val="28"/>
+          <w:lang w:val="en-US" w:bidi="ar-EG"/>
+        </w:rPr>
+        <w:t>"</w:t>
+      </w:r>
+      <w:r>
+        <w:rPr>
+          <w:sz w:val="28"/>
+          <w:szCs w:val="28"/>
+          <w:lang w:val="en-US" w:bidi="ar-EG"/>
+        </w:rPr>
+        <w:t xml:space="preserve">. </w:t>
+      </w:r>
+      <w:r>
+        <w:rPr>
+          <w:sz w:val="28"/>
+          <w:szCs w:val="28"/>
+          <w:lang w:val="en-US" w:bidi="ar-EG"/>
+        </w:rPr>
+        <w:t>The values for each of the "activation" nodes is obtained as follows:</w:t>
+      </w:r>
+    </w:p>
+    <w:p>
+      <w:pPr>
+        <w:spacing w:after="0"/>
+        <w:rPr>
+          <w:sz w:val="28"/>
+          <w:szCs w:val="28"/>
+          <w:lang w:val="en-US" w:bidi="ar-EG"/>
+        </w:rPr>
+      </w:pPr>
+    </w:p>
+    <w:p>
+      <w:pPr>
+        <w:spacing w:after="0"/>
+        <w:rPr>
+          <w:sz w:val="28"/>
+          <w:szCs w:val="28"/>
+          <w:lang w:val="en-US" w:bidi="ar-EG"/>
+        </w:rPr>
+      </w:pPr>
+      <w:r>
+        <w:rPr>
+          <w:sz w:val="28"/>
+          <w:szCs w:val="28"/>
+          <w:lang w:val="en-US" w:bidi="ar-EG"/>
+        </w:rPr>
+        <w:t>Our hypothesis output is the logistic function applied to the sum of the values of our activation nodes, which have been multiplied parameter matrix Θ</w:t>
+      </w:r>
+      <w:proofErr w:type="gramStart"/>
+      <w:r>
+        <w:rPr>
+          <w:sz w:val="28"/>
+          <w:szCs w:val="28"/>
+          <w:lang w:val="en-US" w:bidi="ar-EG"/>
+        </w:rPr>
+        <w:t>^</w:t>
+      </w:r>
+      <w:r>
+        <w:rPr>
+          <w:sz w:val="28"/>
+          <w:szCs w:val="28"/>
+          <w:lang w:val="en-US" w:bidi="ar-EG"/>
+        </w:rPr>
+        <w:t>(</w:t>
+      </w:r>
+      <w:proofErr w:type="gramEnd"/>
+      <w:r>
+        <w:rPr>
+          <w:sz w:val="28"/>
+          <w:szCs w:val="28"/>
+          <w:lang w:val="en-US" w:bidi="ar-EG"/>
+        </w:rPr>
+        <w:t>2) containing the weights for our second layer of nodes.</w:t>
+      </w:r>
+      <w:r>
+        <w:rPr>
+          <w:sz w:val="28"/>
+          <w:szCs w:val="28"/>
+          <w:lang w:val="en-US" w:bidi="ar-EG"/>
+        </w:rPr>
+        <w:t xml:space="preserve"> </w:t>
+      </w:r>
+    </w:p>
+    <w:p>
+      <w:pPr>
+        <w:spacing w:after="0"/>
+        <w:rPr>
+          <w:sz w:val="28"/>
+          <w:szCs w:val="28"/>
+          <w:lang w:val="en-US" w:bidi="ar-EG"/>
+        </w:rPr>
+      </w:pPr>
+      <w:r>
+        <w:rPr>
+          <w:sz w:val="28"/>
+          <w:szCs w:val="28"/>
+          <w:lang w:val="en-US" w:bidi="ar-EG"/>
+        </w:rPr>
+        <w:t>Each layer gets its own matrix of weights, Θ</w:t>
+      </w:r>
+      <w:r>
+        <w:rPr>
+          <w:sz w:val="28"/>
+          <w:szCs w:val="28"/>
+          <w:lang w:val="en-US" w:bidi="ar-EG"/>
+        </w:rPr>
+        <w:t>^</w:t>
+      </w:r>
+      <w:r>
+        <w:rPr>
+          <w:sz w:val="28"/>
+          <w:szCs w:val="28"/>
+          <w:lang w:val="en-US" w:bidi="ar-EG"/>
+        </w:rPr>
+        <w:t>(j).</w:t>
+      </w:r>
+    </w:p>
+    <w:p>
+      <w:pPr>
+        <w:spacing w:after="0"/>
+        <w:rPr>
+          <w:sz w:val="28"/>
+          <w:szCs w:val="28"/>
+          <w:lang w:val="en-US" w:bidi="ar-EG"/>
+        </w:rPr>
+      </w:pPr>
+      <w:r>
+        <w:rPr>
+          <w:sz w:val="28"/>
+          <w:szCs w:val="28"/>
+          <w:lang w:val="en-US" w:bidi="ar-EG"/>
+        </w:rPr>
+        <w:t xml:space="preserve">/* To pass from </w:t>
+      </w:r>
+      <w:proofErr w:type="spellStart"/>
+      <w:r>
+        <w:rPr>
+          <w:sz w:val="28"/>
+          <w:szCs w:val="28"/>
+          <w:lang w:val="en-US" w:bidi="ar-EG"/>
+        </w:rPr>
+        <w:t>jth</w:t>
+      </w:r>
+      <w:proofErr w:type="spellEnd"/>
+      <w:r>
+        <w:rPr>
+          <w:sz w:val="28"/>
+          <w:szCs w:val="28"/>
+          <w:lang w:val="en-US" w:bidi="ar-EG"/>
+        </w:rPr>
+        <w:t xml:space="preserve"> layer that has m units to (j+1) layer that has n units the weight matrix dimension must be = n*(m+1</w:t>
+      </w:r>
+      <w:proofErr w:type="gramStart"/>
+      <w:r>
+        <w:rPr>
+          <w:sz w:val="28"/>
+          <w:szCs w:val="28"/>
+          <w:lang w:val="en-US" w:bidi="ar-EG"/>
+        </w:rPr>
+        <w:t>)  *</w:t>
+      </w:r>
+      <w:proofErr w:type="gramEnd"/>
+      <w:r>
+        <w:rPr>
+          <w:sz w:val="28"/>
+          <w:szCs w:val="28"/>
+          <w:lang w:val="en-US" w:bidi="ar-EG"/>
+        </w:rPr>
+        <w:t>/</w:t>
+      </w:r>
+    </w:p>
+    <w:p>
+      <w:pPr>
+        <w:rPr>
+          <w:b/>
+          <w:bCs/>
+          <w:sz w:val="28"/>
+          <w:szCs w:val="28"/>
+          <w:lang w:val="en-US" w:bidi="ar-EG"/>
+        </w:rPr>
+      </w:pPr>
+      <w:r>
+        <w:rPr>
+          <w:b/>
+          <w:bCs/>
+          <w:sz w:val="28"/>
+          <w:szCs w:val="28"/>
+          <w:lang w:val="en-US" w:bidi="ar-EG"/>
+        </w:rPr>
+        <w:br w:type="page"/>
+      </w:r>
+    </w:p>
+    <w:p>
+      <w:pPr>
+        <w:spacing w:after="0"/>
+        <w:rPr>
+          <w:b/>
+          <w:bCs/>
+          <w:sz w:val="28"/>
+          <w:szCs w:val="28"/>
+          <w:lang w:val="en-US" w:bidi="ar-EG"/>
+        </w:rPr>
+      </w:pPr>
+      <w:r>
+        <w:rPr>
+          <w:b/>
+          <w:bCs/>
+          <w:sz w:val="28"/>
+          <w:szCs w:val="28"/>
+          <w:lang w:val="en-US" w:bidi="ar-EG"/>
+        </w:rPr>
+        <w:lastRenderedPageBreak/>
+        <w:t>Vectorization:</w:t>
+      </w:r>
+    </w:p>
+    <w:p>
+      <w:pPr>
+        <w:spacing w:after="0"/>
+        <w:rPr>
+          <w:sz w:val="28"/>
+          <w:szCs w:val="28"/>
+          <w:lang w:val="en-US" w:bidi="ar-EG"/>
+        </w:rPr>
+      </w:pPr>
+      <w:r>
+        <w:rPr>
+          <w:sz w:val="28"/>
+          <w:szCs w:val="28"/>
+          <w:lang w:val="en-US" w:bidi="ar-EG"/>
+        </w:rPr>
+        <w:t>The model can be expressed in the form:</w:t>
+      </w:r>
+    </w:p>
+    <w:p>
+      <w:pPr>
+        <w:spacing w:after="0"/>
+        <w:rPr>
+          <w:sz w:val="28"/>
+          <w:szCs w:val="28"/>
+          <w:lang w:val="en-US" w:bidi="ar-EG"/>
+        </w:rPr>
+      </w:pPr>
+      <w:r>
+        <w:rPr>
+          <w:noProof/>
+        </w:rPr>
+        <w:drawing>
+          <wp:anchor distT="0" distB="0" distL="114300" distR="114300" simplePos="0" relativeHeight="251689984" behindDoc="1" locked="0" layoutInCell="1" allowOverlap="1" wp14:anchorId="04EC3FD9" wp14:editId="6C37B990">
+            <wp:simplePos x="0" y="0"/>
+            <wp:positionH relativeFrom="column">
+              <wp:posOffset>74295</wp:posOffset>
+            </wp:positionH>
+            <wp:positionV relativeFrom="paragraph">
+              <wp:posOffset>105410</wp:posOffset>
+            </wp:positionV>
+            <wp:extent cx="1219200" cy="428625"/>
+            <wp:effectExtent l="0" t="0" r="0" b="9525"/>
+            <wp:wrapTopAndBottom/>
+            <wp:docPr id="30" name="Picture 30"/>
+            <wp:cNvGraphicFramePr>
+              <a:graphicFrameLocks xmlns:a="http://schemas.openxmlformats.org/drawingml/2006/main" noChangeAspect="1"/>
+            </wp:cNvGraphicFramePr>
+            <a:graphic xmlns:a="http://schemas.openxmlformats.org/drawingml/2006/main">
+              <a:graphicData uri="http://schemas.openxmlformats.org/drawingml/2006/picture">
+                <pic:pic xmlns:pic="http://schemas.openxmlformats.org/drawingml/2006/picture">
+                  <pic:nvPicPr>
+                    <pic:cNvPr id="1" name=""/>
+                    <pic:cNvPicPr/>
+                  </pic:nvPicPr>
+                  <pic:blipFill>
+                    <a:blip r:embed="rId30">
+                      <a:extLst>
+                        <a:ext uri="{28A0092B-C50C-407E-A947-70E740481C1C}">
+                          <a14:useLocalDpi xmlns:a14="http://schemas.microsoft.com/office/drawing/2010/main" val="0"/>
+                        </a:ext>
+                      </a:extLst>
+                    </a:blip>
+                    <a:stretch>
+                      <a:fillRect/>
+                    </a:stretch>
+                  </pic:blipFill>
+                  <pic:spPr>
+                    <a:xfrm>
+                      <a:off x="0" y="0"/>
+                      <a:ext cx="1219200" cy="428625"/>
+                    </a:xfrm>
+                    <a:prstGeom prst="rect">
+                      <a:avLst/>
+                    </a:prstGeom>
+                  </pic:spPr>
+                </pic:pic>
+              </a:graphicData>
+            </a:graphic>
+            <wp14:sizeRelH relativeFrom="page">
+              <wp14:pctWidth>0</wp14:pctWidth>
+            </wp14:sizeRelH>
+            <wp14:sizeRelV relativeFrom="page">
+              <wp14:pctHeight>0</wp14:pctHeight>
+            </wp14:sizeRelV>
+          </wp:anchor>
+        </w:drawing>
+      </w:r>
+      <w:proofErr w:type="gramStart"/>
+      <w:r>
+        <w:rPr>
+          <w:sz w:val="28"/>
+          <w:szCs w:val="28"/>
+          <w:lang w:val="en-US" w:bidi="ar-EG"/>
+        </w:rPr>
+        <w:t>W</w:t>
+      </w:r>
+      <w:r>
+        <w:rPr>
+          <w:noProof/>
+        </w:rPr>
+        <w:t xml:space="preserve"> </w:t>
+      </w:r>
+      <w:r>
+        <w:rPr>
+          <w:sz w:val="28"/>
+          <w:szCs w:val="28"/>
+          <w:lang w:val="en-US" w:bidi="ar-EG"/>
+        </w:rPr>
+        <w:t xml:space="preserve"> here</w:t>
+      </w:r>
+      <w:proofErr w:type="gramEnd"/>
+      <w:r>
+        <w:rPr>
+          <w:sz w:val="28"/>
+          <w:szCs w:val="28"/>
+          <w:lang w:val="en-US" w:bidi="ar-EG"/>
+        </w:rPr>
+        <w:t>:</w:t>
+      </w:r>
+    </w:p>
+    <w:p>
+      <w:pPr>
+        <w:spacing w:after="0"/>
+        <w:rPr>
+          <w:sz w:val="28"/>
+          <w:szCs w:val="28"/>
+          <w:lang w:val="en-US" w:bidi="ar-EG"/>
+        </w:rPr>
+      </w:pPr>
+      <w:r>
+        <w:rPr>
+          <w:noProof/>
+        </w:rPr>
+        <w:drawing>
+          <wp:anchor distT="0" distB="0" distL="114300" distR="114300" simplePos="0" relativeHeight="251691008" behindDoc="0" locked="0" layoutInCell="1" allowOverlap="1" wp14:anchorId="6C1EB46D" wp14:editId="6779D328">
+            <wp:simplePos x="0" y="0"/>
+            <wp:positionH relativeFrom="column">
+              <wp:posOffset>0</wp:posOffset>
+            </wp:positionH>
+            <wp:positionV relativeFrom="paragraph">
+              <wp:posOffset>-2496</wp:posOffset>
+            </wp:positionV>
+            <wp:extent cx="1371600" cy="390525"/>
+            <wp:effectExtent l="0" t="0" r="0" b="9525"/>
+            <wp:wrapTopAndBottom/>
+            <wp:docPr id="31" name="Picture 31"/>
+            <wp:cNvGraphicFramePr>
+              <a:graphicFrameLocks xmlns:a="http://schemas.openxmlformats.org/drawingml/2006/main" noChangeAspect="1"/>
+            </wp:cNvGraphicFramePr>
+            <a:graphic xmlns:a="http://schemas.openxmlformats.org/drawingml/2006/main">
+              <a:graphicData uri="http://schemas.openxmlformats.org/drawingml/2006/picture">
+                <pic:pic xmlns:pic="http://schemas.openxmlformats.org/drawingml/2006/picture">
+                  <pic:nvPicPr>
+                    <pic:cNvPr id="1" name=""/>
+                    <pic:cNvPicPr/>
+                  </pic:nvPicPr>
+                  <pic:blipFill>
+                    <a:blip r:embed="rId31">
+                      <a:extLst>
+                        <a:ext uri="{28A0092B-C50C-407E-A947-70E740481C1C}">
+                          <a14:useLocalDpi xmlns:a14="http://schemas.microsoft.com/office/drawing/2010/main" val="0"/>
+                        </a:ext>
+                      </a:extLst>
+                    </a:blip>
+                    <a:stretch>
+                      <a:fillRect/>
+                    </a:stretch>
+                  </pic:blipFill>
+                  <pic:spPr>
+                    <a:xfrm>
+                      <a:off x="0" y="0"/>
+                      <a:ext cx="1371600" cy="390525"/>
+                    </a:xfrm>
+                    <a:prstGeom prst="rect">
+                      <a:avLst/>
+                    </a:prstGeom>
+                  </pic:spPr>
+                </pic:pic>
+              </a:graphicData>
+            </a:graphic>
+            <wp14:sizeRelH relativeFrom="page">
+              <wp14:pctWidth>0</wp14:pctWidth>
+            </wp14:sizeRelH>
+            <wp14:sizeRelV relativeFrom="page">
+              <wp14:pctHeight>0</wp14:pctHeight>
+            </wp14:sizeRelV>
+          </wp:anchor>
+        </w:drawing>
+      </w:r>
+      <w:r>
+        <w:rPr>
+          <w:sz w:val="28"/>
+          <w:szCs w:val="28"/>
+          <w:lang w:val="en-US" w:bidi="ar-EG"/>
+        </w:rPr>
+        <w:t>So:</w:t>
+      </w:r>
+      <w:r>
+        <w:rPr>
+          <w:noProof/>
+        </w:rPr>
+        <w:t xml:space="preserve"> </w:t>
+      </w:r>
+    </w:p>
+    <w:p>
+      <w:pPr>
+        <w:spacing w:after="0"/>
+        <w:rPr>
+          <w:b/>
+          <w:bCs/>
+          <w:sz w:val="28"/>
+          <w:szCs w:val="28"/>
+          <w:lang w:val="en-US" w:bidi="ar-EG"/>
+        </w:rPr>
+      </w:pPr>
+      <w:r>
+        <w:rPr>
+          <w:b/>
+          <w:bCs/>
+          <w:noProof/>
+        </w:rPr>
+        <w:drawing>
+          <wp:anchor distT="0" distB="0" distL="114300" distR="114300" simplePos="0" relativeHeight="251693056" behindDoc="1" locked="0" layoutInCell="1" allowOverlap="1" wp14:anchorId="527C7A4A" wp14:editId="70850DDE">
+            <wp:simplePos x="0" y="0"/>
+            <wp:positionH relativeFrom="column">
+              <wp:posOffset>3901764</wp:posOffset>
+            </wp:positionH>
+            <wp:positionV relativeFrom="paragraph">
+              <wp:posOffset>422187</wp:posOffset>
+            </wp:positionV>
+            <wp:extent cx="2371725" cy="1447800"/>
+            <wp:effectExtent l="0" t="0" r="9525" b="0"/>
+            <wp:wrapTight wrapText="bothSides">
+              <wp:wrapPolygon edited="0">
+                <wp:start x="0" y="0"/>
+                <wp:lineTo x="0" y="21316"/>
+                <wp:lineTo x="21513" y="21316"/>
+                <wp:lineTo x="21513" y="0"/>
+                <wp:lineTo x="0" y="0"/>
+              </wp:wrapPolygon>
+            </wp:wrapTight>
+            <wp:docPr id="193" name="Picture 193"/>
+            <wp:cNvGraphicFramePr>
+              <a:graphicFrameLocks xmlns:a="http://schemas.openxmlformats.org/drawingml/2006/main" noChangeAspect="1"/>
+            </wp:cNvGraphicFramePr>
+            <a:graphic xmlns:a="http://schemas.openxmlformats.org/drawingml/2006/main">
+              <a:graphicData uri="http://schemas.openxmlformats.org/drawingml/2006/picture">
+                <pic:pic xmlns:pic="http://schemas.openxmlformats.org/drawingml/2006/picture">
+                  <pic:nvPicPr>
+                    <pic:cNvPr id="1" name=""/>
+                    <pic:cNvPicPr/>
+                  </pic:nvPicPr>
+                  <pic:blipFill>
+                    <a:blip r:embed="rId32">
+                      <a:extLst>
+                        <a:ext uri="{28A0092B-C50C-407E-A947-70E740481C1C}">
+                          <a14:useLocalDpi xmlns:a14="http://schemas.microsoft.com/office/drawing/2010/main" val="0"/>
+                        </a:ext>
+                      </a:extLst>
+                    </a:blip>
+                    <a:stretch>
+                      <a:fillRect/>
+                    </a:stretch>
+                  </pic:blipFill>
+                  <pic:spPr>
+                    <a:xfrm>
+                      <a:off x="0" y="0"/>
+                      <a:ext cx="2371725" cy="1447800"/>
+                    </a:xfrm>
+                    <a:prstGeom prst="rect">
+                      <a:avLst/>
+                    </a:prstGeom>
+                  </pic:spPr>
+                </pic:pic>
+              </a:graphicData>
+            </a:graphic>
+            <wp14:sizeRelH relativeFrom="page">
+              <wp14:pctWidth>0</wp14:pctWidth>
+            </wp14:sizeRelH>
+            <wp14:sizeRelV relativeFrom="page">
+              <wp14:pctHeight>0</wp14:pctHeight>
+            </wp14:sizeRelV>
+          </wp:anchor>
+        </w:drawing>
+      </w:r>
+      <w:r>
+        <w:rPr>
+          <w:b/>
+          <w:bCs/>
+          <w:noProof/>
+        </w:rPr>
+        <w:drawing>
+          <wp:anchor distT="0" distB="0" distL="114300" distR="114300" simplePos="0" relativeHeight="251692032" behindDoc="0" locked="0" layoutInCell="1" allowOverlap="1" wp14:anchorId="220405A7" wp14:editId="109BE2B8">
+            <wp:simplePos x="0" y="0"/>
+            <wp:positionH relativeFrom="column">
+              <wp:posOffset>0</wp:posOffset>
+            </wp:positionH>
+            <wp:positionV relativeFrom="paragraph">
+              <wp:posOffset>3633</wp:posOffset>
+            </wp:positionV>
+            <wp:extent cx="2238375" cy="419100"/>
+            <wp:effectExtent l="0" t="0" r="9525" b="0"/>
+            <wp:wrapTopAndBottom/>
+            <wp:docPr id="192" name="Picture 192"/>
+            <wp:cNvGraphicFramePr>
+              <a:graphicFrameLocks xmlns:a="http://schemas.openxmlformats.org/drawingml/2006/main" noChangeAspect="1"/>
+            </wp:cNvGraphicFramePr>
+            <a:graphic xmlns:a="http://schemas.openxmlformats.org/drawingml/2006/main">
+              <a:graphicData uri="http://schemas.openxmlformats.org/drawingml/2006/picture">
+                <pic:pic xmlns:pic="http://schemas.openxmlformats.org/drawingml/2006/picture">
+                  <pic:nvPicPr>
+                    <pic:cNvPr id="1" name=""/>
+                    <pic:cNvPicPr/>
+                  </pic:nvPicPr>
+                  <pic:blipFill>
+                    <a:blip r:embed="rId33">
+                      <a:extLst>
+                        <a:ext uri="{28A0092B-C50C-407E-A947-70E740481C1C}">
+                          <a14:useLocalDpi xmlns:a14="http://schemas.microsoft.com/office/drawing/2010/main" val="0"/>
+                        </a:ext>
+                      </a:extLst>
+                    </a:blip>
+                    <a:stretch>
+                      <a:fillRect/>
+                    </a:stretch>
+                  </pic:blipFill>
+                  <pic:spPr>
+                    <a:xfrm>
+                      <a:off x="0" y="0"/>
+                      <a:ext cx="2238375" cy="419100"/>
+                    </a:xfrm>
+                    <a:prstGeom prst="rect">
+                      <a:avLst/>
+                    </a:prstGeom>
+                  </pic:spPr>
+                </pic:pic>
+              </a:graphicData>
+            </a:graphic>
+            <wp14:sizeRelH relativeFrom="page">
+              <wp14:pctWidth>0</wp14:pctWidth>
+            </wp14:sizeRelH>
+            <wp14:sizeRelV relativeFrom="page">
+              <wp14:pctHeight>0</wp14:pctHeight>
+            </wp14:sizeRelV>
+          </wp:anchor>
+        </w:drawing>
+      </w:r>
+      <w:r>
+        <w:rPr>
+          <w:b/>
+          <w:bCs/>
+          <w:sz w:val="28"/>
+          <w:szCs w:val="28"/>
+          <w:lang w:val="en-US" w:bidi="ar-EG"/>
+        </w:rPr>
+        <w:t>Applications:</w:t>
+      </w:r>
+    </w:p>
+    <w:p>
+      <w:pPr>
+        <w:spacing w:after="0"/>
+        <w:rPr>
+          <w:noProof/>
+        </w:rPr>
+      </w:pPr>
+      <w:r>
+        <w:rPr>
+          <w:sz w:val="28"/>
+          <w:szCs w:val="28"/>
+          <w:lang w:val="en-US" w:bidi="ar-EG"/>
+        </w:rPr>
+        <w:t>A simple example of applying neural networks is by predicting x1</w:t>
+      </w:r>
+      <w:r>
+        <w:rPr>
+          <w:sz w:val="28"/>
+          <w:szCs w:val="28"/>
+          <w:lang w:val="en-US" w:bidi="ar-EG"/>
+        </w:rPr>
+        <w:t xml:space="preserve"> </w:t>
+      </w:r>
+      <w:r>
+        <w:rPr>
+          <w:sz w:val="28"/>
+          <w:szCs w:val="28"/>
+          <w:lang w:val="en-US" w:bidi="ar-EG"/>
+        </w:rPr>
+        <w:t>OR</w:t>
+      </w:r>
+      <w:r>
+        <w:rPr>
+          <w:sz w:val="28"/>
+          <w:szCs w:val="28"/>
+          <w:lang w:val="en-US" w:bidi="ar-EG"/>
+        </w:rPr>
+        <w:t xml:space="preserve"> </w:t>
+      </w:r>
+      <w:r>
+        <w:rPr>
+          <w:sz w:val="28"/>
+          <w:szCs w:val="28"/>
+          <w:lang w:val="en-US" w:bidi="ar-EG"/>
+        </w:rPr>
+        <w:t>x2</w:t>
+      </w:r>
+      <w:r>
+        <w:rPr>
+          <w:sz w:val="28"/>
+          <w:szCs w:val="28"/>
+          <w:lang w:val="en-US" w:bidi="ar-EG"/>
+        </w:rPr>
+        <w:t>,</w:t>
+      </w:r>
+      <w:r>
+        <w:rPr>
+          <w:sz w:val="28"/>
+          <w:szCs w:val="28"/>
+          <w:lang w:val="en-US" w:bidi="ar-EG"/>
+        </w:rPr>
+        <w:t xml:space="preserve"> s</w:t>
+      </w:r>
+      <w:r>
+        <w:rPr>
+          <w:sz w:val="28"/>
+          <w:szCs w:val="28"/>
+          <w:lang w:val="en-US" w:bidi="ar-EG"/>
+        </w:rPr>
+        <w:t xml:space="preserve">o we </w:t>
+      </w:r>
+      <w:r>
+        <w:rPr>
+          <w:sz w:val="28"/>
+          <w:szCs w:val="28"/>
+          <w:lang w:val="en-US" w:bidi="ar-EG"/>
+        </w:rPr>
+        <w:t>can</w:t>
+      </w:r>
+      <w:r>
+        <w:rPr>
+          <w:sz w:val="28"/>
+          <w:szCs w:val="28"/>
+          <w:lang w:val="en-US" w:bidi="ar-EG"/>
+        </w:rPr>
+        <w:t xml:space="preserve"> construct the fundamental operations in computers by using a small neural network</w:t>
+      </w:r>
+      <w:r>
+        <w:rPr>
+          <w:sz w:val="28"/>
+          <w:szCs w:val="28"/>
+          <w:lang w:val="en-US" w:bidi="ar-EG"/>
+        </w:rPr>
+        <w:t>.</w:t>
+      </w:r>
+      <w:r>
+        <w:rPr>
+          <w:noProof/>
+        </w:rPr>
+        <w:t xml:space="preserve"> </w:t>
+      </w:r>
+    </w:p>
+    <w:p>
+      <w:pPr>
+        <w:spacing w:after="0"/>
+        <w:rPr>
+          <w:noProof/>
+        </w:rPr>
+      </w:pPr>
+    </w:p>
+    <w:p>
+      <w:pPr>
+        <w:spacing w:after="0"/>
+        <w:rPr>
+          <w:b/>
+          <w:bCs/>
+          <w:noProof/>
+          <w:sz w:val="28"/>
+          <w:szCs w:val="28"/>
+        </w:rPr>
+      </w:pPr>
+      <w:r>
+        <w:rPr>
+          <w:b/>
+          <w:bCs/>
+          <w:noProof/>
+          <w:sz w:val="28"/>
+          <w:szCs w:val="28"/>
+        </w:rPr>
+        <w:t>Multi-class classificaition:</w:t>
+      </w:r>
+    </w:p>
+    <w:p>
+      <w:pPr>
+        <w:spacing w:after="0"/>
+        <w:rPr>
+          <w:sz w:val="28"/>
+          <w:szCs w:val="28"/>
+          <w:lang w:val="en-US" w:bidi="ar-EG"/>
+        </w:rPr>
+      </w:pPr>
+      <w:r>
+        <w:rPr>
+          <w:sz w:val="28"/>
+          <w:szCs w:val="28"/>
+          <w:lang w:val="en-US" w:bidi="ar-EG"/>
+        </w:rPr>
+        <w:t>To classify data into multiple classes, we let our hypothesis function return a vector of values. Say we wanted to classify our data into one of four categories.</w:t>
+      </w:r>
+    </w:p>
+    <w:p>
+      <w:pPr>
+        <w:spacing w:after="0"/>
+        <w:rPr>
+          <w:sz w:val="28"/>
+          <w:szCs w:val="28"/>
+          <w:lang w:val="en-US" w:bidi="ar-EG"/>
+        </w:rPr>
+      </w:pPr>
+      <w:r>
+        <w:rPr>
+          <w:sz w:val="28"/>
+          <w:szCs w:val="28"/>
+          <w:lang w:val="en-US" w:bidi="ar-EG"/>
+        </w:rPr>
+        <w:t>Sample y:</w:t>
+      </w:r>
+    </w:p>
+    <w:p>
+      <w:pPr>
+        <w:spacing w:after="0"/>
+        <w:rPr>
+          <w:sz w:val="28"/>
+          <w:szCs w:val="28"/>
+          <w:lang w:val="en-US" w:bidi="ar-EG"/>
+        </w:rPr>
+      </w:pPr>
       <w:bookmarkStart w:id="0" w:name="_GoBack"/>
+      <w:r>
+        <w:rPr>
+          <w:noProof/>
+        </w:rPr>
+        <w:drawing>
+          <wp:anchor distT="0" distB="0" distL="114300" distR="114300" simplePos="0" relativeHeight="251694080" behindDoc="1" locked="0" layoutInCell="1" allowOverlap="1" wp14:anchorId="7CCDD832" wp14:editId="592A2BB1">
+            <wp:simplePos x="0" y="0"/>
+            <wp:positionH relativeFrom="column">
+              <wp:posOffset>0</wp:posOffset>
+            </wp:positionH>
+            <wp:positionV relativeFrom="paragraph">
+              <wp:posOffset>223283</wp:posOffset>
+            </wp:positionV>
+            <wp:extent cx="2495550" cy="857250"/>
+            <wp:effectExtent l="0" t="0" r="0" b="0"/>
+            <wp:wrapTight wrapText="bothSides">
+              <wp:wrapPolygon edited="0">
+                <wp:start x="0" y="0"/>
+                <wp:lineTo x="0" y="21120"/>
+                <wp:lineTo x="21435" y="21120"/>
+                <wp:lineTo x="21435" y="0"/>
+                <wp:lineTo x="0" y="0"/>
+              </wp:wrapPolygon>
+            </wp:wrapTight>
+            <wp:docPr id="194" name="Picture 194"/>
+            <wp:cNvGraphicFramePr>
+              <a:graphicFrameLocks xmlns:a="http://schemas.openxmlformats.org/drawingml/2006/main" noChangeAspect="1"/>
+            </wp:cNvGraphicFramePr>
+            <a:graphic xmlns:a="http://schemas.openxmlformats.org/drawingml/2006/main">
+              <a:graphicData uri="http://schemas.openxmlformats.org/drawingml/2006/picture">
+                <pic:pic xmlns:pic="http://schemas.openxmlformats.org/drawingml/2006/picture">
+                  <pic:nvPicPr>
+                    <pic:cNvPr id="1" name=""/>
+                    <pic:cNvPicPr/>
+                  </pic:nvPicPr>
+                  <pic:blipFill>
+                    <a:blip r:embed="rId34">
+                      <a:extLst>
+                        <a:ext uri="{28A0092B-C50C-407E-A947-70E740481C1C}">
+                          <a14:useLocalDpi xmlns:a14="http://schemas.microsoft.com/office/drawing/2010/main" val="0"/>
+                        </a:ext>
+                      </a:extLst>
+                    </a:blip>
+                    <a:stretch>
+                      <a:fillRect/>
+                    </a:stretch>
+                  </pic:blipFill>
+                  <pic:spPr>
+                    <a:xfrm>
+                      <a:off x="0" y="0"/>
+                      <a:ext cx="2495550" cy="857250"/>
+                    </a:xfrm>
+                    <a:prstGeom prst="rect">
+                      <a:avLst/>
+                    </a:prstGeom>
+                  </pic:spPr>
+                </pic:pic>
+              </a:graphicData>
+            </a:graphic>
+            <wp14:sizeRelH relativeFrom="page">
+              <wp14:pctWidth>0</wp14:pctWidth>
+            </wp14:sizeRelH>
+            <wp14:sizeRelV relativeFrom="page">
+              <wp14:pctHeight>0</wp14:pctHeight>
+            </wp14:sizeRelV>
+          </wp:anchor>
+        </w:drawing>
+      </w:r>
       <w:bookmarkEnd w:id="0"/>
     </w:p>
     <w:sectPr>

</xml_diff>

<commit_message>
Week5 notes added :blush: :memo:
</commit_message>
<xml_diff>
--- a/Notes.docx
+++ b/Notes.docx
@@ -8539,31 +8539,22 @@
           <w:lang w:val="en-US" w:bidi="ar-EG"/>
         </w:rPr>
       </w:pPr>
-      <w:bookmarkStart w:id="0" w:name="_GoBack"/>
       <w:r>
         <w:rPr>
           <w:noProof/>
         </w:rPr>
         <w:drawing>
-          <wp:anchor distT="0" distB="0" distL="114300" distR="114300" simplePos="0" relativeHeight="251694080" behindDoc="1" locked="0" layoutInCell="1" allowOverlap="1" wp14:anchorId="7CCDD832" wp14:editId="592A2BB1">
+          <wp:anchor distT="0" distB="0" distL="114300" distR="114300" simplePos="0" relativeHeight="251694080" behindDoc="1" locked="0" layoutInCell="1" allowOverlap="1" wp14:anchorId="7CCDD832" wp14:editId="113BFBA9">
             <wp:simplePos x="0" y="0"/>
             <wp:positionH relativeFrom="column">
-              <wp:posOffset>0</wp:posOffset>
+              <wp:posOffset>74295</wp:posOffset>
             </wp:positionH>
             <wp:positionV relativeFrom="paragraph">
-              <wp:posOffset>223283</wp:posOffset>
+              <wp:posOffset>63500</wp:posOffset>
             </wp:positionV>
             <wp:extent cx="2495550" cy="857250"/>
             <wp:effectExtent l="0" t="0" r="0" b="0"/>
-            <wp:wrapTight wrapText="bothSides">
-              <wp:wrapPolygon edited="0">
-                <wp:start x="0" y="0"/>
-                <wp:lineTo x="0" y="21120"/>
-                <wp:lineTo x="21435" y="21120"/>
-                <wp:lineTo x="21435" y="0"/>
-                <wp:lineTo x="0" y="0"/>
-              </wp:wrapPolygon>
-            </wp:wrapTight>
+            <wp:wrapTopAndBottom/>
             <wp:docPr id="194" name="Picture 194"/>
             <wp:cNvGraphicFramePr>
               <a:graphicFrameLocks xmlns:a="http://schemas.openxmlformats.org/drawingml/2006/main" noChangeAspect="1"/>
@@ -8608,6 +8599,2910 @@
           </wp:anchor>
         </w:drawing>
       </w:r>
+    </w:p>
+    <w:p>
+      <w:pPr>
+        <w:rPr>
+          <w:sz w:val="28"/>
+          <w:szCs w:val="28"/>
+          <w:lang w:val="en-US" w:bidi="ar-EG"/>
+        </w:rPr>
+      </w:pPr>
+      <w:r>
+        <w:rPr>
+          <w:sz w:val="28"/>
+          <w:szCs w:val="28"/>
+          <w:lang w:val="en-US" w:bidi="ar-EG"/>
+        </w:rPr>
+        <w:br w:type="page"/>
+      </w:r>
+      <w:r>
+        <w:rPr>
+          <w:sz w:val="28"/>
+          <w:szCs w:val="28"/>
+          <w:lang w:val="en-US" w:bidi="ar-EG"/>
+        </w:rPr>
+        <w:lastRenderedPageBreak/>
+        <w:t>WEEK5</w:t>
+      </w:r>
+    </w:p>
+    <w:p>
+      <w:pPr>
+        <w:rPr>
+          <w:sz w:val="28"/>
+          <w:szCs w:val="28"/>
+          <w:lang w:val="en-US" w:bidi="ar-EG"/>
+        </w:rPr>
+      </w:pPr>
+      <w:r>
+        <w:rPr>
+          <w:sz w:val="28"/>
+          <w:szCs w:val="28"/>
+          <w:lang w:val="en-US" w:bidi="ar-EG"/>
+        </w:rPr>
+        <w:br w:type="page"/>
+      </w:r>
+    </w:p>
+    <w:p>
+      <w:pPr>
+        <w:spacing w:after="0"/>
+        <w:rPr>
+          <w:b/>
+          <w:bCs/>
+          <w:sz w:val="28"/>
+          <w:szCs w:val="28"/>
+          <w:lang w:val="en-US" w:bidi="ar-EG"/>
+        </w:rPr>
+      </w:pPr>
+      <w:r>
+        <w:rPr>
+          <w:b/>
+          <w:bCs/>
+          <w:sz w:val="28"/>
+          <w:szCs w:val="28"/>
+          <w:lang w:val="en-US" w:bidi="ar-EG"/>
+        </w:rPr>
+        <w:lastRenderedPageBreak/>
+        <w:t>Cost Function and Backpropagation:</w:t>
+      </w:r>
+    </w:p>
+    <w:p>
+      <w:pPr>
+        <w:spacing w:after="0"/>
+        <w:rPr>
+          <w:sz w:val="28"/>
+          <w:szCs w:val="28"/>
+          <w:lang w:val="en-US" w:bidi="ar-EG"/>
+        </w:rPr>
+      </w:pPr>
+      <w:r>
+        <w:rPr>
+          <w:sz w:val="28"/>
+          <w:szCs w:val="28"/>
+          <w:lang w:val="en-US" w:bidi="ar-EG"/>
+        </w:rPr>
+        <w:t>/* remember that we use neural network for classification problems (binary or multi-class) */</w:t>
+      </w:r>
+    </w:p>
+    <w:p>
+      <w:pPr>
+        <w:spacing w:after="0"/>
+        <w:rPr>
+          <w:sz w:val="28"/>
+          <w:szCs w:val="28"/>
+          <w:lang w:val="en-US" w:bidi="ar-EG"/>
+        </w:rPr>
+      </w:pPr>
+      <w:r>
+        <w:rPr>
+          <w:sz w:val="28"/>
+          <w:szCs w:val="28"/>
+          <w:lang w:val="en-US" w:bidi="ar-EG"/>
+        </w:rPr>
+        <w:t>Essential variables:</w:t>
+      </w:r>
+    </w:p>
+    <w:p>
+      <w:pPr>
+        <w:spacing w:after="0"/>
+        <w:rPr>
+          <w:sz w:val="28"/>
+          <w:szCs w:val="28"/>
+          <w:lang w:val="en-US" w:bidi="ar-EG"/>
+        </w:rPr>
+      </w:pPr>
+      <w:r>
+        <w:rPr>
+          <w:sz w:val="28"/>
+          <w:szCs w:val="28"/>
+          <w:lang w:val="en-US" w:bidi="ar-EG"/>
+        </w:rPr>
+        <w:t>L = total number of layers in the network</w:t>
+      </w:r>
+    </w:p>
+    <w:p>
+      <w:pPr>
+        <w:spacing w:after="0"/>
+        <w:rPr>
+          <w:sz w:val="28"/>
+          <w:szCs w:val="28"/>
+          <w:lang w:val="en-US" w:bidi="ar-EG"/>
+        </w:rPr>
+      </w:pPr>
+      <w:proofErr w:type="spellStart"/>
+      <w:r>
+        <w:rPr>
+          <w:sz w:val="28"/>
+          <w:szCs w:val="28"/>
+          <w:lang w:val="en-US" w:bidi="ar-EG"/>
+        </w:rPr>
+        <w:t>sl</w:t>
+      </w:r>
+      <w:proofErr w:type="spellEnd"/>
+      <w:r>
+        <w:rPr>
+          <w:sz w:val="28"/>
+          <w:szCs w:val="28"/>
+          <w:lang w:val="en-US" w:bidi="ar-EG"/>
+        </w:rPr>
+        <w:t xml:space="preserve"> = number of units (not counting bias unit) in layer l</w:t>
+      </w:r>
+    </w:p>
+    <w:p>
+      <w:pPr>
+        <w:spacing w:after="0"/>
+        <w:rPr>
+          <w:sz w:val="28"/>
+          <w:szCs w:val="28"/>
+          <w:lang w:val="en-US" w:bidi="ar-EG"/>
+        </w:rPr>
+      </w:pPr>
+      <w:r>
+        <w:rPr>
+          <w:sz w:val="28"/>
+          <w:szCs w:val="28"/>
+          <w:lang w:val="en-US" w:bidi="ar-EG"/>
+        </w:rPr>
+        <w:t>K = number of output units/classes</w:t>
+      </w:r>
+    </w:p>
+    <w:p>
+      <w:pPr>
+        <w:spacing w:after="0"/>
+        <w:rPr>
+          <w:b/>
+          <w:bCs/>
+          <w:sz w:val="28"/>
+          <w:szCs w:val="28"/>
+          <w:lang w:val="en-US" w:bidi="ar-EG"/>
+        </w:rPr>
+      </w:pPr>
+      <w:r>
+        <w:rPr>
+          <w:b/>
+          <w:bCs/>
+          <w:sz w:val="28"/>
+          <w:szCs w:val="28"/>
+          <w:lang w:val="en-US" w:bidi="ar-EG"/>
+        </w:rPr>
+        <w:t>Cost function formula:</w:t>
+      </w:r>
+    </w:p>
+    <w:p>
+      <w:pPr>
+        <w:spacing w:after="0"/>
+        <w:rPr>
+          <w:sz w:val="28"/>
+          <w:szCs w:val="28"/>
+          <w:lang w:val="en-US" w:bidi="ar-EG"/>
+        </w:rPr>
+      </w:pPr>
+      <w:r>
+        <w:rPr>
+          <w:noProof/>
+        </w:rPr>
+        <w:drawing>
+          <wp:anchor distT="0" distB="0" distL="114300" distR="114300" simplePos="0" relativeHeight="251695104" behindDoc="0" locked="0" layoutInCell="1" allowOverlap="1" wp14:anchorId="087F2D9E" wp14:editId="6EB12DF4">
+            <wp:simplePos x="0" y="0"/>
+            <wp:positionH relativeFrom="column">
+              <wp:posOffset>0</wp:posOffset>
+            </wp:positionH>
+            <wp:positionV relativeFrom="paragraph">
+              <wp:posOffset>-1373</wp:posOffset>
+            </wp:positionV>
+            <wp:extent cx="5943600" cy="509270"/>
+            <wp:effectExtent l="0" t="0" r="0" b="5080"/>
+            <wp:wrapTopAndBottom/>
+            <wp:docPr id="195" name="Picture 195"/>
+            <wp:cNvGraphicFramePr>
+              <a:graphicFrameLocks xmlns:a="http://schemas.openxmlformats.org/drawingml/2006/main" noChangeAspect="1"/>
+            </wp:cNvGraphicFramePr>
+            <a:graphic xmlns:a="http://schemas.openxmlformats.org/drawingml/2006/main">
+              <a:graphicData uri="http://schemas.openxmlformats.org/drawingml/2006/picture">
+                <pic:pic xmlns:pic="http://schemas.openxmlformats.org/drawingml/2006/picture">
+                  <pic:nvPicPr>
+                    <pic:cNvPr id="1" name=""/>
+                    <pic:cNvPicPr/>
+                  </pic:nvPicPr>
+                  <pic:blipFill>
+                    <a:blip r:embed="rId35">
+                      <a:extLst>
+                        <a:ext uri="{28A0092B-C50C-407E-A947-70E740481C1C}">
+                          <a14:useLocalDpi xmlns:a14="http://schemas.microsoft.com/office/drawing/2010/main" val="0"/>
+                        </a:ext>
+                      </a:extLst>
+                    </a:blip>
+                    <a:stretch>
+                      <a:fillRect/>
+                    </a:stretch>
+                  </pic:blipFill>
+                  <pic:spPr>
+                    <a:xfrm>
+                      <a:off x="0" y="0"/>
+                      <a:ext cx="5943600" cy="509270"/>
+                    </a:xfrm>
+                    <a:prstGeom prst="rect">
+                      <a:avLst/>
+                    </a:prstGeom>
+                  </pic:spPr>
+                </pic:pic>
+              </a:graphicData>
+            </a:graphic>
+            <wp14:sizeRelH relativeFrom="page">
+              <wp14:pctWidth>0</wp14:pctWidth>
+            </wp14:sizeRelH>
+            <wp14:sizeRelV relativeFrom="page">
+              <wp14:pctHeight>0</wp14:pctHeight>
+            </wp14:sizeRelV>
+          </wp:anchor>
+        </w:drawing>
+      </w:r>
+      <w:r>
+        <w:rPr>
+          <w:sz w:val="28"/>
+          <w:szCs w:val="28"/>
+          <w:lang w:val="en-US" w:bidi="ar-EG"/>
+        </w:rPr>
+        <w:t>/* #columns of current theta = #nodes of current layer (including bias unit)</w:t>
+      </w:r>
+    </w:p>
+    <w:p>
+      <w:pPr>
+        <w:spacing w:after="0"/>
+        <w:rPr>
+          <w:sz w:val="28"/>
+          <w:szCs w:val="28"/>
+          <w:lang w:val="en-US" w:bidi="ar-EG"/>
+        </w:rPr>
+      </w:pPr>
+      <w:r>
+        <w:rPr>
+          <w:sz w:val="28"/>
+          <w:szCs w:val="28"/>
+          <w:lang w:val="en-US" w:bidi="ar-EG"/>
+        </w:rPr>
+        <w:t xml:space="preserve">    </w:t>
+      </w:r>
+      <w:r>
+        <w:rPr>
+          <w:sz w:val="28"/>
+          <w:szCs w:val="28"/>
+          <w:lang w:val="en-US" w:bidi="ar-EG"/>
+        </w:rPr>
+        <w:t xml:space="preserve">#rows of current theta = #nodes of next layer </w:t>
+      </w:r>
+      <w:r>
+        <w:rPr>
+          <w:sz w:val="28"/>
+          <w:szCs w:val="28"/>
+          <w:lang w:val="en-US" w:bidi="ar-EG"/>
+        </w:rPr>
+        <w:t>(</w:t>
+      </w:r>
+      <w:r>
+        <w:rPr>
+          <w:sz w:val="28"/>
+          <w:szCs w:val="28"/>
+          <w:lang w:val="en-US" w:bidi="ar-EG"/>
+        </w:rPr>
+        <w:t>exc</w:t>
+      </w:r>
+      <w:r>
+        <w:rPr>
+          <w:sz w:val="28"/>
+          <w:szCs w:val="28"/>
+          <w:lang w:val="en-US" w:bidi="ar-EG"/>
+        </w:rPr>
+        <w:t>luding bias unit)</w:t>
+      </w:r>
+      <w:r>
+        <w:rPr>
+          <w:sz w:val="28"/>
+          <w:szCs w:val="28"/>
+          <w:lang w:val="en-US" w:bidi="ar-EG"/>
+        </w:rPr>
+        <w:t xml:space="preserve"> */</w:t>
+      </w:r>
+    </w:p>
+    <w:p>
+      <w:pPr>
+        <w:spacing w:after="0"/>
+        <w:rPr>
+          <w:b/>
+          <w:bCs/>
+          <w:sz w:val="28"/>
+          <w:szCs w:val="28"/>
+          <w:lang w:val="en-US" w:bidi="ar-EG"/>
+        </w:rPr>
+      </w:pPr>
+      <w:r>
+        <w:rPr>
+          <w:b/>
+          <w:bCs/>
+          <w:sz w:val="28"/>
+          <w:szCs w:val="28"/>
+          <w:lang w:val="en-US" w:bidi="ar-EG"/>
+        </w:rPr>
+        <w:t>Backpropagation Algorithm</w:t>
+      </w:r>
+      <w:r>
+        <w:rPr>
+          <w:b/>
+          <w:bCs/>
+          <w:sz w:val="28"/>
+          <w:szCs w:val="28"/>
+          <w:lang w:val="en-US" w:bidi="ar-EG"/>
+        </w:rPr>
+        <w:t>:</w:t>
+      </w:r>
+    </w:p>
+    <w:p>
+      <w:pPr>
+        <w:spacing w:after="0"/>
+        <w:rPr>
+          <w:sz w:val="28"/>
+          <w:szCs w:val="28"/>
+          <w:lang w:val="en-US" w:bidi="ar-EG"/>
+        </w:rPr>
+      </w:pPr>
+      <w:r>
+        <w:rPr>
+          <w:sz w:val="28"/>
+          <w:szCs w:val="28"/>
+          <w:lang w:val="en-US" w:bidi="ar-EG"/>
+        </w:rPr>
+        <w:t xml:space="preserve">A </w:t>
+      </w:r>
+      <w:r>
+        <w:rPr>
+          <w:sz w:val="28"/>
+          <w:szCs w:val="28"/>
+          <w:lang w:val="en-US" w:bidi="ar-EG"/>
+        </w:rPr>
+        <w:t>neural-network terminology for minimizing cost function</w:t>
+      </w:r>
+      <w:r>
+        <w:rPr>
+          <w:sz w:val="28"/>
+          <w:szCs w:val="28"/>
+          <w:lang w:val="en-US" w:bidi="ar-EG"/>
+        </w:rPr>
+        <w:t>.</w:t>
+      </w:r>
+    </w:p>
+    <w:p>
+      <w:pPr>
+        <w:spacing w:after="0"/>
+        <w:rPr>
+          <w:sz w:val="28"/>
+          <w:szCs w:val="28"/>
+          <w:lang w:val="en-US" w:bidi="ar-EG"/>
+        </w:rPr>
+      </w:pPr>
+      <w:r>
+        <w:rPr>
+          <w:sz w:val="28"/>
+          <w:szCs w:val="28"/>
+          <w:lang w:val="en-US" w:bidi="ar-EG"/>
+        </w:rPr>
+        <w:t>Steps of the algorithm:</w:t>
+      </w:r>
+    </w:p>
+    <w:p>
+      <w:pPr>
+        <w:spacing w:after="0"/>
+        <w:rPr>
+          <w:sz w:val="28"/>
+          <w:szCs w:val="28"/>
+          <w:lang w:val="en-US" w:bidi="ar-EG"/>
+        </w:rPr>
+      </w:pPr>
+      <w:r>
+        <w:rPr>
+          <w:sz w:val="28"/>
+          <w:szCs w:val="28"/>
+          <w:lang w:val="en-US" w:bidi="ar-EG"/>
+        </w:rPr>
+        <w:t>Given training set</w:t>
+      </w:r>
+      <w:r>
+        <w:rPr>
+          <w:sz w:val="28"/>
+          <w:szCs w:val="28"/>
+          <w:lang w:val="en-US" w:bidi="ar-EG"/>
+        </w:rPr>
+        <w:t xml:space="preserve"> </w:t>
+      </w:r>
+      <w:proofErr w:type="gramStart"/>
+      <w:r>
+        <w:rPr>
+          <w:sz w:val="28"/>
+          <w:szCs w:val="28"/>
+          <w:lang w:val="en-US" w:bidi="ar-EG"/>
+        </w:rPr>
+        <w:t>{ (</w:t>
+      </w:r>
+      <w:proofErr w:type="gramEnd"/>
+      <w:r>
+        <w:rPr>
+          <w:sz w:val="28"/>
+          <w:szCs w:val="28"/>
+          <w:lang w:val="en-US" w:bidi="ar-EG"/>
+        </w:rPr>
+        <w:t>x</w:t>
+      </w:r>
+      <w:r>
+        <w:rPr>
+          <w:sz w:val="28"/>
+          <w:szCs w:val="28"/>
+          <w:vertAlign w:val="superscript"/>
+          <w:lang w:val="en-US" w:bidi="ar-EG"/>
+        </w:rPr>
+        <w:t>1</w:t>
+      </w:r>
+      <w:r>
+        <w:rPr>
+          <w:sz w:val="28"/>
+          <w:szCs w:val="28"/>
+          <w:lang w:val="en-US" w:bidi="ar-EG"/>
+        </w:rPr>
+        <w:t>, y</w:t>
+      </w:r>
+      <w:r>
+        <w:rPr>
+          <w:sz w:val="28"/>
+          <w:szCs w:val="28"/>
+          <w:vertAlign w:val="superscript"/>
+          <w:lang w:val="en-US" w:bidi="ar-EG"/>
+        </w:rPr>
+        <w:t>1</w:t>
+      </w:r>
+      <w:r>
+        <w:rPr>
+          <w:sz w:val="28"/>
+          <w:szCs w:val="28"/>
+          <w:lang w:val="en-US" w:bidi="ar-EG"/>
+        </w:rPr>
+        <w:t>), ……, (</w:t>
+      </w:r>
+      <w:proofErr w:type="spellStart"/>
+      <w:r>
+        <w:rPr>
+          <w:sz w:val="28"/>
+          <w:szCs w:val="28"/>
+          <w:lang w:val="en-US" w:bidi="ar-EG"/>
+        </w:rPr>
+        <w:t>x</w:t>
+      </w:r>
+      <w:r>
+        <w:rPr>
+          <w:sz w:val="28"/>
+          <w:szCs w:val="28"/>
+          <w:vertAlign w:val="superscript"/>
+          <w:lang w:val="en-US" w:bidi="ar-EG"/>
+        </w:rPr>
+        <w:t>m</w:t>
+      </w:r>
+      <w:r>
+        <w:rPr>
+          <w:sz w:val="28"/>
+          <w:szCs w:val="28"/>
+          <w:lang w:val="en-US" w:bidi="ar-EG"/>
+        </w:rPr>
+        <w:t>,y</w:t>
+      </w:r>
+      <w:r>
+        <w:rPr>
+          <w:sz w:val="28"/>
+          <w:szCs w:val="28"/>
+          <w:vertAlign w:val="superscript"/>
+          <w:lang w:val="en-US" w:bidi="ar-EG"/>
+        </w:rPr>
+        <w:t>m</w:t>
+      </w:r>
+      <w:proofErr w:type="spellEnd"/>
+      <w:r>
+        <w:rPr>
+          <w:sz w:val="28"/>
+          <w:szCs w:val="28"/>
+          <w:lang w:val="en-US" w:bidi="ar-EG"/>
+        </w:rPr>
+        <w:t>) }</w:t>
+      </w:r>
+    </w:p>
+    <w:p>
+      <w:pPr>
+        <w:spacing w:after="0"/>
+        <w:rPr>
+          <w:sz w:val="28"/>
+          <w:szCs w:val="28"/>
+          <w:lang w:val="en-US" w:bidi="ar-EG"/>
+        </w:rPr>
+      </w:pPr>
+      <w:r>
+        <w:rPr>
+          <w:sz w:val="28"/>
+          <w:szCs w:val="28"/>
+          <w:lang w:val="en-US" w:bidi="ar-EG"/>
+        </w:rPr>
+        <w:t xml:space="preserve">Set </w:t>
+      </w:r>
+      <w:proofErr w:type="spellStart"/>
+      <w:r>
+        <w:rPr>
+          <w:rFonts w:ascii="Times New Roman" w:hAnsi="Times New Roman" w:cs="Times New Roman"/>
+          <w:sz w:val="28"/>
+          <w:szCs w:val="28"/>
+          <w:lang w:val="en-US" w:bidi="ar-EG"/>
+        </w:rPr>
+        <w:t>Δ</w:t>
+      </w:r>
+      <w:proofErr w:type="gramStart"/>
+      <w:r>
+        <w:rPr>
+          <w:sz w:val="28"/>
+          <w:szCs w:val="28"/>
+          <w:vertAlign w:val="superscript"/>
+          <w:lang w:val="en-US" w:bidi="ar-EG"/>
+        </w:rPr>
+        <w:t>l</w:t>
+      </w:r>
+      <w:r>
+        <w:rPr>
+          <w:sz w:val="28"/>
+          <w:szCs w:val="28"/>
+          <w:vertAlign w:val="subscript"/>
+          <w:lang w:val="en-US" w:bidi="ar-EG"/>
+        </w:rPr>
+        <w:t>ij</w:t>
+      </w:r>
+      <w:proofErr w:type="spellEnd"/>
+      <w:r>
+        <w:rPr>
+          <w:sz w:val="28"/>
+          <w:szCs w:val="28"/>
+          <w:vertAlign w:val="subscript"/>
+          <w:lang w:val="en-US" w:bidi="ar-EG"/>
+        </w:rPr>
+        <w:t xml:space="preserve"> </w:t>
+      </w:r>
+      <w:r>
+        <w:rPr>
+          <w:sz w:val="28"/>
+          <w:szCs w:val="28"/>
+          <w:lang w:val="en-US" w:bidi="ar-EG"/>
+        </w:rPr>
+        <w:t>:</w:t>
+      </w:r>
+      <w:proofErr w:type="gramEnd"/>
+      <w:r>
+        <w:rPr>
+          <w:sz w:val="28"/>
+          <w:szCs w:val="28"/>
+          <w:lang w:val="en-US" w:bidi="ar-EG"/>
+        </w:rPr>
+        <w:t>=0</w:t>
+      </w:r>
+      <w:r>
+        <w:rPr>
+          <w:sz w:val="28"/>
+          <w:szCs w:val="28"/>
+          <w:lang w:val="en-US" w:bidi="ar-EG"/>
+        </w:rPr>
+        <w:t xml:space="preserve"> for all (l, I, j) </w:t>
+      </w:r>
+      <w:r>
+        <w:rPr>
+          <w:sz w:val="28"/>
+          <w:szCs w:val="28"/>
+          <w:lang w:val="en-US" w:bidi="ar-EG"/>
+        </w:rPr>
+        <w:t>(hence you end up having a matrix full of zeros)</w:t>
+      </w:r>
+    </w:p>
+    <w:p>
+      <w:pPr>
+        <w:spacing w:after="0"/>
+        <w:rPr>
+          <w:sz w:val="28"/>
+          <w:szCs w:val="28"/>
+          <w:lang w:val="en-US" w:bidi="ar-EG"/>
+        </w:rPr>
+      </w:pPr>
+      <w:r>
+        <w:rPr>
+          <w:sz w:val="28"/>
+          <w:szCs w:val="28"/>
+          <w:lang w:val="en-US" w:bidi="ar-EG"/>
+        </w:rPr>
+        <w:t>For training example t =1 to m:</w:t>
+      </w:r>
+    </w:p>
+    <w:p>
+      <w:pPr>
+        <w:spacing w:after="0"/>
+        <w:rPr>
+          <w:sz w:val="28"/>
+          <w:szCs w:val="28"/>
+          <w:lang w:val="en-US" w:bidi="ar-EG"/>
+        </w:rPr>
+      </w:pPr>
+      <w:r>
+        <w:rPr>
+          <w:sz w:val="28"/>
+          <w:szCs w:val="28"/>
+          <w:lang w:val="en-US" w:bidi="ar-EG"/>
+        </w:rPr>
+        <w:t>1- Set a</w:t>
+      </w:r>
+      <w:proofErr w:type="gramStart"/>
+      <w:r>
+        <w:rPr>
+          <w:sz w:val="28"/>
+          <w:szCs w:val="28"/>
+          <w:vertAlign w:val="superscript"/>
+          <w:lang w:val="en-US" w:bidi="ar-EG"/>
+        </w:rPr>
+        <w:t>1</w:t>
+      </w:r>
+      <w:r>
+        <w:rPr>
+          <w:sz w:val="28"/>
+          <w:szCs w:val="28"/>
+          <w:lang w:val="en-US" w:bidi="ar-EG"/>
+        </w:rPr>
+        <w:t>:=</w:t>
+      </w:r>
+      <w:proofErr w:type="spellStart"/>
+      <w:proofErr w:type="gramEnd"/>
+      <w:r>
+        <w:rPr>
+          <w:sz w:val="28"/>
+          <w:szCs w:val="28"/>
+          <w:lang w:val="en-US" w:bidi="ar-EG"/>
+        </w:rPr>
+        <w:t>x</w:t>
+      </w:r>
+      <w:r>
+        <w:rPr>
+          <w:sz w:val="28"/>
+          <w:szCs w:val="28"/>
+          <w:vertAlign w:val="superscript"/>
+          <w:lang w:val="en-US" w:bidi="ar-EG"/>
+        </w:rPr>
+        <w:t>t</w:t>
+      </w:r>
+      <w:proofErr w:type="spellEnd"/>
+    </w:p>
+    <w:p>
+      <w:pPr>
+        <w:spacing w:after="0"/>
+        <w:rPr>
+          <w:sz w:val="28"/>
+          <w:szCs w:val="28"/>
+          <w:lang w:val="en-US" w:bidi="ar-EG"/>
+        </w:rPr>
+      </w:pPr>
+      <w:r>
+        <w:rPr>
+          <w:sz w:val="28"/>
+          <w:szCs w:val="28"/>
+          <w:lang w:val="en-US" w:bidi="ar-EG"/>
+        </w:rPr>
+        <w:t xml:space="preserve">2- Perform </w:t>
+      </w:r>
+      <w:r>
+        <w:rPr>
+          <w:sz w:val="28"/>
+          <w:szCs w:val="28"/>
+          <w:lang w:val="en-US" w:bidi="ar-EG"/>
+        </w:rPr>
+        <w:t>forward propagation to compute</w:t>
+      </w:r>
+      <w:r>
+        <w:rPr>
+          <w:sz w:val="28"/>
+          <w:szCs w:val="28"/>
+          <w:lang w:val="en-US" w:bidi="ar-EG"/>
+        </w:rPr>
+        <w:t xml:space="preserve"> </w:t>
+      </w:r>
+      <w:proofErr w:type="gramStart"/>
+      <w:r>
+        <w:rPr>
+          <w:sz w:val="28"/>
+          <w:szCs w:val="28"/>
+          <w:lang w:val="en-US" w:bidi="ar-EG"/>
+        </w:rPr>
+        <w:t>a</w:t>
+      </w:r>
+      <w:r>
+        <w:rPr>
+          <w:sz w:val="28"/>
+          <w:szCs w:val="28"/>
+          <w:vertAlign w:val="superscript"/>
+          <w:lang w:val="en-US" w:bidi="ar-EG"/>
+        </w:rPr>
+        <w:t>l</w:t>
+      </w:r>
+      <w:r>
+        <w:rPr>
+          <w:sz w:val="28"/>
+          <w:szCs w:val="28"/>
+          <w:lang w:val="en-US" w:bidi="ar-EG"/>
+        </w:rPr>
+        <w:t xml:space="preserve"> </w:t>
+      </w:r>
+      <w:r>
+        <w:rPr>
+          <w:sz w:val="28"/>
+          <w:szCs w:val="28"/>
+          <w:lang w:val="en-US" w:bidi="ar-EG"/>
+        </w:rPr>
+        <w:t xml:space="preserve"> for</w:t>
+      </w:r>
+      <w:proofErr w:type="gramEnd"/>
+      <w:r>
+        <w:rPr>
+          <w:sz w:val="28"/>
+          <w:szCs w:val="28"/>
+          <w:lang w:val="en-US" w:bidi="ar-EG"/>
+        </w:rPr>
+        <w:t xml:space="preserve"> all l = 2,3,…,L</w:t>
+      </w:r>
+    </w:p>
+    <w:p>
+      <w:pPr>
+        <w:spacing w:after="0"/>
+        <w:rPr>
+          <w:sz w:val="28"/>
+          <w:szCs w:val="28"/>
+          <w:lang w:val="en-US" w:bidi="ar-EG"/>
+        </w:rPr>
+      </w:pPr>
+      <w:r>
+        <w:rPr>
+          <w:sz w:val="28"/>
+          <w:szCs w:val="28"/>
+          <w:lang w:val="en-US" w:bidi="ar-EG"/>
+        </w:rPr>
+        <w:t xml:space="preserve">3- Using </w:t>
+      </w:r>
+      <w:proofErr w:type="spellStart"/>
+      <w:proofErr w:type="gramStart"/>
+      <w:r>
+        <w:rPr>
+          <w:sz w:val="28"/>
+          <w:szCs w:val="28"/>
+          <w:lang w:val="en-US" w:bidi="ar-EG"/>
+        </w:rPr>
+        <w:t>y</w:t>
+      </w:r>
+      <w:r>
+        <w:rPr>
+          <w:sz w:val="28"/>
+          <w:szCs w:val="28"/>
+          <w:vertAlign w:val="superscript"/>
+          <w:lang w:val="en-US" w:bidi="ar-EG"/>
+        </w:rPr>
+        <w:t>t</w:t>
+      </w:r>
+      <w:proofErr w:type="spellEnd"/>
+      <w:r>
+        <w:rPr>
+          <w:sz w:val="28"/>
+          <w:szCs w:val="28"/>
+          <w:lang w:val="en-US" w:bidi="ar-EG"/>
+        </w:rPr>
+        <w:t xml:space="preserve"> ,</w:t>
+      </w:r>
+      <w:proofErr w:type="gramEnd"/>
+      <w:r>
+        <w:rPr>
+          <w:sz w:val="28"/>
+          <w:szCs w:val="28"/>
+          <w:lang w:val="en-US" w:bidi="ar-EG"/>
+        </w:rPr>
+        <w:t xml:space="preserve"> compute </w:t>
+      </w:r>
+      <w:proofErr w:type="spellStart"/>
+      <w:r>
+        <w:rPr>
+          <w:rFonts w:ascii="Times New Roman" w:hAnsi="Times New Roman" w:cs="Times New Roman"/>
+          <w:sz w:val="28"/>
+          <w:szCs w:val="28"/>
+          <w:lang w:val="en-US" w:bidi="ar-EG"/>
+        </w:rPr>
+        <w:t>δ</w:t>
+      </w:r>
+      <w:r>
+        <w:rPr>
+          <w:sz w:val="28"/>
+          <w:szCs w:val="28"/>
+          <w:vertAlign w:val="superscript"/>
+          <w:lang w:val="en-US" w:bidi="ar-EG"/>
+        </w:rPr>
+        <w:t>L</w:t>
+      </w:r>
+      <w:proofErr w:type="spellEnd"/>
+      <w:r>
+        <w:rPr>
+          <w:sz w:val="28"/>
+          <w:szCs w:val="28"/>
+          <w:lang w:val="en-US" w:bidi="ar-EG"/>
+        </w:rPr>
+        <w:t xml:space="preserve"> = </w:t>
+      </w:r>
+      <w:proofErr w:type="spellStart"/>
+      <w:r>
+        <w:rPr>
+          <w:sz w:val="28"/>
+          <w:szCs w:val="28"/>
+          <w:lang w:val="en-US" w:bidi="ar-EG"/>
+        </w:rPr>
+        <w:t>a</w:t>
+      </w:r>
+      <w:r>
+        <w:rPr>
+          <w:sz w:val="28"/>
+          <w:szCs w:val="28"/>
+          <w:vertAlign w:val="superscript"/>
+          <w:lang w:val="en-US" w:bidi="ar-EG"/>
+        </w:rPr>
+        <w:t>L</w:t>
+      </w:r>
+      <w:proofErr w:type="spellEnd"/>
+      <w:r>
+        <w:rPr>
+          <w:sz w:val="28"/>
+          <w:szCs w:val="28"/>
+          <w:lang w:val="en-US" w:bidi="ar-EG"/>
+        </w:rPr>
+        <w:t xml:space="preserve"> - </w:t>
+      </w:r>
+      <w:proofErr w:type="spellStart"/>
+      <w:r>
+        <w:rPr>
+          <w:sz w:val="28"/>
+          <w:szCs w:val="28"/>
+          <w:lang w:val="en-US" w:bidi="ar-EG"/>
+        </w:rPr>
+        <w:t>y</w:t>
+      </w:r>
+      <w:r>
+        <w:rPr>
+          <w:sz w:val="28"/>
+          <w:szCs w:val="28"/>
+          <w:vertAlign w:val="superscript"/>
+          <w:lang w:val="en-US" w:bidi="ar-EG"/>
+        </w:rPr>
+        <w:t>t</w:t>
+      </w:r>
+      <w:proofErr w:type="spellEnd"/>
+      <w:r>
+        <w:rPr>
+          <w:sz w:val="28"/>
+          <w:szCs w:val="28"/>
+          <w:vertAlign w:val="superscript"/>
+          <w:lang w:val="en-US" w:bidi="ar-EG"/>
+        </w:rPr>
+        <w:t xml:space="preserve"> </w:t>
+      </w:r>
+    </w:p>
+    <w:p>
+      <w:pPr>
+        <w:spacing w:after="0"/>
+        <w:rPr>
+          <w:sz w:val="28"/>
+          <w:szCs w:val="28"/>
+          <w:lang w:val="en-US" w:bidi="ar-EG"/>
+        </w:rPr>
+      </w:pPr>
+      <w:r>
+        <w:rPr>
+          <w:sz w:val="28"/>
+          <w:szCs w:val="28"/>
+          <w:lang w:val="en-US" w:bidi="ar-EG"/>
+        </w:rPr>
+        <w:t>Where L is our total number of layers and a^{(L</w:t>
+      </w:r>
+      <w:proofErr w:type="gramStart"/>
+      <w:r>
+        <w:rPr>
+          <w:sz w:val="28"/>
+          <w:szCs w:val="28"/>
+          <w:lang w:val="en-US" w:bidi="ar-EG"/>
+        </w:rPr>
+        <w:t>)}a</w:t>
+      </w:r>
+      <w:proofErr w:type="gramEnd"/>
+      <w:r>
+        <w:rPr>
+          <w:sz w:val="28"/>
+          <w:szCs w:val="28"/>
+          <w:lang w:val="en-US" w:bidi="ar-EG"/>
+        </w:rPr>
+        <w:t xml:space="preserve"> </w:t>
+      </w:r>
+    </w:p>
+    <w:p>
+      <w:pPr>
+        <w:spacing w:after="0"/>
+        <w:rPr>
+          <w:sz w:val="28"/>
+          <w:szCs w:val="28"/>
+          <w:lang w:val="en-US" w:bidi="ar-EG"/>
+        </w:rPr>
+      </w:pPr>
+      <w:r>
+        <w:rPr>
+          <w:sz w:val="28"/>
+          <w:szCs w:val="28"/>
+          <w:lang w:val="en-US" w:bidi="ar-EG"/>
+        </w:rPr>
+        <w:t>(L)</w:t>
+      </w:r>
+    </w:p>
+    <w:p>
+      <w:pPr>
+        <w:spacing w:after="0"/>
+        <w:rPr>
+          <w:sz w:val="28"/>
+          <w:szCs w:val="28"/>
+          <w:lang w:val="en-US" w:bidi="ar-EG"/>
+        </w:rPr>
+      </w:pPr>
+      <w:r>
+        <w:rPr>
+          <w:sz w:val="28"/>
+          <w:szCs w:val="28"/>
+          <w:lang w:val="en-US" w:bidi="ar-EG"/>
+        </w:rPr>
+        <w:t xml:space="preserve">  is the vector of outputs of the activation units for the last layer. </w:t>
+      </w:r>
+      <w:proofErr w:type="gramStart"/>
+      <w:r>
+        <w:rPr>
+          <w:sz w:val="28"/>
+          <w:szCs w:val="28"/>
+          <w:lang w:val="en-US" w:bidi="ar-EG"/>
+        </w:rPr>
+        <w:t>So</w:t>
+      </w:r>
+      <w:proofErr w:type="gramEnd"/>
+      <w:r>
+        <w:rPr>
+          <w:sz w:val="28"/>
+          <w:szCs w:val="28"/>
+          <w:lang w:val="en-US" w:bidi="ar-EG"/>
+        </w:rPr>
+        <w:t xml:space="preserve"> our "error values" for the last layer are simply the differences of our actual results in the last layer and the correct outputs in y. To get the delta values of the layers before the last layer, we can use an equation that steps us back from right to left:</w:t>
+      </w:r>
+    </w:p>
+    <w:p>
+      <w:pPr>
+        <w:spacing w:after="0"/>
+        <w:rPr>
+          <w:sz w:val="28"/>
+          <w:szCs w:val="28"/>
+          <w:lang w:val="en-US" w:bidi="ar-EG"/>
+        </w:rPr>
+      </w:pPr>
+      <w:r>
+        <w:rPr>
+          <w:noProof/>
+        </w:rPr>
+        <w:drawing>
+          <wp:anchor distT="0" distB="0" distL="114300" distR="114300" simplePos="0" relativeHeight="251696128" behindDoc="1" locked="0" layoutInCell="1" allowOverlap="1" wp14:anchorId="40FFD783" wp14:editId="4E79279D">
+            <wp:simplePos x="0" y="0"/>
+            <wp:positionH relativeFrom="column">
+              <wp:posOffset>2827743</wp:posOffset>
+            </wp:positionH>
+            <wp:positionV relativeFrom="paragraph">
+              <wp:posOffset>0</wp:posOffset>
+            </wp:positionV>
+            <wp:extent cx="2933700" cy="314325"/>
+            <wp:effectExtent l="0" t="0" r="0" b="4445"/>
+            <wp:wrapTight wrapText="bothSides">
+              <wp:wrapPolygon edited="0">
+                <wp:start x="0" y="0"/>
+                <wp:lineTo x="0" y="20303"/>
+                <wp:lineTo x="21341" y="20303"/>
+                <wp:lineTo x="21341" y="0"/>
+                <wp:lineTo x="0" y="0"/>
+              </wp:wrapPolygon>
+            </wp:wrapTight>
+            <wp:docPr id="196" name="Picture 196"/>
+            <wp:cNvGraphicFramePr>
+              <a:graphicFrameLocks xmlns:a="http://schemas.openxmlformats.org/drawingml/2006/main" noChangeAspect="1"/>
+            </wp:cNvGraphicFramePr>
+            <a:graphic xmlns:a="http://schemas.openxmlformats.org/drawingml/2006/main">
+              <a:graphicData uri="http://schemas.openxmlformats.org/drawingml/2006/picture">
+                <pic:pic xmlns:pic="http://schemas.openxmlformats.org/drawingml/2006/picture">
+                  <pic:nvPicPr>
+                    <pic:cNvPr id="1" name=""/>
+                    <pic:cNvPicPr/>
+                  </pic:nvPicPr>
+                  <pic:blipFill>
+                    <a:blip r:embed="rId36">
+                      <a:extLst>
+                        <a:ext uri="{28A0092B-C50C-407E-A947-70E740481C1C}">
+                          <a14:useLocalDpi xmlns:a14="http://schemas.microsoft.com/office/drawing/2010/main" val="0"/>
+                        </a:ext>
+                      </a:extLst>
+                    </a:blip>
+                    <a:stretch>
+                      <a:fillRect/>
+                    </a:stretch>
+                  </pic:blipFill>
+                  <pic:spPr>
+                    <a:xfrm>
+                      <a:off x="0" y="0"/>
+                      <a:ext cx="2933700" cy="314325"/>
+                    </a:xfrm>
+                    <a:prstGeom prst="rect">
+                      <a:avLst/>
+                    </a:prstGeom>
+                  </pic:spPr>
+                </pic:pic>
+              </a:graphicData>
+            </a:graphic>
+            <wp14:sizeRelH relativeFrom="page">
+              <wp14:pctWidth>0</wp14:pctWidth>
+            </wp14:sizeRelH>
+            <wp14:sizeRelV relativeFrom="page">
+              <wp14:pctHeight>0</wp14:pctHeight>
+            </wp14:sizeRelV>
+          </wp:anchor>
+        </w:drawing>
+      </w:r>
+      <w:r>
+        <w:rPr>
+          <w:sz w:val="28"/>
+          <w:szCs w:val="28"/>
+          <w:lang w:val="en-US" w:bidi="ar-EG"/>
+        </w:rPr>
+        <w:t xml:space="preserve">4- Compute </w:t>
+      </w:r>
+      <w:r>
+        <w:rPr>
+          <w:rFonts w:ascii="Times New Roman" w:hAnsi="Times New Roman" w:cs="Times New Roman"/>
+          <w:sz w:val="28"/>
+          <w:szCs w:val="28"/>
+          <w:lang w:val="en-US" w:bidi="ar-EG"/>
+        </w:rPr>
+        <w:t>δ</w:t>
+      </w:r>
+      <w:r>
+        <w:rPr>
+          <w:sz w:val="28"/>
+          <w:szCs w:val="28"/>
+          <w:vertAlign w:val="superscript"/>
+          <w:lang w:val="en-US" w:bidi="ar-EG"/>
+        </w:rPr>
+        <w:t>L</w:t>
+      </w:r>
+      <w:r>
+        <w:rPr>
+          <w:sz w:val="28"/>
+          <w:szCs w:val="28"/>
+          <w:vertAlign w:val="superscript"/>
+          <w:lang w:val="en-US" w:bidi="ar-EG"/>
+        </w:rPr>
+        <w:t>-</w:t>
+      </w:r>
+      <w:proofErr w:type="gramStart"/>
+      <w:r>
+        <w:rPr>
+          <w:sz w:val="28"/>
+          <w:szCs w:val="28"/>
+          <w:vertAlign w:val="superscript"/>
+          <w:lang w:val="en-US" w:bidi="ar-EG"/>
+        </w:rPr>
+        <w:t xml:space="preserve">1 </w:t>
+      </w:r>
+      <w:r>
+        <w:rPr>
+          <w:sz w:val="28"/>
+          <w:szCs w:val="28"/>
+          <w:lang w:val="en-US" w:bidi="ar-EG"/>
+        </w:rPr>
+        <w:t>,</w:t>
+      </w:r>
+      <w:proofErr w:type="gramEnd"/>
+      <w:r>
+        <w:rPr>
+          <w:sz w:val="28"/>
+          <w:szCs w:val="28"/>
+          <w:lang w:val="en-US" w:bidi="ar-EG"/>
+        </w:rPr>
+        <w:t xml:space="preserve"> </w:t>
+      </w:r>
+      <w:r>
+        <w:rPr>
+          <w:rFonts w:ascii="Times New Roman" w:hAnsi="Times New Roman" w:cs="Times New Roman"/>
+          <w:sz w:val="28"/>
+          <w:szCs w:val="28"/>
+          <w:lang w:val="en-US" w:bidi="ar-EG"/>
+        </w:rPr>
+        <w:t>δ</w:t>
+      </w:r>
+      <w:r>
+        <w:rPr>
+          <w:sz w:val="28"/>
+          <w:szCs w:val="28"/>
+          <w:vertAlign w:val="superscript"/>
+          <w:lang w:val="en-US" w:bidi="ar-EG"/>
+        </w:rPr>
+        <w:t>L</w:t>
+      </w:r>
+      <w:r>
+        <w:rPr>
+          <w:sz w:val="28"/>
+          <w:szCs w:val="28"/>
+          <w:vertAlign w:val="superscript"/>
+          <w:lang w:val="en-US" w:bidi="ar-EG"/>
+        </w:rPr>
+        <w:t>-2</w:t>
+      </w:r>
+      <w:r>
+        <w:rPr>
+          <w:sz w:val="28"/>
+          <w:szCs w:val="28"/>
+          <w:lang w:val="en-US" w:bidi="ar-EG"/>
+        </w:rPr>
+        <w:t>, ……,</w:t>
+      </w:r>
+      <w:r>
+        <w:rPr>
+          <w:rFonts w:ascii="Times New Roman" w:hAnsi="Times New Roman" w:cs="Times New Roman"/>
+          <w:sz w:val="28"/>
+          <w:szCs w:val="28"/>
+          <w:lang w:val="en-US" w:bidi="ar-EG"/>
+        </w:rPr>
+        <w:t xml:space="preserve"> </w:t>
+      </w:r>
+      <w:r>
+        <w:rPr>
+          <w:rFonts w:ascii="Times New Roman" w:hAnsi="Times New Roman" w:cs="Times New Roman"/>
+          <w:sz w:val="28"/>
+          <w:szCs w:val="28"/>
+          <w:lang w:val="en-US" w:bidi="ar-EG"/>
+        </w:rPr>
+        <w:t>δ</w:t>
+      </w:r>
+      <w:r>
+        <w:rPr>
+          <w:sz w:val="28"/>
+          <w:szCs w:val="28"/>
+          <w:vertAlign w:val="superscript"/>
+          <w:lang w:val="en-US" w:bidi="ar-EG"/>
+        </w:rPr>
+        <w:t>2</w:t>
+      </w:r>
+      <w:r>
+        <w:rPr>
+          <w:sz w:val="28"/>
+          <w:szCs w:val="28"/>
+          <w:lang w:val="en-US" w:bidi="ar-EG"/>
+        </w:rPr>
+        <w:t xml:space="preserve"> using </w:t>
+      </w:r>
+      <w:r>
+        <w:rPr>
+          <w:sz w:val="28"/>
+          <w:szCs w:val="28"/>
+          <w:lang w:val="en-US" w:bidi="ar-EG"/>
+        </w:rPr>
+        <w:t>:</w:t>
+      </w:r>
+    </w:p>
+    <w:p>
+      <w:pPr>
+        <w:spacing w:after="0"/>
+        <w:rPr>
+          <w:sz w:val="28"/>
+          <w:szCs w:val="28"/>
+          <w:vertAlign w:val="superscript"/>
+          <w:lang w:val="en-US" w:bidi="ar-EG"/>
+        </w:rPr>
+      </w:pPr>
+      <w:r>
+        <w:rPr>
+          <w:noProof/>
+        </w:rPr>
+        <w:drawing>
+          <wp:anchor distT="0" distB="0" distL="114300" distR="114300" simplePos="0" relativeHeight="251697152" behindDoc="1" locked="0" layoutInCell="1" allowOverlap="1" wp14:anchorId="0AEAB1B3" wp14:editId="24816763">
+            <wp:simplePos x="0" y="0"/>
+            <wp:positionH relativeFrom="column">
+              <wp:posOffset>3086912</wp:posOffset>
+            </wp:positionH>
+            <wp:positionV relativeFrom="paragraph">
+              <wp:posOffset>232174</wp:posOffset>
+            </wp:positionV>
+            <wp:extent cx="2676525" cy="1019175"/>
+            <wp:effectExtent l="0" t="0" r="9525" b="9525"/>
+            <wp:wrapTight wrapText="bothSides">
+              <wp:wrapPolygon edited="0">
+                <wp:start x="0" y="0"/>
+                <wp:lineTo x="0" y="21398"/>
+                <wp:lineTo x="21523" y="21398"/>
+                <wp:lineTo x="21523" y="0"/>
+                <wp:lineTo x="0" y="0"/>
+              </wp:wrapPolygon>
+            </wp:wrapTight>
+            <wp:docPr id="197" name="Picture 197"/>
+            <wp:cNvGraphicFramePr>
+              <a:graphicFrameLocks xmlns:a="http://schemas.openxmlformats.org/drawingml/2006/main" noChangeAspect="1"/>
+            </wp:cNvGraphicFramePr>
+            <a:graphic xmlns:a="http://schemas.openxmlformats.org/drawingml/2006/main">
+              <a:graphicData uri="http://schemas.openxmlformats.org/drawingml/2006/picture">
+                <pic:pic xmlns:pic="http://schemas.openxmlformats.org/drawingml/2006/picture">
+                  <pic:nvPicPr>
+                    <pic:cNvPr id="1" name=""/>
+                    <pic:cNvPicPr/>
+                  </pic:nvPicPr>
+                  <pic:blipFill>
+                    <a:blip r:embed="rId37">
+                      <a:extLst>
+                        <a:ext uri="{28A0092B-C50C-407E-A947-70E740481C1C}">
+                          <a14:useLocalDpi xmlns:a14="http://schemas.microsoft.com/office/drawing/2010/main" val="0"/>
+                        </a:ext>
+                      </a:extLst>
+                    </a:blip>
+                    <a:stretch>
+                      <a:fillRect/>
+                    </a:stretch>
+                  </pic:blipFill>
+                  <pic:spPr>
+                    <a:xfrm>
+                      <a:off x="0" y="0"/>
+                      <a:ext cx="2676525" cy="1019175"/>
+                    </a:xfrm>
+                    <a:prstGeom prst="rect">
+                      <a:avLst/>
+                    </a:prstGeom>
+                  </pic:spPr>
+                </pic:pic>
+              </a:graphicData>
+            </a:graphic>
+            <wp14:sizeRelH relativeFrom="page">
+              <wp14:pctWidth>0</wp14:pctWidth>
+            </wp14:sizeRelH>
+            <wp14:sizeRelV relativeFrom="page">
+              <wp14:pctHeight>0</wp14:pctHeight>
+            </wp14:sizeRelV>
+          </wp:anchor>
+        </w:drawing>
+      </w:r>
+      <w:r>
+        <w:rPr>
+          <w:sz w:val="28"/>
+          <w:szCs w:val="28"/>
+          <w:lang w:val="en-US" w:bidi="ar-EG"/>
+        </w:rPr>
+        <w:t xml:space="preserve">5- </w:t>
+      </w:r>
+      <w:proofErr w:type="spellStart"/>
+      <w:r>
+        <w:rPr>
+          <w:rFonts w:ascii="Times New Roman" w:hAnsi="Times New Roman" w:cs="Times New Roman"/>
+          <w:sz w:val="28"/>
+          <w:szCs w:val="28"/>
+          <w:lang w:val="en-US" w:bidi="ar-EG"/>
+        </w:rPr>
+        <w:t>Δ</w:t>
+      </w:r>
+      <w:proofErr w:type="gramStart"/>
+      <w:r>
+        <w:rPr>
+          <w:sz w:val="28"/>
+          <w:szCs w:val="28"/>
+          <w:vertAlign w:val="superscript"/>
+          <w:lang w:val="en-US" w:bidi="ar-EG"/>
+        </w:rPr>
+        <w:t>l</w:t>
+      </w:r>
+      <w:r>
+        <w:rPr>
+          <w:sz w:val="28"/>
+          <w:szCs w:val="28"/>
+          <w:vertAlign w:val="subscript"/>
+          <w:lang w:val="en-US" w:bidi="ar-EG"/>
+        </w:rPr>
+        <w:t>ij</w:t>
+      </w:r>
+      <w:proofErr w:type="spellEnd"/>
+      <w:r>
+        <w:rPr>
+          <w:sz w:val="28"/>
+          <w:szCs w:val="28"/>
+          <w:vertAlign w:val="subscript"/>
+          <w:lang w:val="en-US" w:bidi="ar-EG"/>
+        </w:rPr>
+        <w:t xml:space="preserve"> </w:t>
+      </w:r>
+      <w:r>
+        <w:rPr>
+          <w:sz w:val="28"/>
+          <w:szCs w:val="28"/>
+          <w:lang w:val="en-US" w:bidi="ar-EG"/>
+        </w:rPr>
+        <w:t>:</w:t>
+      </w:r>
+      <w:proofErr w:type="gramEnd"/>
+      <w:r>
+        <w:rPr>
+          <w:sz w:val="28"/>
+          <w:szCs w:val="28"/>
+          <w:lang w:val="en-US" w:bidi="ar-EG"/>
+        </w:rPr>
+        <w:t>=</w:t>
+      </w:r>
+      <w:r>
+        <w:rPr>
+          <w:rFonts w:ascii="Times New Roman" w:hAnsi="Times New Roman" w:cs="Times New Roman"/>
+          <w:sz w:val="28"/>
+          <w:szCs w:val="28"/>
+          <w:lang w:val="en-US" w:bidi="ar-EG"/>
+        </w:rPr>
+        <w:t xml:space="preserve"> </w:t>
+      </w:r>
+      <w:proofErr w:type="spellStart"/>
+      <w:r>
+        <w:rPr>
+          <w:rFonts w:ascii="Times New Roman" w:hAnsi="Times New Roman" w:cs="Times New Roman"/>
+          <w:sz w:val="28"/>
+          <w:szCs w:val="28"/>
+          <w:lang w:val="en-US" w:bidi="ar-EG"/>
+        </w:rPr>
+        <w:t>Δ</w:t>
+      </w:r>
+      <w:r>
+        <w:rPr>
+          <w:sz w:val="28"/>
+          <w:szCs w:val="28"/>
+          <w:vertAlign w:val="superscript"/>
+          <w:lang w:val="en-US" w:bidi="ar-EG"/>
+        </w:rPr>
+        <w:t>l</w:t>
+      </w:r>
+      <w:r>
+        <w:rPr>
+          <w:sz w:val="28"/>
+          <w:szCs w:val="28"/>
+          <w:vertAlign w:val="subscript"/>
+          <w:lang w:val="en-US" w:bidi="ar-EG"/>
+        </w:rPr>
+        <w:t>ij</w:t>
+      </w:r>
+      <w:proofErr w:type="spellEnd"/>
+      <w:r>
+        <w:rPr>
+          <w:sz w:val="28"/>
+          <w:szCs w:val="28"/>
+          <w:vertAlign w:val="subscript"/>
+          <w:lang w:val="en-US" w:bidi="ar-EG"/>
+        </w:rPr>
+        <w:t xml:space="preserve"> </w:t>
+      </w:r>
+      <w:r>
+        <w:rPr>
+          <w:sz w:val="28"/>
+          <w:szCs w:val="28"/>
+          <w:vertAlign w:val="subscript"/>
+          <w:lang w:val="en-US" w:bidi="ar-EG"/>
+        </w:rPr>
+        <w:t xml:space="preserve"> </w:t>
+      </w:r>
+      <w:r>
+        <w:rPr>
+          <w:sz w:val="28"/>
+          <w:szCs w:val="28"/>
+          <w:lang w:val="en-US" w:bidi="ar-EG"/>
+        </w:rPr>
+        <w:t xml:space="preserve">+ </w:t>
+      </w:r>
+      <w:proofErr w:type="spellStart"/>
+      <w:r>
+        <w:rPr>
+          <w:sz w:val="28"/>
+          <w:szCs w:val="28"/>
+          <w:lang w:val="en-US" w:bidi="ar-EG"/>
+        </w:rPr>
+        <w:t>a</w:t>
+      </w:r>
+      <w:r>
+        <w:rPr>
+          <w:sz w:val="28"/>
+          <w:szCs w:val="28"/>
+          <w:vertAlign w:val="superscript"/>
+          <w:lang w:val="en-US" w:bidi="ar-EG"/>
+        </w:rPr>
+        <w:t>l</w:t>
+      </w:r>
+      <w:r>
+        <w:rPr>
+          <w:sz w:val="28"/>
+          <w:szCs w:val="28"/>
+          <w:vertAlign w:val="subscript"/>
+          <w:lang w:val="en-US" w:bidi="ar-EG"/>
+        </w:rPr>
+        <w:t>j</w:t>
+      </w:r>
+      <w:proofErr w:type="spellEnd"/>
+      <w:r>
+        <w:rPr>
+          <w:sz w:val="28"/>
+          <w:szCs w:val="28"/>
+          <w:vertAlign w:val="subscript"/>
+          <w:lang w:val="en-US" w:bidi="ar-EG"/>
+        </w:rPr>
+        <w:t xml:space="preserve"> </w:t>
+      </w:r>
+      <w:r>
+        <w:rPr>
+          <w:rFonts w:ascii="Times New Roman" w:hAnsi="Times New Roman" w:cs="Times New Roman"/>
+          <w:sz w:val="28"/>
+          <w:szCs w:val="28"/>
+          <w:lang w:val="en-US" w:bidi="ar-EG"/>
+        </w:rPr>
+        <w:t>δ</w:t>
+      </w:r>
+      <w:r>
+        <w:rPr>
+          <w:sz w:val="28"/>
+          <w:szCs w:val="28"/>
+          <w:vertAlign w:val="superscript"/>
+          <w:lang w:val="en-US" w:bidi="ar-EG"/>
+        </w:rPr>
+        <w:t>l+1</w:t>
+      </w:r>
+      <w:r>
+        <w:rPr>
+          <w:sz w:val="28"/>
+          <w:szCs w:val="28"/>
+          <w:vertAlign w:val="subscript"/>
+          <w:lang w:val="en-US" w:bidi="ar-EG"/>
+        </w:rPr>
+        <w:t>i</w:t>
+      </w:r>
+      <w:r>
+        <w:rPr>
+          <w:sz w:val="28"/>
+          <w:szCs w:val="28"/>
+          <w:vertAlign w:val="subscript"/>
+          <w:lang w:val="en-US" w:bidi="ar-EG"/>
+        </w:rPr>
+        <w:t xml:space="preserve"> </w:t>
+      </w:r>
+      <w:r>
+        <w:rPr>
+          <w:sz w:val="28"/>
+          <w:szCs w:val="28"/>
+          <w:lang w:val="en-US" w:bidi="ar-EG"/>
+        </w:rPr>
+        <w:t xml:space="preserve">or with </w:t>
+      </w:r>
+      <w:r>
+        <w:rPr>
+          <w:sz w:val="28"/>
+          <w:szCs w:val="28"/>
+          <w:lang w:val="en-US" w:bidi="ar-EG"/>
+        </w:rPr>
+        <w:t>vectorization</w:t>
+      </w:r>
+      <w:r>
+        <w:rPr>
+          <w:sz w:val="28"/>
+          <w:szCs w:val="28"/>
+          <w:lang w:val="en-US" w:bidi="ar-EG"/>
+        </w:rPr>
+        <w:t xml:space="preserve"> </w:t>
+      </w:r>
+      <w:proofErr w:type="spellStart"/>
+      <w:r>
+        <w:rPr>
+          <w:rFonts w:ascii="Times New Roman" w:hAnsi="Times New Roman" w:cs="Times New Roman"/>
+          <w:sz w:val="28"/>
+          <w:szCs w:val="28"/>
+          <w:lang w:val="en-US" w:bidi="ar-EG"/>
+        </w:rPr>
+        <w:t>Δ</w:t>
+      </w:r>
+      <w:r>
+        <w:rPr>
+          <w:sz w:val="28"/>
+          <w:szCs w:val="28"/>
+          <w:vertAlign w:val="superscript"/>
+          <w:lang w:val="en-US" w:bidi="ar-EG"/>
+        </w:rPr>
+        <w:t>l</w:t>
+      </w:r>
+      <w:proofErr w:type="spellEnd"/>
+      <w:r>
+        <w:rPr>
+          <w:sz w:val="28"/>
+          <w:szCs w:val="28"/>
+          <w:vertAlign w:val="subscript"/>
+          <w:lang w:val="en-US" w:bidi="ar-EG"/>
+        </w:rPr>
+        <w:t xml:space="preserve"> </w:t>
+      </w:r>
+      <w:r>
+        <w:rPr>
+          <w:sz w:val="28"/>
+          <w:szCs w:val="28"/>
+          <w:lang w:val="en-US" w:bidi="ar-EG"/>
+        </w:rPr>
+        <w:t>:=</w:t>
+      </w:r>
+      <w:r>
+        <w:rPr>
+          <w:rFonts w:ascii="Times New Roman" w:hAnsi="Times New Roman" w:cs="Times New Roman"/>
+          <w:sz w:val="28"/>
+          <w:szCs w:val="28"/>
+          <w:lang w:val="en-US" w:bidi="ar-EG"/>
+        </w:rPr>
+        <w:t xml:space="preserve"> </w:t>
+      </w:r>
+      <w:proofErr w:type="spellStart"/>
+      <w:r>
+        <w:rPr>
+          <w:rFonts w:ascii="Times New Roman" w:hAnsi="Times New Roman" w:cs="Times New Roman"/>
+          <w:sz w:val="28"/>
+          <w:szCs w:val="28"/>
+          <w:lang w:val="en-US" w:bidi="ar-EG"/>
+        </w:rPr>
+        <w:t>Δ</w:t>
+      </w:r>
+      <w:r>
+        <w:rPr>
+          <w:sz w:val="28"/>
+          <w:szCs w:val="28"/>
+          <w:vertAlign w:val="superscript"/>
+          <w:lang w:val="en-US" w:bidi="ar-EG"/>
+        </w:rPr>
+        <w:t>l</w:t>
+      </w:r>
+      <w:proofErr w:type="spellEnd"/>
+      <w:r>
+        <w:rPr>
+          <w:sz w:val="28"/>
+          <w:szCs w:val="28"/>
+          <w:vertAlign w:val="subscript"/>
+          <w:lang w:val="en-US" w:bidi="ar-EG"/>
+        </w:rPr>
+        <w:t xml:space="preserve">  </w:t>
+      </w:r>
+      <w:r>
+        <w:rPr>
+          <w:sz w:val="28"/>
+          <w:szCs w:val="28"/>
+          <w:lang w:val="en-US" w:bidi="ar-EG"/>
+        </w:rPr>
+        <w:t>+</w:t>
+      </w:r>
+      <w:r>
+        <w:rPr>
+          <w:sz w:val="28"/>
+          <w:szCs w:val="28"/>
+          <w:vertAlign w:val="subscript"/>
+          <w:lang w:val="en-US" w:bidi="ar-EG"/>
+        </w:rPr>
+        <w:t xml:space="preserve"> </w:t>
+      </w:r>
+      <w:r>
+        <w:rPr>
+          <w:sz w:val="28"/>
+          <w:szCs w:val="28"/>
+          <w:vertAlign w:val="subscript"/>
+          <w:lang w:val="en-US" w:bidi="ar-EG"/>
+        </w:rPr>
+        <w:t xml:space="preserve"> </w:t>
+      </w:r>
+      <w:r>
+        <w:rPr>
+          <w:rFonts w:ascii="Times New Roman" w:hAnsi="Times New Roman" w:cs="Times New Roman"/>
+          <w:sz w:val="28"/>
+          <w:szCs w:val="28"/>
+          <w:lang w:val="en-US" w:bidi="ar-EG"/>
+        </w:rPr>
+        <w:t>δ</w:t>
+      </w:r>
+      <w:r>
+        <w:rPr>
+          <w:sz w:val="28"/>
+          <w:szCs w:val="28"/>
+          <w:vertAlign w:val="superscript"/>
+          <w:lang w:val="en-US" w:bidi="ar-EG"/>
+        </w:rPr>
+        <w:t>l+1</w:t>
+      </w:r>
+      <w:r>
+        <w:rPr>
+          <w:sz w:val="28"/>
+          <w:szCs w:val="28"/>
+          <w:lang w:val="en-US" w:bidi="ar-EG"/>
+        </w:rPr>
+        <w:t>(</w:t>
+      </w:r>
+      <w:r>
+        <w:rPr>
+          <w:sz w:val="28"/>
+          <w:szCs w:val="28"/>
+          <w:lang w:val="en-US" w:bidi="ar-EG"/>
+        </w:rPr>
+        <w:t>a</w:t>
+      </w:r>
+      <w:r>
+        <w:rPr>
+          <w:sz w:val="28"/>
+          <w:szCs w:val="28"/>
+          <w:vertAlign w:val="superscript"/>
+          <w:lang w:val="en-US" w:bidi="ar-EG"/>
+        </w:rPr>
+        <w:t>l</w:t>
+      </w:r>
+      <w:r>
+        <w:rPr>
+          <w:sz w:val="28"/>
+          <w:szCs w:val="28"/>
+          <w:lang w:val="en-US" w:bidi="ar-EG"/>
+        </w:rPr>
+        <w:t>)</w:t>
+      </w:r>
+      <w:r>
+        <w:rPr>
+          <w:sz w:val="28"/>
+          <w:szCs w:val="28"/>
+          <w:vertAlign w:val="superscript"/>
+          <w:lang w:val="en-US" w:bidi="ar-EG"/>
+        </w:rPr>
+        <w:t>T</w:t>
+      </w:r>
+    </w:p>
+    <w:p>
+      <w:pPr>
+        <w:spacing w:after="0"/>
+        <w:rPr>
+          <w:sz w:val="28"/>
+          <w:szCs w:val="28"/>
+          <w:lang w:val="en-US" w:bidi="ar-EG"/>
+        </w:rPr>
+      </w:pPr>
+      <w:proofErr w:type="gramStart"/>
+      <w:r>
+        <w:rPr>
+          <w:sz w:val="28"/>
+          <w:szCs w:val="28"/>
+          <w:lang w:val="en-US" w:bidi="ar-EG"/>
+        </w:rPr>
+        <w:t>Hence</w:t>
+      </w:r>
+      <w:proofErr w:type="gramEnd"/>
+      <w:r>
+        <w:rPr>
+          <w:sz w:val="28"/>
+          <w:szCs w:val="28"/>
+          <w:lang w:val="en-US" w:bidi="ar-EG"/>
+        </w:rPr>
+        <w:t xml:space="preserve"> we update our </w:t>
+      </w:r>
+      <w:r>
+        <w:rPr>
+          <w:sz w:val="28"/>
+          <w:szCs w:val="28"/>
+          <w:lang w:val="en-US" w:bidi="ar-EG"/>
+        </w:rPr>
+        <w:t xml:space="preserve">new </w:t>
+      </w:r>
+      <w:r>
+        <w:rPr>
+          <w:rFonts w:ascii="Times New Roman" w:hAnsi="Times New Roman" w:cs="Times New Roman"/>
+          <w:sz w:val="28"/>
+          <w:szCs w:val="28"/>
+          <w:lang w:val="en-US" w:bidi="ar-EG"/>
+        </w:rPr>
+        <w:t>Δ</w:t>
+      </w:r>
+      <w:r>
+        <w:rPr>
+          <w:sz w:val="28"/>
+          <w:szCs w:val="28"/>
+          <w:lang w:val="en-US" w:bidi="ar-EG"/>
+        </w:rPr>
+        <w:t xml:space="preserve"> matrix.</w:t>
+      </w:r>
+    </w:p>
+    <w:p>
+      <w:pPr>
+        <w:spacing w:after="0"/>
+        <w:rPr>
+          <w:sz w:val="28"/>
+          <w:szCs w:val="28"/>
+          <w:lang w:val="en-US" w:bidi="ar-EG"/>
+        </w:rPr>
+      </w:pPr>
+      <w:r>
+        <w:rPr>
+          <w:noProof/>
+        </w:rPr>
+        <w:drawing>
+          <wp:anchor distT="0" distB="0" distL="114300" distR="114300" simplePos="0" relativeHeight="251698176" behindDoc="1" locked="0" layoutInCell="1" allowOverlap="1" wp14:anchorId="066055DC" wp14:editId="23223D24">
+            <wp:simplePos x="0" y="0"/>
+            <wp:positionH relativeFrom="column">
+              <wp:posOffset>2402176</wp:posOffset>
+            </wp:positionH>
+            <wp:positionV relativeFrom="paragraph">
+              <wp:posOffset>588645</wp:posOffset>
+            </wp:positionV>
+            <wp:extent cx="871855" cy="332105"/>
+            <wp:effectExtent l="0" t="0" r="4445" b="0"/>
+            <wp:wrapTight wrapText="bothSides">
+              <wp:wrapPolygon edited="0">
+                <wp:start x="0" y="0"/>
+                <wp:lineTo x="0" y="19824"/>
+                <wp:lineTo x="21238" y="19824"/>
+                <wp:lineTo x="21238" y="0"/>
+                <wp:lineTo x="0" y="0"/>
+              </wp:wrapPolygon>
+            </wp:wrapTight>
+            <wp:docPr id="198" name="Picture 198"/>
+            <wp:cNvGraphicFramePr>
+              <a:graphicFrameLocks xmlns:a="http://schemas.openxmlformats.org/drawingml/2006/main" noChangeAspect="1"/>
+            </wp:cNvGraphicFramePr>
+            <a:graphic xmlns:a="http://schemas.openxmlformats.org/drawingml/2006/main">
+              <a:graphicData uri="http://schemas.openxmlformats.org/drawingml/2006/picture">
+                <pic:pic xmlns:pic="http://schemas.openxmlformats.org/drawingml/2006/picture">
+                  <pic:nvPicPr>
+                    <pic:cNvPr id="1" name=""/>
+                    <pic:cNvPicPr/>
+                  </pic:nvPicPr>
+                  <pic:blipFill rotWithShape="1">
+                    <a:blip r:embed="rId38">
+                      <a:extLst>
+                        <a:ext uri="{28A0092B-C50C-407E-A947-70E740481C1C}">
+                          <a14:useLocalDpi xmlns:a14="http://schemas.microsoft.com/office/drawing/2010/main" val="0"/>
+                        </a:ext>
+                      </a:extLst>
+                    </a:blip>
+                    <a:srcRect b="19706"/>
+                    <a:stretch/>
+                  </pic:blipFill>
+                  <pic:spPr bwMode="auto">
+                    <a:xfrm>
+                      <a:off x="0" y="0"/>
+                      <a:ext cx="871855" cy="332105"/>
+                    </a:xfrm>
+                    <a:prstGeom prst="rect">
+                      <a:avLst/>
+                    </a:prstGeom>
+                    <a:ln>
+                      <a:noFill/>
+                    </a:ln>
+                    <a:extLst>
+                      <a:ext uri="{53640926-AAD7-44D8-BBD7-CCE9431645EC}">
+                        <a14:shadowObscured xmlns:a14="http://schemas.microsoft.com/office/drawing/2010/main"/>
+                      </a:ext>
+                    </a:extLst>
+                  </pic:spPr>
+                </pic:pic>
+              </a:graphicData>
+            </a:graphic>
+            <wp14:sizeRelH relativeFrom="page">
+              <wp14:pctWidth>0</wp14:pctWidth>
+            </wp14:sizeRelH>
+            <wp14:sizeRelV relativeFrom="page">
+              <wp14:pctHeight>0</wp14:pctHeight>
+            </wp14:sizeRelV>
+          </wp:anchor>
+        </w:drawing>
+      </w:r>
+      <w:r>
+        <w:rPr>
+          <w:sz w:val="28"/>
+          <w:szCs w:val="28"/>
+          <w:lang w:val="en-US" w:bidi="ar-EG"/>
+        </w:rPr>
+        <w:t xml:space="preserve">D matrix is used </w:t>
+      </w:r>
+      <w:r>
+        <w:rPr>
+          <w:sz w:val="28"/>
+          <w:szCs w:val="28"/>
+          <w:lang w:val="en-US" w:bidi="ar-EG"/>
+        </w:rPr>
+        <w:t xml:space="preserve">as an "accumulator" to add up our values as we go along and eventually compute our partial derivative. </w:t>
+      </w:r>
+      <w:proofErr w:type="gramStart"/>
+      <w:r>
+        <w:rPr>
+          <w:sz w:val="28"/>
+          <w:szCs w:val="28"/>
+          <w:lang w:val="en-US" w:bidi="ar-EG"/>
+        </w:rPr>
+        <w:t>Thus</w:t>
+      </w:r>
+      <w:proofErr w:type="gramEnd"/>
+      <w:r>
+        <w:rPr>
+          <w:sz w:val="28"/>
+          <w:szCs w:val="28"/>
+          <w:lang w:val="en-US" w:bidi="ar-EG"/>
+        </w:rPr>
+        <w:t xml:space="preserve"> we get</w:t>
+      </w:r>
+      <w:r>
+        <w:rPr>
+          <w:sz w:val="28"/>
+          <w:szCs w:val="28"/>
+          <w:lang w:val="en-US" w:bidi="ar-EG"/>
+        </w:rPr>
+        <w:t>:</w:t>
+      </w:r>
+    </w:p>
+    <w:p>
+      <w:pPr>
+        <w:spacing w:after="0"/>
+        <w:rPr>
+          <w:b/>
+          <w:bCs/>
+          <w:sz w:val="28"/>
+          <w:szCs w:val="28"/>
+          <w:lang w:val="en-US" w:bidi="ar-EG"/>
+        </w:rPr>
+      </w:pPr>
+      <w:r>
+        <w:rPr>
+          <w:b/>
+          <w:bCs/>
+          <w:sz w:val="28"/>
+          <w:szCs w:val="28"/>
+          <w:lang w:val="en-US" w:bidi="ar-EG"/>
+        </w:rPr>
+        <w:lastRenderedPageBreak/>
+        <w:t>Gradient Checking</w:t>
+      </w:r>
+      <w:r>
+        <w:rPr>
+          <w:b/>
+          <w:bCs/>
+          <w:sz w:val="28"/>
+          <w:szCs w:val="28"/>
+          <w:lang w:val="en-US" w:bidi="ar-EG"/>
+        </w:rPr>
+        <w:t>:</w:t>
+      </w:r>
+    </w:p>
+    <w:p>
+      <w:pPr>
+        <w:spacing w:after="0"/>
+        <w:rPr>
+          <w:sz w:val="28"/>
+          <w:szCs w:val="28"/>
+          <w:lang w:val="en-US" w:bidi="ar-EG"/>
+        </w:rPr>
+      </w:pPr>
+      <w:r>
+        <w:rPr>
+          <w:sz w:val="28"/>
+          <w:szCs w:val="28"/>
+          <w:lang w:val="en-US" w:bidi="ar-EG"/>
+        </w:rPr>
+        <w:t>Gradient checking will assure that our backpropagation works as intended. We can approximate the derivative of our cost function with:</w:t>
+      </w:r>
+    </w:p>
+    <w:p>
+      <w:pPr>
+        <w:spacing w:after="0"/>
+        <w:rPr>
+          <w:sz w:val="28"/>
+          <w:szCs w:val="28"/>
+          <w:lang w:val="en-US" w:bidi="ar-EG"/>
+        </w:rPr>
+      </w:pPr>
+      <w:proofErr w:type="gramStart"/>
+      <w:r>
+        <w:rPr>
+          <w:sz w:val="28"/>
+          <w:szCs w:val="28"/>
+          <w:lang w:val="en-US" w:bidi="ar-EG"/>
+        </w:rPr>
+        <w:t>So</w:t>
+      </w:r>
+      <w:proofErr w:type="gramEnd"/>
+      <w:r>
+        <w:rPr>
+          <w:sz w:val="28"/>
+          <w:szCs w:val="28"/>
+          <w:lang w:val="en-US" w:bidi="ar-EG"/>
+        </w:rPr>
+        <w:t xml:space="preserve"> once we compute our </w:t>
+      </w:r>
+      <w:proofErr w:type="spellStart"/>
+      <w:r>
+        <w:rPr>
+          <w:sz w:val="28"/>
+          <w:szCs w:val="28"/>
+          <w:lang w:val="en-US" w:bidi="ar-EG"/>
+        </w:rPr>
+        <w:t>gradApprox</w:t>
+      </w:r>
+      <w:proofErr w:type="spellEnd"/>
+      <w:r>
+        <w:rPr>
+          <w:sz w:val="28"/>
+          <w:szCs w:val="28"/>
+          <w:lang w:val="en-US" w:bidi="ar-EG"/>
+        </w:rPr>
+        <w:t xml:space="preserve"> vector, we can check that </w:t>
+      </w:r>
+      <w:proofErr w:type="spellStart"/>
+      <w:r>
+        <w:rPr>
+          <w:sz w:val="28"/>
+          <w:szCs w:val="28"/>
+          <w:lang w:val="en-US" w:bidi="ar-EG"/>
+        </w:rPr>
+        <w:t>gradApprox</w:t>
+      </w:r>
+      <w:proofErr w:type="spellEnd"/>
+      <w:r>
+        <w:rPr>
+          <w:sz w:val="28"/>
+          <w:szCs w:val="28"/>
+          <w:lang w:val="en-US" w:bidi="ar-EG"/>
+        </w:rPr>
+        <w:t xml:space="preserve"> ≈ </w:t>
+      </w:r>
+      <w:proofErr w:type="spellStart"/>
+      <w:r>
+        <w:rPr>
+          <w:sz w:val="28"/>
+          <w:szCs w:val="28"/>
+          <w:lang w:val="en-US" w:bidi="ar-EG"/>
+        </w:rPr>
+        <w:t>deltaVector</w:t>
+      </w:r>
+      <w:proofErr w:type="spellEnd"/>
+      <w:r>
+        <w:rPr>
+          <w:sz w:val="28"/>
+          <w:szCs w:val="28"/>
+          <w:lang w:val="en-US" w:bidi="ar-EG"/>
+        </w:rPr>
+        <w:t>.</w:t>
+      </w:r>
+      <w:r>
+        <w:rPr>
+          <w:noProof/>
+        </w:rPr>
+        <w:drawing>
+          <wp:anchor distT="0" distB="0" distL="114300" distR="114300" simplePos="0" relativeHeight="251699200" behindDoc="0" locked="0" layoutInCell="1" allowOverlap="1" wp14:anchorId="6B544308" wp14:editId="071E728F">
+            <wp:simplePos x="0" y="0"/>
+            <wp:positionH relativeFrom="column">
+              <wp:posOffset>0</wp:posOffset>
+            </wp:positionH>
+            <wp:positionV relativeFrom="paragraph">
+              <wp:posOffset>-1196</wp:posOffset>
+            </wp:positionV>
+            <wp:extent cx="2571750" cy="561975"/>
+            <wp:effectExtent l="0" t="0" r="0" b="9525"/>
+            <wp:wrapTopAndBottom/>
+            <wp:docPr id="199" name="Picture 199"/>
+            <wp:cNvGraphicFramePr>
+              <a:graphicFrameLocks xmlns:a="http://schemas.openxmlformats.org/drawingml/2006/main" noChangeAspect="1"/>
+            </wp:cNvGraphicFramePr>
+            <a:graphic xmlns:a="http://schemas.openxmlformats.org/drawingml/2006/main">
+              <a:graphicData uri="http://schemas.openxmlformats.org/drawingml/2006/picture">
+                <pic:pic xmlns:pic="http://schemas.openxmlformats.org/drawingml/2006/picture">
+                  <pic:nvPicPr>
+                    <pic:cNvPr id="1" name=""/>
+                    <pic:cNvPicPr/>
+                  </pic:nvPicPr>
+                  <pic:blipFill>
+                    <a:blip r:embed="rId39">
+                      <a:extLst>
+                        <a:ext uri="{28A0092B-C50C-407E-A947-70E740481C1C}">
+                          <a14:useLocalDpi xmlns:a14="http://schemas.microsoft.com/office/drawing/2010/main" val="0"/>
+                        </a:ext>
+                      </a:extLst>
+                    </a:blip>
+                    <a:stretch>
+                      <a:fillRect/>
+                    </a:stretch>
+                  </pic:blipFill>
+                  <pic:spPr>
+                    <a:xfrm>
+                      <a:off x="0" y="0"/>
+                      <a:ext cx="2571750" cy="561975"/>
+                    </a:xfrm>
+                    <a:prstGeom prst="rect">
+                      <a:avLst/>
+                    </a:prstGeom>
+                  </pic:spPr>
+                </pic:pic>
+              </a:graphicData>
+            </a:graphic>
+            <wp14:sizeRelH relativeFrom="page">
+              <wp14:pctWidth>0</wp14:pctWidth>
+            </wp14:sizeRelH>
+            <wp14:sizeRelV relativeFrom="page">
+              <wp14:pctHeight>0</wp14:pctHeight>
+            </wp14:sizeRelV>
+          </wp:anchor>
+        </w:drawing>
+      </w:r>
+      <w:r>
+        <w:rPr>
+          <w:sz w:val="28"/>
+          <w:szCs w:val="28"/>
+          <w:lang w:val="en-US" w:bidi="ar-EG"/>
+        </w:rPr>
+        <w:t xml:space="preserve"> /* to check that </w:t>
+      </w:r>
+      <w:proofErr w:type="spellStart"/>
+      <w:r>
+        <w:rPr>
+          <w:sz w:val="28"/>
+          <w:szCs w:val="28"/>
+          <w:lang w:val="en-US" w:bidi="ar-EG"/>
+        </w:rPr>
+        <w:t>gradApprox</w:t>
+      </w:r>
+      <w:proofErr w:type="spellEnd"/>
+      <w:r>
+        <w:rPr>
+          <w:sz w:val="28"/>
+          <w:szCs w:val="28"/>
+          <w:lang w:val="en-US" w:bidi="ar-EG"/>
+        </w:rPr>
+        <w:t xml:space="preserve"> values are true */</w:t>
+      </w:r>
+    </w:p>
+    <w:p>
+      <w:pPr>
+        <w:spacing w:after="0"/>
+        <w:rPr>
+          <w:sz w:val="28"/>
+          <w:szCs w:val="28"/>
+          <w:lang w:val="en-US" w:bidi="ar-EG"/>
+        </w:rPr>
+      </w:pPr>
+      <w:r>
+        <w:rPr>
+          <w:sz w:val="28"/>
+          <w:szCs w:val="28"/>
+          <w:lang w:val="en-US" w:bidi="ar-EG"/>
+        </w:rPr>
+        <w:t xml:space="preserve">Note: </w:t>
+      </w:r>
+      <w:r>
+        <w:rPr>
+          <w:sz w:val="28"/>
+          <w:szCs w:val="28"/>
+          <w:lang w:val="en-US" w:bidi="ar-EG"/>
+        </w:rPr>
+        <w:t xml:space="preserve">Once you have verified once that your backpropagation algorithm is correct, you don't need to compute </w:t>
+      </w:r>
+      <w:proofErr w:type="spellStart"/>
+      <w:r>
+        <w:rPr>
+          <w:sz w:val="28"/>
+          <w:szCs w:val="28"/>
+          <w:lang w:val="en-US" w:bidi="ar-EG"/>
+        </w:rPr>
+        <w:t>gradApprox</w:t>
+      </w:r>
+      <w:proofErr w:type="spellEnd"/>
+      <w:r>
+        <w:rPr>
+          <w:sz w:val="28"/>
+          <w:szCs w:val="28"/>
+          <w:lang w:val="en-US" w:bidi="ar-EG"/>
+        </w:rPr>
+        <w:t xml:space="preserve"> again. The code to compute </w:t>
+      </w:r>
+      <w:proofErr w:type="spellStart"/>
+      <w:r>
+        <w:rPr>
+          <w:sz w:val="28"/>
+          <w:szCs w:val="28"/>
+          <w:lang w:val="en-US" w:bidi="ar-EG"/>
+        </w:rPr>
+        <w:t>gradApprox</w:t>
+      </w:r>
+      <w:proofErr w:type="spellEnd"/>
+      <w:r>
+        <w:rPr>
+          <w:sz w:val="28"/>
+          <w:szCs w:val="28"/>
+          <w:lang w:val="en-US" w:bidi="ar-EG"/>
+        </w:rPr>
+        <w:t xml:space="preserve"> can be very slow.</w:t>
+      </w:r>
+    </w:p>
+    <w:p>
+      <w:pPr>
+        <w:spacing w:after="0"/>
+        <w:rPr>
+          <w:b/>
+          <w:bCs/>
+          <w:sz w:val="28"/>
+          <w:szCs w:val="28"/>
+          <w:lang w:val="en-US" w:bidi="ar-EG"/>
+        </w:rPr>
+      </w:pPr>
+      <w:r>
+        <w:rPr>
+          <w:b/>
+          <w:bCs/>
+          <w:sz w:val="28"/>
+          <w:szCs w:val="28"/>
+          <w:lang w:val="en-US" w:bidi="ar-EG"/>
+        </w:rPr>
+        <w:t>Random Initialization</w:t>
+      </w:r>
+      <w:r>
+        <w:rPr>
+          <w:b/>
+          <w:bCs/>
+          <w:sz w:val="28"/>
+          <w:szCs w:val="28"/>
+          <w:lang w:val="en-US" w:bidi="ar-EG"/>
+        </w:rPr>
+        <w:t>:</w:t>
+      </w:r>
+    </w:p>
+    <w:p>
+      <w:pPr>
+        <w:spacing w:after="0"/>
+        <w:rPr>
+          <w:sz w:val="28"/>
+          <w:szCs w:val="28"/>
+          <w:lang w:val="en-US" w:bidi="ar-EG"/>
+        </w:rPr>
+      </w:pPr>
+      <w:r>
+        <w:rPr>
+          <w:sz w:val="28"/>
+          <w:szCs w:val="28"/>
+          <w:lang w:val="en-US" w:bidi="ar-EG"/>
+        </w:rPr>
+        <w:t>Initializing all theta weights to zero does not work with neural networks. When we backpropagate, all nodes will update to the same value repeatedly. Instead we can randomly initialize our weights for our Θ matrices using the following method:</w:t>
+      </w:r>
+    </w:p>
+    <w:p>
+      <w:pPr>
+        <w:spacing w:after="0"/>
+        <w:rPr>
+          <w:sz w:val="28"/>
+          <w:szCs w:val="28"/>
+          <w:lang w:val="en-US" w:bidi="ar-EG"/>
+        </w:rPr>
+      </w:pPr>
+      <w:r>
+        <w:rPr>
+          <w:sz w:val="28"/>
+          <w:szCs w:val="28"/>
+          <w:lang w:val="en-US" w:bidi="ar-EG"/>
+        </w:rPr>
+        <w:t xml:space="preserve">Initialize each </w:t>
+      </w:r>
+      <w:proofErr w:type="spellStart"/>
+      <w:r>
+        <w:rPr>
+          <w:rFonts w:ascii="Times New Roman" w:hAnsi="Times New Roman" w:cs="Times New Roman"/>
+          <w:sz w:val="28"/>
+          <w:szCs w:val="28"/>
+          <w:lang w:val="en-US" w:bidi="ar-EG"/>
+        </w:rPr>
+        <w:t>Θ</w:t>
+      </w:r>
+      <w:r>
+        <w:rPr>
+          <w:sz w:val="28"/>
+          <w:szCs w:val="28"/>
+          <w:vertAlign w:val="superscript"/>
+          <w:lang w:val="en-US" w:bidi="ar-EG"/>
+        </w:rPr>
+        <w:t>l</w:t>
+      </w:r>
+      <w:r>
+        <w:rPr>
+          <w:sz w:val="28"/>
+          <w:szCs w:val="28"/>
+          <w:vertAlign w:val="subscript"/>
+          <w:lang w:val="en-US" w:bidi="ar-EG"/>
+        </w:rPr>
+        <w:t>ij</w:t>
+      </w:r>
+      <w:proofErr w:type="spellEnd"/>
+      <w:r>
+        <w:rPr>
+          <w:sz w:val="28"/>
+          <w:szCs w:val="28"/>
+          <w:lang w:val="en-US" w:bidi="ar-EG"/>
+        </w:rPr>
+        <w:t xml:space="preserve"> </w:t>
+      </w:r>
+      <w:r>
+        <w:rPr>
+          <w:sz w:val="28"/>
+          <w:szCs w:val="28"/>
+          <w:lang w:val="en-US" w:bidi="ar-EG"/>
+        </w:rPr>
+        <w:t>to a random value in [-</w:t>
+      </w:r>
+      <w:r>
+        <w:rPr>
+          <w:rFonts w:ascii="Times New Roman" w:hAnsi="Times New Roman" w:cs="Times New Roman"/>
+          <w:sz w:val="28"/>
+          <w:szCs w:val="28"/>
+          <w:lang w:val="en-US" w:bidi="ar-EG"/>
+        </w:rPr>
+        <w:t>ε</w:t>
+      </w:r>
+      <w:r>
+        <w:rPr>
+          <w:sz w:val="28"/>
+          <w:szCs w:val="28"/>
+          <w:lang w:val="en-US" w:bidi="ar-EG"/>
+        </w:rPr>
+        <w:t>,</w:t>
+      </w:r>
+      <w:r>
+        <w:rPr>
+          <w:rFonts w:ascii="Times New Roman" w:hAnsi="Times New Roman" w:cs="Times New Roman"/>
+          <w:sz w:val="28"/>
+          <w:szCs w:val="28"/>
+          <w:lang w:val="en-US" w:bidi="ar-EG"/>
+        </w:rPr>
+        <w:t xml:space="preserve"> </w:t>
+      </w:r>
+      <w:r>
+        <w:rPr>
+          <w:rFonts w:ascii="Times New Roman" w:hAnsi="Times New Roman" w:cs="Times New Roman"/>
+          <w:sz w:val="28"/>
+          <w:szCs w:val="28"/>
+          <w:lang w:val="en-US" w:bidi="ar-EG"/>
+        </w:rPr>
+        <w:t>ε</w:t>
+      </w:r>
+      <w:r>
+        <w:rPr>
+          <w:sz w:val="28"/>
+          <w:szCs w:val="28"/>
+          <w:lang w:val="en-US" w:bidi="ar-EG"/>
+        </w:rPr>
+        <w:t xml:space="preserve">] </w:t>
+      </w:r>
+    </w:p>
+    <w:p>
+      <w:pPr>
+        <w:spacing w:after="0"/>
+        <w:rPr>
+          <w:b/>
+          <w:bCs/>
+          <w:sz w:val="28"/>
+          <w:szCs w:val="28"/>
+          <w:lang w:val="en-US" w:bidi="ar-EG"/>
+        </w:rPr>
+      </w:pPr>
+      <w:r>
+        <w:rPr>
+          <w:b/>
+          <w:bCs/>
+          <w:sz w:val="28"/>
+          <w:szCs w:val="28"/>
+          <w:lang w:val="en-US" w:bidi="ar-EG"/>
+        </w:rPr>
+        <w:t>As a summary:</w:t>
+      </w:r>
+    </w:p>
+    <w:p>
+      <w:pPr>
+        <w:spacing w:after="0"/>
+        <w:rPr>
+          <w:sz w:val="28"/>
+          <w:szCs w:val="28"/>
+          <w:lang w:val="en-US" w:bidi="ar-EG"/>
+        </w:rPr>
+      </w:pPr>
+      <w:r>
+        <w:rPr>
+          <w:sz w:val="28"/>
+          <w:szCs w:val="28"/>
+          <w:lang w:val="en-US" w:bidi="ar-EG"/>
+        </w:rPr>
+        <w:t>First, pick a network architecture</w:t>
+      </w:r>
+      <w:r>
+        <w:rPr>
+          <w:sz w:val="28"/>
+          <w:szCs w:val="28"/>
+          <w:lang w:val="en-US" w:bidi="ar-EG"/>
+        </w:rPr>
+        <w:t>.</w:t>
+      </w:r>
+    </w:p>
+    <w:p>
+      <w:pPr>
+        <w:spacing w:after="0"/>
+        <w:rPr>
+          <w:sz w:val="28"/>
+          <w:szCs w:val="28"/>
+          <w:lang w:val="en-US" w:bidi="ar-EG"/>
+        </w:rPr>
+      </w:pPr>
+      <w:r>
+        <w:rPr>
+          <w:sz w:val="28"/>
+          <w:szCs w:val="28"/>
+          <w:lang w:val="en-US" w:bidi="ar-EG"/>
+        </w:rPr>
+        <w:t>#</w:t>
+      </w:r>
+      <w:r>
+        <w:rPr>
+          <w:sz w:val="28"/>
+          <w:szCs w:val="28"/>
+          <w:lang w:val="en-US" w:bidi="ar-EG"/>
+        </w:rPr>
+        <w:t>hidden units per layer = usually more the better (must balance with cost of computation as it increases with more hidden units)</w:t>
+      </w:r>
+    </w:p>
+    <w:p>
+      <w:pPr>
+        <w:spacing w:after="0"/>
+        <w:rPr>
+          <w:sz w:val="28"/>
+          <w:szCs w:val="28"/>
+          <w:lang w:val="en-US" w:bidi="ar-EG"/>
+        </w:rPr>
+      </w:pPr>
+      <w:r>
+        <w:rPr>
+          <w:sz w:val="28"/>
+          <w:szCs w:val="28"/>
+          <w:lang w:val="en-US" w:bidi="ar-EG"/>
+        </w:rPr>
+        <w:t xml:space="preserve">Defaults: 1 hidden layer. If you have more than 1 hidden layer, then it is </w:t>
+      </w:r>
+      <w:r>
+        <w:rPr>
+          <w:b/>
+          <w:bCs/>
+          <w:sz w:val="28"/>
+          <w:szCs w:val="28"/>
+          <w:lang w:val="en-US" w:bidi="ar-EG"/>
+        </w:rPr>
+        <w:t>recommended</w:t>
+      </w:r>
+      <w:r>
+        <w:rPr>
+          <w:sz w:val="28"/>
+          <w:szCs w:val="28"/>
+          <w:lang w:val="en-US" w:bidi="ar-EG"/>
+        </w:rPr>
+        <w:t xml:space="preserve"> that you have the same number of units in every hidden layer.</w:t>
+      </w:r>
+    </w:p>
+    <w:p>
+      <w:pPr>
+        <w:spacing w:after="0"/>
+        <w:rPr>
+          <w:sz w:val="28"/>
+          <w:szCs w:val="28"/>
+          <w:lang w:val="en-US" w:bidi="ar-EG"/>
+        </w:rPr>
+      </w:pPr>
+      <w:r>
+        <w:rPr>
+          <w:sz w:val="28"/>
+          <w:szCs w:val="28"/>
+          <w:lang w:val="en-US" w:bidi="ar-EG"/>
+        </w:rPr>
+        <w:t>Training a Neural Network</w:t>
+      </w:r>
+      <w:r>
+        <w:rPr>
+          <w:sz w:val="28"/>
+          <w:szCs w:val="28"/>
+          <w:lang w:val="en-US" w:bidi="ar-EG"/>
+        </w:rPr>
+        <w:t>:</w:t>
+      </w:r>
+    </w:p>
+    <w:p>
+      <w:pPr>
+        <w:spacing w:after="0"/>
+        <w:rPr>
+          <w:sz w:val="28"/>
+          <w:szCs w:val="28"/>
+          <w:lang w:val="en-US" w:bidi="ar-EG"/>
+        </w:rPr>
+      </w:pPr>
+      <w:r>
+        <w:rPr>
+          <w:sz w:val="28"/>
+          <w:szCs w:val="28"/>
+          <w:lang w:val="en-US" w:bidi="ar-EG"/>
+        </w:rPr>
+        <w:t xml:space="preserve">1- </w:t>
+      </w:r>
+      <w:r>
+        <w:rPr>
+          <w:sz w:val="28"/>
+          <w:szCs w:val="28"/>
+          <w:lang w:val="en-US" w:bidi="ar-EG"/>
+        </w:rPr>
+        <w:t>Randomly initialize the weights</w:t>
+      </w:r>
+    </w:p>
+    <w:p>
+      <w:pPr>
+        <w:spacing w:after="0"/>
+        <w:rPr>
+          <w:sz w:val="28"/>
+          <w:szCs w:val="28"/>
+          <w:lang w:val="en-US" w:bidi="ar-EG"/>
+        </w:rPr>
+      </w:pPr>
+      <w:r>
+        <w:rPr>
+          <w:sz w:val="28"/>
+          <w:szCs w:val="28"/>
+          <w:lang w:val="en-US" w:bidi="ar-EG"/>
+        </w:rPr>
+        <w:t xml:space="preserve">2- </w:t>
+      </w:r>
+      <w:r>
+        <w:rPr>
+          <w:sz w:val="28"/>
+          <w:szCs w:val="28"/>
+          <w:lang w:val="en-US" w:bidi="ar-EG"/>
+        </w:rPr>
+        <w:t>Implement forward propagation to get</w:t>
+      </w:r>
+      <w:r>
+        <w:rPr>
+          <w:sz w:val="28"/>
+          <w:szCs w:val="28"/>
+          <w:lang w:val="en-US" w:bidi="ar-EG"/>
+        </w:rPr>
+        <w:t xml:space="preserve"> </w:t>
+      </w:r>
+      <w:proofErr w:type="spellStart"/>
+      <w:r>
+        <w:rPr>
+          <w:sz w:val="28"/>
+          <w:szCs w:val="28"/>
+          <w:lang w:val="en-US" w:bidi="ar-EG"/>
+        </w:rPr>
+        <w:t>h</w:t>
+      </w:r>
+      <w:r>
+        <w:rPr>
+          <w:sz w:val="28"/>
+          <w:szCs w:val="28"/>
+          <w:vertAlign w:val="subscript"/>
+          <w:lang w:val="en-US" w:bidi="ar-EG"/>
+        </w:rPr>
+        <w:t>Θ</w:t>
+      </w:r>
+      <w:proofErr w:type="spellEnd"/>
+      <w:r>
+        <w:rPr>
+          <w:sz w:val="28"/>
+          <w:szCs w:val="28"/>
+          <w:lang w:val="en-US" w:bidi="ar-EG"/>
+        </w:rPr>
+        <w:t>(x</w:t>
+      </w:r>
+      <w:r>
+        <w:rPr>
+          <w:sz w:val="28"/>
+          <w:szCs w:val="28"/>
+          <w:vertAlign w:val="superscript"/>
+          <w:lang w:val="en-US" w:bidi="ar-EG"/>
+        </w:rPr>
+        <w:t>(</w:t>
+      </w:r>
+      <w:proofErr w:type="spellStart"/>
+      <w:r>
+        <w:rPr>
+          <w:sz w:val="28"/>
+          <w:szCs w:val="28"/>
+          <w:vertAlign w:val="superscript"/>
+          <w:lang w:val="en-US" w:bidi="ar-EG"/>
+        </w:rPr>
+        <w:t>i</w:t>
+      </w:r>
+      <w:proofErr w:type="spellEnd"/>
+      <w:r>
+        <w:rPr>
+          <w:sz w:val="28"/>
+          <w:szCs w:val="28"/>
+          <w:vertAlign w:val="superscript"/>
+          <w:lang w:val="en-US" w:bidi="ar-EG"/>
+        </w:rPr>
+        <w:t>)</w:t>
+      </w:r>
+      <w:r>
+        <w:rPr>
+          <w:sz w:val="28"/>
+          <w:szCs w:val="28"/>
+          <w:lang w:val="en-US" w:bidi="ar-EG"/>
+        </w:rPr>
+        <w:t>) for any x</w:t>
+      </w:r>
+      <w:r>
+        <w:rPr>
+          <w:sz w:val="28"/>
+          <w:szCs w:val="28"/>
+          <w:vertAlign w:val="superscript"/>
+          <w:lang w:val="en-US" w:bidi="ar-EG"/>
+        </w:rPr>
+        <w:t>(</w:t>
+      </w:r>
+      <w:proofErr w:type="spellStart"/>
+      <w:r>
+        <w:rPr>
+          <w:sz w:val="28"/>
+          <w:szCs w:val="28"/>
+          <w:vertAlign w:val="superscript"/>
+          <w:lang w:val="en-US" w:bidi="ar-EG"/>
+        </w:rPr>
+        <w:t>i</w:t>
+      </w:r>
+      <w:proofErr w:type="spellEnd"/>
+      <w:r>
+        <w:rPr>
+          <w:sz w:val="28"/>
+          <w:szCs w:val="28"/>
+          <w:vertAlign w:val="superscript"/>
+          <w:lang w:val="en-US" w:bidi="ar-EG"/>
+        </w:rPr>
+        <w:t>)</w:t>
+      </w:r>
+    </w:p>
+    <w:p>
+      <w:pPr>
+        <w:spacing w:after="0"/>
+        <w:rPr>
+          <w:sz w:val="28"/>
+          <w:szCs w:val="28"/>
+          <w:lang w:val="en-US" w:bidi="ar-EG"/>
+        </w:rPr>
+      </w:pPr>
+      <w:r>
+        <w:rPr>
+          <w:sz w:val="28"/>
+          <w:szCs w:val="28"/>
+          <w:lang w:val="en-US" w:bidi="ar-EG"/>
+        </w:rPr>
+        <w:t xml:space="preserve">3- </w:t>
+      </w:r>
+      <w:r>
+        <w:rPr>
+          <w:sz w:val="28"/>
+          <w:szCs w:val="28"/>
+          <w:lang w:val="en-US" w:bidi="ar-EG"/>
+        </w:rPr>
+        <w:t>Implement the cost function</w:t>
+      </w:r>
+    </w:p>
+    <w:p>
+      <w:pPr>
+        <w:spacing w:after="0"/>
+        <w:rPr>
+          <w:sz w:val="28"/>
+          <w:szCs w:val="28"/>
+          <w:lang w:val="en-US" w:bidi="ar-EG"/>
+        </w:rPr>
+      </w:pPr>
+      <w:r>
+        <w:rPr>
+          <w:sz w:val="28"/>
+          <w:szCs w:val="28"/>
+          <w:lang w:val="en-US" w:bidi="ar-EG"/>
+        </w:rPr>
+        <w:t xml:space="preserve">4- </w:t>
+      </w:r>
+      <w:r>
+        <w:rPr>
+          <w:sz w:val="28"/>
+          <w:szCs w:val="28"/>
+          <w:lang w:val="en-US" w:bidi="ar-EG"/>
+        </w:rPr>
+        <w:t>Implement backpropagation to compute partial derivatives</w:t>
+      </w:r>
+    </w:p>
+    <w:p>
+      <w:pPr>
+        <w:spacing w:after="0"/>
+        <w:rPr>
+          <w:sz w:val="28"/>
+          <w:szCs w:val="28"/>
+          <w:lang w:val="en-US" w:bidi="ar-EG"/>
+        </w:rPr>
+      </w:pPr>
+      <w:r>
+        <w:rPr>
+          <w:sz w:val="28"/>
+          <w:szCs w:val="28"/>
+          <w:lang w:val="en-US" w:bidi="ar-EG"/>
+        </w:rPr>
+        <w:t xml:space="preserve">5- </w:t>
+      </w:r>
+      <w:r>
+        <w:rPr>
+          <w:sz w:val="28"/>
+          <w:szCs w:val="28"/>
+          <w:lang w:val="en-US" w:bidi="ar-EG"/>
+        </w:rPr>
+        <w:t xml:space="preserve">Use gradient checking to confirm that your backpropagation works. Then </w:t>
+      </w:r>
+      <w:r>
+        <w:rPr>
+          <w:b/>
+          <w:bCs/>
+          <w:sz w:val="28"/>
+          <w:szCs w:val="28"/>
+          <w:lang w:val="en-US" w:bidi="ar-EG"/>
+        </w:rPr>
+        <w:t>disable</w:t>
+      </w:r>
+      <w:r>
+        <w:rPr>
+          <w:sz w:val="28"/>
+          <w:szCs w:val="28"/>
+          <w:lang w:val="en-US" w:bidi="ar-EG"/>
+        </w:rPr>
+        <w:t xml:space="preserve"> gradient checking.</w:t>
+      </w:r>
+    </w:p>
+    <w:p>
+      <w:pPr>
+        <w:spacing w:after="0"/>
+        <w:rPr>
+          <w:sz w:val="28"/>
+          <w:szCs w:val="28"/>
+          <w:lang w:val="en-US" w:bidi="ar-EG"/>
+        </w:rPr>
+      </w:pPr>
+      <w:r>
+        <w:rPr>
+          <w:sz w:val="28"/>
+          <w:szCs w:val="28"/>
+          <w:lang w:val="en-US" w:bidi="ar-EG"/>
+        </w:rPr>
+        <w:t xml:space="preserve">6- </w:t>
+      </w:r>
+      <w:r>
+        <w:rPr>
+          <w:sz w:val="28"/>
+          <w:szCs w:val="28"/>
+          <w:lang w:val="en-US" w:bidi="ar-EG"/>
+        </w:rPr>
+        <w:t>Use gradient descent or a built-in optimization function to minimize the cost function with the weights in theta.</w:t>
+      </w:r>
+    </w:p>
+    <w:p>
+      <w:pPr>
+        <w:spacing w:after="0"/>
+        <w:rPr>
+          <w:sz w:val="28"/>
+          <w:szCs w:val="28"/>
+          <w:lang w:val="en-US" w:bidi="ar-EG"/>
+        </w:rPr>
+      </w:pPr>
+      <w:r>
+        <w:rPr>
+          <w:sz w:val="28"/>
+          <w:szCs w:val="28"/>
+          <w:lang w:val="en-US" w:bidi="ar-EG"/>
+        </w:rPr>
+        <w:t xml:space="preserve">Ideally, you want </w:t>
+      </w:r>
+      <w:proofErr w:type="spellStart"/>
+      <w:r>
+        <w:rPr>
+          <w:sz w:val="28"/>
+          <w:szCs w:val="28"/>
+          <w:lang w:val="en-US" w:bidi="ar-EG"/>
+        </w:rPr>
+        <w:t>h</w:t>
+      </w:r>
+      <w:r>
+        <w:rPr>
+          <w:sz w:val="28"/>
+          <w:szCs w:val="28"/>
+          <w:vertAlign w:val="subscript"/>
+          <w:lang w:val="en-US" w:bidi="ar-EG"/>
+        </w:rPr>
+        <w:t>Θ</w:t>
+      </w:r>
+      <w:proofErr w:type="spellEnd"/>
+      <w:r>
+        <w:rPr>
+          <w:sz w:val="28"/>
+          <w:szCs w:val="28"/>
+          <w:lang w:val="en-US" w:bidi="ar-EG"/>
+        </w:rPr>
+        <w:t>(x</w:t>
+      </w:r>
+      <w:r>
+        <w:rPr>
+          <w:sz w:val="28"/>
+          <w:szCs w:val="28"/>
+          <w:vertAlign w:val="superscript"/>
+          <w:lang w:val="en-US" w:bidi="ar-EG"/>
+        </w:rPr>
+        <w:t>(</w:t>
+      </w:r>
+      <w:proofErr w:type="spellStart"/>
+      <w:r>
+        <w:rPr>
+          <w:sz w:val="28"/>
+          <w:szCs w:val="28"/>
+          <w:vertAlign w:val="superscript"/>
+          <w:lang w:val="en-US" w:bidi="ar-EG"/>
+        </w:rPr>
+        <w:t>i</w:t>
+      </w:r>
+      <w:proofErr w:type="spellEnd"/>
+      <w:r>
+        <w:rPr>
+          <w:sz w:val="28"/>
+          <w:szCs w:val="28"/>
+          <w:vertAlign w:val="superscript"/>
+          <w:lang w:val="en-US" w:bidi="ar-EG"/>
+        </w:rPr>
+        <w:t>)</w:t>
+      </w:r>
+      <w:r>
+        <w:rPr>
+          <w:sz w:val="28"/>
+          <w:szCs w:val="28"/>
+          <w:lang w:val="en-US" w:bidi="ar-EG"/>
+        </w:rPr>
+        <w:t>) ≈ y</w:t>
+      </w:r>
+      <w:r>
+        <w:rPr>
+          <w:sz w:val="28"/>
+          <w:szCs w:val="28"/>
+          <w:vertAlign w:val="superscript"/>
+          <w:lang w:val="en-US" w:bidi="ar-EG"/>
+        </w:rPr>
+        <w:t>(</w:t>
+      </w:r>
+      <w:proofErr w:type="spellStart"/>
+      <w:r>
+        <w:rPr>
+          <w:sz w:val="28"/>
+          <w:szCs w:val="28"/>
+          <w:vertAlign w:val="superscript"/>
+          <w:lang w:val="en-US" w:bidi="ar-EG"/>
+        </w:rPr>
+        <w:t>i</w:t>
+      </w:r>
+      <w:proofErr w:type="spellEnd"/>
+      <w:proofErr w:type="gramStart"/>
+      <w:r>
+        <w:rPr>
+          <w:sz w:val="28"/>
+          <w:szCs w:val="28"/>
+          <w:vertAlign w:val="superscript"/>
+          <w:lang w:val="en-US" w:bidi="ar-EG"/>
+        </w:rPr>
+        <w:t>)</w:t>
+      </w:r>
+      <w:r>
+        <w:rPr>
+          <w:sz w:val="28"/>
+          <w:szCs w:val="28"/>
+          <w:lang w:val="en-US" w:bidi="ar-EG"/>
+        </w:rPr>
+        <w:t xml:space="preserve"> .</w:t>
+      </w:r>
+      <w:proofErr w:type="gramEnd"/>
+      <w:r>
+        <w:rPr>
+          <w:sz w:val="28"/>
+          <w:szCs w:val="28"/>
+          <w:lang w:val="en-US" w:bidi="ar-EG"/>
+        </w:rPr>
+        <w:t xml:space="preserve"> This will minimize our cost function. However, keep in mind that J(Θ) is not convex and thus we can end up in a local minimum instead.</w:t>
+      </w:r>
+    </w:p>
+    <w:p>
+      <w:pPr>
+        <w:rPr>
+          <w:sz w:val="28"/>
+          <w:szCs w:val="28"/>
+          <w:lang w:val="en-US" w:bidi="ar-EG"/>
+        </w:rPr>
+      </w:pPr>
+      <w:r>
+        <w:rPr>
+          <w:sz w:val="28"/>
+          <w:szCs w:val="28"/>
+          <w:lang w:val="en-US" w:bidi="ar-EG"/>
+        </w:rPr>
+        <w:lastRenderedPageBreak/>
+        <w:br w:type="page"/>
+      </w:r>
+    </w:p>
+    <w:p>
+      <w:pPr>
+        <w:spacing w:after="0"/>
+        <w:rPr>
+          <w:sz w:val="28"/>
+          <w:szCs w:val="28"/>
+          <w:lang w:val="en-US" w:bidi="ar-EG"/>
+        </w:rPr>
+      </w:pPr>
+      <w:r>
+        <w:rPr>
+          <w:sz w:val="28"/>
+          <w:szCs w:val="28"/>
+          <w:lang w:val="en-US" w:bidi="ar-EG"/>
+        </w:rPr>
+        <w:lastRenderedPageBreak/>
+        <w:t>WEEK6</w:t>
+      </w:r>
+    </w:p>
+    <w:p>
+      <w:pPr>
+        <w:rPr>
+          <w:sz w:val="28"/>
+          <w:szCs w:val="28"/>
+          <w:lang w:val="en-US" w:bidi="ar-EG"/>
+        </w:rPr>
+      </w:pPr>
+      <w:r>
+        <w:rPr>
+          <w:sz w:val="28"/>
+          <w:szCs w:val="28"/>
+          <w:lang w:val="en-US" w:bidi="ar-EG"/>
+        </w:rPr>
+        <w:br w:type="page"/>
+      </w:r>
+    </w:p>
+    <w:p>
+      <w:pPr>
+        <w:spacing w:after="0"/>
+        <w:rPr>
+          <w:sz w:val="28"/>
+          <w:szCs w:val="28"/>
+          <w:lang w:val="en-US" w:bidi="ar-EG"/>
+        </w:rPr>
+      </w:pPr>
+      <w:bookmarkStart w:id="0" w:name="_GoBack"/>
       <w:bookmarkEnd w:id="0"/>
     </w:p>
     <w:sectPr>

</xml_diff>

<commit_message>
Adding SVM notes and assignment :sunglasses:
</commit_message>
<xml_diff>
--- a/Notes.docx
+++ b/Notes.docx
@@ -9730,23 +9730,7 @@
           <w:lang w:val="en-US" w:bidi="ar-EG"/>
         </w:rPr>
         <w:lastRenderedPageBreak/>
-        <w:t>Evalu</w:t>
-      </w:r>
-      <w:r>
-        <w:rPr>
-          <w:sz w:val="28"/>
-          <w:szCs w:val="28"/>
-          <w:lang w:val="en-US" w:bidi="ar-EG"/>
-        </w:rPr>
-        <w:t>a</w:t>
-      </w:r>
-      <w:r>
-        <w:rPr>
-          <w:sz w:val="28"/>
-          <w:szCs w:val="28"/>
-          <w:lang w:val="en-US" w:bidi="ar-EG"/>
-        </w:rPr>
-        <w:t>ting a learning algorithm:</w:t>
+        <w:t>Evaluating a learning algorithm:</w:t>
       </w:r>
     </w:p>
     <w:p>
@@ -9951,15 +9935,7 @@
           <w:szCs w:val="28"/>
           <w:lang w:val="en-US" w:bidi="ar-EG"/>
         </w:rPr>
-        <w:t xml:space="preserve">1- </w:t>
-      </w:r>
-      <w:r>
-        <w:rPr>
-          <w:sz w:val="28"/>
-          <w:szCs w:val="28"/>
-          <w:lang w:val="en-US" w:bidi="ar-EG"/>
-        </w:rPr>
-        <w:t>Learn Θ and minimize J</w:t>
+        <w:t>1- Learn Θ and minimize J</w:t>
       </w:r>
       <w:r>
         <w:rPr>
@@ -9994,15 +9970,7 @@
           <w:szCs w:val="28"/>
           <w:lang w:val="en-US" w:bidi="ar-EG"/>
         </w:rPr>
-        <w:t xml:space="preserve">2- </w:t>
-      </w:r>
-      <w:r>
-        <w:rPr>
-          <w:sz w:val="28"/>
-          <w:szCs w:val="28"/>
-          <w:lang w:val="en-US" w:bidi="ar-EG"/>
-        </w:rPr>
-        <w:t>Compute the test set error J</w:t>
+        <w:t>2- Compute the test set error J</w:t>
       </w:r>
       <w:r>
         <w:rPr>
@@ -10036,6 +10004,7 @@
       <w:r>
         <w:rPr>
           <w:noProof/>
+          <w:lang w:val="en-US"/>
         </w:rPr>
         <w:drawing>
           <wp:anchor distT="0" distB="0" distL="114300" distR="114300" simplePos="0" relativeHeight="251700224" behindDoc="1" locked="0" layoutInCell="1" allowOverlap="1" wp14:anchorId="7B1EFBCD" wp14:editId="772DB0D9">
@@ -10127,23 +10096,7 @@
           <w:szCs w:val="28"/>
           <w:lang w:val="en-US" w:bidi="ar-EG"/>
         </w:rPr>
-        <w:t xml:space="preserve">1- </w:t>
-      </w:r>
-      <w:r>
-        <w:rPr>
-          <w:sz w:val="28"/>
-          <w:szCs w:val="28"/>
-          <w:lang w:val="en-US" w:bidi="ar-EG"/>
-        </w:rPr>
-        <w:t>For linear regression:</w:t>
-      </w:r>
-      <w:r>
-        <w:rPr>
-          <w:sz w:val="28"/>
-          <w:szCs w:val="28"/>
-          <w:lang w:val="en-US" w:bidi="ar-EG"/>
-        </w:rPr>
-        <w:t xml:space="preserve"> </w:t>
+        <w:t xml:space="preserve">1- For linear regression: </w:t>
       </w:r>
     </w:p>
     <w:p>
@@ -10158,6 +10111,7 @@
       <w:r>
         <w:rPr>
           <w:noProof/>
+          <w:lang w:val="en-US"/>
         </w:rPr>
         <w:drawing>
           <wp:anchor distT="0" distB="0" distL="114300" distR="114300" simplePos="0" relativeHeight="251701248" behindDoc="0" locked="0" layoutInCell="1" allowOverlap="1" wp14:anchorId="50E036D5" wp14:editId="7A90982E">
@@ -10221,39 +10175,7 @@
           <w:szCs w:val="28"/>
           <w:lang w:val="en-US" w:bidi="ar-EG"/>
         </w:rPr>
-        <w:t xml:space="preserve">2- </w:t>
-      </w:r>
-      <w:r>
-        <w:rPr>
-          <w:sz w:val="28"/>
-          <w:szCs w:val="28"/>
-          <w:lang w:val="en-US" w:bidi="ar-EG"/>
-        </w:rPr>
-        <w:t xml:space="preserve">For classification ~ </w:t>
-      </w:r>
-      <w:r>
-        <w:rPr>
-          <w:sz w:val="28"/>
-          <w:szCs w:val="28"/>
-          <w:lang w:val="en-US" w:bidi="ar-EG"/>
-        </w:rPr>
-        <w:t xml:space="preserve">0/1 </w:t>
-      </w:r>
-      <w:r>
-        <w:rPr>
-          <w:sz w:val="28"/>
-          <w:szCs w:val="28"/>
-          <w:lang w:val="en-US" w:bidi="ar-EG"/>
-        </w:rPr>
-        <w:t xml:space="preserve">Misclassification </w:t>
-      </w:r>
-      <w:r>
-        <w:rPr>
-          <w:sz w:val="28"/>
-          <w:szCs w:val="28"/>
-          <w:lang w:val="en-US" w:bidi="ar-EG"/>
-        </w:rPr>
-        <w:t>error:</w:t>
+        <w:t>2- For classification ~ 0/1 Misclassification error:</w:t>
       </w:r>
     </w:p>
     <w:p>
@@ -10268,6 +10190,7 @@
       <w:r>
         <w:rPr>
           <w:noProof/>
+          <w:lang w:val="en-US"/>
         </w:rPr>
         <w:drawing>
           <wp:anchor distT="0" distB="0" distL="114300" distR="114300" simplePos="0" relativeHeight="251702272" behindDoc="0" locked="0" layoutInCell="1" allowOverlap="1" wp14:anchorId="2E86E658" wp14:editId="4423570F">
@@ -10548,67 +10471,43 @@
           <w:szCs w:val="28"/>
           <w:lang w:val="en-US" w:bidi="ar-EG"/>
         </w:rPr>
-        <w:t xml:space="preserve">1- </w:t>
-      </w:r>
-      <w:r>
-        <w:rPr>
-          <w:sz w:val="28"/>
-          <w:szCs w:val="28"/>
-          <w:lang w:val="en-US" w:bidi="ar-EG"/>
-        </w:rPr>
-        <w:t>Optimize the parameters in Θ using the training set for each polynomial degree.</w:t>
-      </w:r>
-    </w:p>
-    <w:p>
-      <w:pPr>
-        <w:spacing w:after="0"/>
-        <w:rPr>
-          <w:sz w:val="28"/>
-          <w:szCs w:val="28"/>
-          <w:lang w:val="en-US" w:bidi="ar-EG"/>
-        </w:rPr>
-      </w:pPr>
-      <w:r>
-        <w:rPr>
-          <w:sz w:val="28"/>
-          <w:szCs w:val="28"/>
-          <w:lang w:val="en-US" w:bidi="ar-EG"/>
-        </w:rPr>
-        <w:t xml:space="preserve">2- </w:t>
-      </w:r>
-      <w:r>
-        <w:rPr>
-          <w:sz w:val="28"/>
-          <w:szCs w:val="28"/>
-          <w:lang w:val="en-US" w:bidi="ar-EG"/>
-        </w:rPr>
-        <w:t>Find the polynomial degree d with the least error using the cross validation set.</w:t>
-      </w:r>
-    </w:p>
-    <w:p>
-      <w:pPr>
-        <w:spacing w:after="0"/>
-        <w:rPr>
-          <w:sz w:val="28"/>
-          <w:szCs w:val="28"/>
-          <w:lang w:val="en-US" w:bidi="ar-EG"/>
-        </w:rPr>
-      </w:pPr>
-      <w:r>
-        <w:rPr>
-          <w:sz w:val="28"/>
-          <w:szCs w:val="28"/>
-          <w:lang w:val="en-US" w:bidi="ar-EG"/>
-        </w:rPr>
-        <w:t xml:space="preserve">3- </w:t>
-      </w:r>
-      <w:r>
-        <w:rPr>
-          <w:sz w:val="28"/>
-          <w:szCs w:val="28"/>
-          <w:lang w:val="en-US" w:bidi="ar-EG"/>
-        </w:rPr>
-        <w:t>Estimate the generalization error using the test set with J</w:t>
+        <w:t>1- Optimize the parameters in Θ using the training set for each polynomial degree.</w:t>
+      </w:r>
+    </w:p>
+    <w:p>
+      <w:pPr>
+        <w:spacing w:after="0"/>
+        <w:rPr>
+          <w:sz w:val="28"/>
+          <w:szCs w:val="28"/>
+          <w:lang w:val="en-US" w:bidi="ar-EG"/>
+        </w:rPr>
+      </w:pPr>
+      <w:r>
+        <w:rPr>
+          <w:sz w:val="28"/>
+          <w:szCs w:val="28"/>
+          <w:lang w:val="en-US" w:bidi="ar-EG"/>
+        </w:rPr>
+        <w:t>2- Find the polynomial degree d with the least error using the cross validation set.</w:t>
+      </w:r>
+    </w:p>
+    <w:p>
+      <w:pPr>
+        <w:spacing w:after="0"/>
+        <w:rPr>
+          <w:sz w:val="28"/>
+          <w:szCs w:val="28"/>
+          <w:lang w:val="en-US" w:bidi="ar-EG"/>
+        </w:rPr>
+      </w:pPr>
+      <w:r>
+        <w:rPr>
+          <w:sz w:val="28"/>
+          <w:szCs w:val="28"/>
+          <w:lang w:val="en-US" w:bidi="ar-EG"/>
+        </w:rPr>
+        <w:t>3- Estimate the generalization error using the test set with J</w:t>
       </w:r>
       <w:r>
         <w:rPr>
@@ -10742,15 +10641,7 @@
           <w:szCs w:val="28"/>
           <w:lang w:val="en-US" w:bidi="ar-EG"/>
         </w:rPr>
-        <w:t xml:space="preserve">Remember that d is the </w:t>
-      </w:r>
-      <w:r>
-        <w:rPr>
-          <w:sz w:val="28"/>
-          <w:szCs w:val="28"/>
-          <w:lang w:val="en-US" w:bidi="ar-EG"/>
-        </w:rPr>
-        <w:t>degree the polynomia</w:t>
+        <w:t>Remember that d is the degree the polynomia</w:t>
       </w:r>
     </w:p>
     <w:p>
@@ -10928,6 +10819,7 @@
           <w:rFonts w:ascii="Arial" w:hAnsi="Arial" w:cs="Arial"/>
           <w:color w:val="222222"/>
           <w:shd w:val="clear" w:color="auto" w:fill="FFFFFF"/>
+          <w:lang w:val="en-US"/>
         </w:rPr>
         <w:t>≈ J</w:t>
       </w:r>
@@ -10937,6 +10829,7 @@
           <w:color w:val="222222"/>
           <w:shd w:val="clear" w:color="auto" w:fill="FFFFFF"/>
           <w:vertAlign w:val="subscript"/>
+          <w:lang w:val="en-US"/>
         </w:rPr>
         <w:t>test</w:t>
       </w:r>
@@ -11039,65 +10932,25 @@
           <w:szCs w:val="28"/>
           <w:lang w:val="en-US" w:bidi="ar-EG"/>
         </w:rPr>
-        <w:t>H</w:t>
-      </w:r>
-      <w:r>
-        <w:rPr>
-          <w:sz w:val="28"/>
-          <w:szCs w:val="28"/>
-          <w:lang w:val="en-US" w:bidi="ar-EG"/>
-        </w:rPr>
-        <w:t>ow do we choose our parameter λ to get it 'just right' ?</w:t>
-      </w:r>
-      <w:r>
-        <w:rPr>
-          <w:sz w:val="28"/>
-          <w:szCs w:val="28"/>
-          <w:lang w:val="en-US" w:bidi="ar-EG"/>
-        </w:rPr>
-        <w:t xml:space="preserve"> /* with neither underfitting nor overfitting */</w:t>
-      </w:r>
-    </w:p>
-    <w:p>
-      <w:pPr>
-        <w:spacing w:after="0"/>
-        <w:rPr>
-          <w:sz w:val="28"/>
-          <w:szCs w:val="28"/>
-          <w:lang w:val="en-US" w:bidi="ar-EG"/>
-        </w:rPr>
-      </w:pPr>
-      <w:r>
-        <w:rPr>
-          <w:sz w:val="28"/>
-          <w:szCs w:val="28"/>
-          <w:lang w:val="en-US" w:bidi="ar-EG"/>
-        </w:rPr>
-        <w:t xml:space="preserve">1- </w:t>
-      </w:r>
-      <w:r>
-        <w:rPr>
-          <w:sz w:val="28"/>
-          <w:szCs w:val="28"/>
-          <w:lang w:val="en-US" w:bidi="ar-EG"/>
-        </w:rPr>
-        <w:t>Create a list of lambdas (i.e.</w:t>
-      </w:r>
-      <w:r>
-        <w:rPr>
-          <w:sz w:val="28"/>
-          <w:szCs w:val="28"/>
-          <w:lang w:val="en-US" w:bidi="ar-EG"/>
-        </w:rPr>
-        <w:t xml:space="preserve"> </w:t>
-      </w:r>
-      <w:r>
-        <w:rPr>
-          <w:sz w:val="28"/>
-          <w:szCs w:val="28"/>
-          <w:lang w:val="en-US" w:bidi="ar-EG"/>
-        </w:rPr>
-        <w:t>λ</w:t>
+        <w:t>How do we choose our parameter λ to get it 'just right' ? /* with neither underfitting nor overfitting */</w:t>
+      </w:r>
+    </w:p>
+    <w:p>
+      <w:pPr>
+        <w:spacing w:after="0"/>
+        <w:rPr>
+          <w:sz w:val="28"/>
+          <w:szCs w:val="28"/>
+          <w:lang w:val="en-US" w:bidi="ar-EG"/>
+        </w:rPr>
+      </w:pPr>
+      <w:r>
+        <w:rPr>
+          <w:sz w:val="28"/>
+          <w:szCs w:val="28"/>
+          <w:lang w:val="en-US" w:bidi="ar-EG"/>
+        </w:rPr>
+        <w:t>1- Create a list of lambdas (i.e. λ</w:t>
       </w:r>
       <w:r>
         <w:rPr>
@@ -11114,277 +10967,61 @@
           <w:szCs w:val="28"/>
           <w:lang w:val="en-US" w:bidi="ar-EG"/>
         </w:rPr>
-        <w:t>{0</w:t>
-      </w:r>
-      <w:r>
-        <w:rPr>
-          <w:sz w:val="28"/>
-          <w:szCs w:val="28"/>
-          <w:lang w:val="en-US" w:bidi="ar-EG"/>
-        </w:rPr>
-        <w:t xml:space="preserve"> </w:t>
-      </w:r>
-      <w:r>
-        <w:rPr>
-          <w:sz w:val="28"/>
-          <w:szCs w:val="28"/>
-          <w:lang w:val="en-US" w:bidi="ar-EG"/>
-        </w:rPr>
-        <w:t>,</w:t>
-      </w:r>
-      <w:r>
-        <w:rPr>
-          <w:sz w:val="28"/>
-          <w:szCs w:val="28"/>
-          <w:lang w:val="en-US" w:bidi="ar-EG"/>
-        </w:rPr>
-        <w:t xml:space="preserve"> </w:t>
-      </w:r>
-      <w:r>
-        <w:rPr>
-          <w:sz w:val="28"/>
-          <w:szCs w:val="28"/>
-          <w:lang w:val="en-US" w:bidi="ar-EG"/>
-        </w:rPr>
-        <w:t>0.01,</w:t>
-      </w:r>
-      <w:r>
-        <w:rPr>
-          <w:sz w:val="28"/>
-          <w:szCs w:val="28"/>
-          <w:lang w:val="en-US" w:bidi="ar-EG"/>
-        </w:rPr>
-        <w:t xml:space="preserve"> </w:t>
-      </w:r>
-      <w:r>
-        <w:rPr>
-          <w:sz w:val="28"/>
-          <w:szCs w:val="28"/>
-          <w:lang w:val="en-US" w:bidi="ar-EG"/>
-        </w:rPr>
-        <w:t>0.02,</w:t>
-      </w:r>
-      <w:r>
-        <w:rPr>
-          <w:sz w:val="28"/>
-          <w:szCs w:val="28"/>
-          <w:lang w:val="en-US" w:bidi="ar-EG"/>
-        </w:rPr>
-        <w:t xml:space="preserve"> </w:t>
-      </w:r>
-      <w:r>
-        <w:rPr>
-          <w:sz w:val="28"/>
-          <w:szCs w:val="28"/>
-          <w:lang w:val="en-US" w:bidi="ar-EG"/>
-        </w:rPr>
-        <w:t>0.04,</w:t>
-      </w:r>
-      <w:r>
-        <w:rPr>
-          <w:sz w:val="28"/>
-          <w:szCs w:val="28"/>
-          <w:lang w:val="en-US" w:bidi="ar-EG"/>
-        </w:rPr>
-        <w:t xml:space="preserve"> </w:t>
-      </w:r>
-      <w:r>
-        <w:rPr>
-          <w:sz w:val="28"/>
-          <w:szCs w:val="28"/>
-          <w:lang w:val="en-US" w:bidi="ar-EG"/>
-        </w:rPr>
-        <w:t>0.08,</w:t>
-      </w:r>
-      <w:r>
-        <w:rPr>
-          <w:sz w:val="28"/>
-          <w:szCs w:val="28"/>
-          <w:lang w:val="en-US" w:bidi="ar-EG"/>
-        </w:rPr>
-        <w:t xml:space="preserve"> </w:t>
-      </w:r>
-      <w:r>
-        <w:rPr>
-          <w:sz w:val="28"/>
-          <w:szCs w:val="28"/>
-          <w:lang w:val="en-US" w:bidi="ar-EG"/>
-        </w:rPr>
-        <w:t>0.16,</w:t>
-      </w:r>
-      <w:r>
-        <w:rPr>
-          <w:sz w:val="28"/>
-          <w:szCs w:val="28"/>
-          <w:lang w:val="en-US" w:bidi="ar-EG"/>
-        </w:rPr>
-        <w:t xml:space="preserve"> </w:t>
-      </w:r>
-      <w:r>
-        <w:rPr>
-          <w:sz w:val="28"/>
-          <w:szCs w:val="28"/>
-          <w:lang w:val="en-US" w:bidi="ar-EG"/>
-        </w:rPr>
-        <w:t>0.32,</w:t>
-      </w:r>
-      <w:r>
-        <w:rPr>
-          <w:sz w:val="28"/>
-          <w:szCs w:val="28"/>
-          <w:lang w:val="en-US" w:bidi="ar-EG"/>
-        </w:rPr>
-        <w:t xml:space="preserve"> </w:t>
-      </w:r>
-      <w:r>
-        <w:rPr>
-          <w:sz w:val="28"/>
-          <w:szCs w:val="28"/>
-          <w:lang w:val="en-US" w:bidi="ar-EG"/>
-        </w:rPr>
-        <w:t>0.64,</w:t>
-      </w:r>
-      <w:r>
-        <w:rPr>
-          <w:sz w:val="28"/>
-          <w:szCs w:val="28"/>
-          <w:lang w:val="en-US" w:bidi="ar-EG"/>
-        </w:rPr>
-        <w:t xml:space="preserve"> </w:t>
-      </w:r>
-      <w:r>
-        <w:rPr>
-          <w:sz w:val="28"/>
-          <w:szCs w:val="28"/>
-          <w:lang w:val="en-US" w:bidi="ar-EG"/>
-        </w:rPr>
-        <w:t>1.28,</w:t>
-      </w:r>
-      <w:r>
-        <w:rPr>
-          <w:sz w:val="28"/>
-          <w:szCs w:val="28"/>
-          <w:lang w:val="en-US" w:bidi="ar-EG"/>
-        </w:rPr>
-        <w:t xml:space="preserve"> </w:t>
-      </w:r>
-      <w:r>
-        <w:rPr>
-          <w:sz w:val="28"/>
-          <w:szCs w:val="28"/>
-          <w:lang w:val="en-US" w:bidi="ar-EG"/>
-        </w:rPr>
-        <w:t>2.56,</w:t>
-      </w:r>
-      <w:r>
-        <w:rPr>
-          <w:sz w:val="28"/>
-          <w:szCs w:val="28"/>
-          <w:lang w:val="en-US" w:bidi="ar-EG"/>
-        </w:rPr>
-        <w:t xml:space="preserve"> </w:t>
-      </w:r>
-      <w:r>
-        <w:rPr>
-          <w:sz w:val="28"/>
-          <w:szCs w:val="28"/>
-          <w:lang w:val="en-US" w:bidi="ar-EG"/>
-        </w:rPr>
-        <w:t>5.12,</w:t>
-      </w:r>
-      <w:r>
-        <w:rPr>
-          <w:sz w:val="28"/>
-          <w:szCs w:val="28"/>
-          <w:lang w:val="en-US" w:bidi="ar-EG"/>
-        </w:rPr>
-        <w:t xml:space="preserve"> </w:t>
-      </w:r>
-      <w:r>
-        <w:rPr>
-          <w:sz w:val="28"/>
-          <w:szCs w:val="28"/>
-          <w:lang w:val="en-US" w:bidi="ar-EG"/>
-        </w:rPr>
-        <w:t>10.24});</w:t>
-      </w:r>
-    </w:p>
-    <w:p>
-      <w:pPr>
-        <w:spacing w:after="0"/>
-        <w:rPr>
-          <w:sz w:val="28"/>
-          <w:szCs w:val="28"/>
-          <w:lang w:val="en-US" w:bidi="ar-EG"/>
-        </w:rPr>
-      </w:pPr>
-      <w:r>
-        <w:rPr>
-          <w:sz w:val="28"/>
-          <w:szCs w:val="28"/>
-          <w:lang w:val="en-US" w:bidi="ar-EG"/>
-        </w:rPr>
-        <w:t xml:space="preserve">2- </w:t>
-      </w:r>
-      <w:r>
-        <w:rPr>
-          <w:sz w:val="28"/>
-          <w:szCs w:val="28"/>
-          <w:lang w:val="en-US" w:bidi="ar-EG"/>
-        </w:rPr>
-        <w:t>Create a set of models with different degrees or any other variants.</w:t>
-      </w:r>
-    </w:p>
-    <w:p>
-      <w:pPr>
-        <w:spacing w:after="0"/>
-        <w:rPr>
-          <w:sz w:val="28"/>
-          <w:szCs w:val="28"/>
-          <w:lang w:val="en-US" w:bidi="ar-EG"/>
-        </w:rPr>
-      </w:pPr>
-      <w:r>
-        <w:rPr>
-          <w:sz w:val="28"/>
-          <w:szCs w:val="28"/>
-          <w:lang w:val="en-US" w:bidi="ar-EG"/>
-        </w:rPr>
-        <w:t xml:space="preserve">3- </w:t>
-      </w:r>
-      <w:r>
-        <w:rPr>
-          <w:sz w:val="28"/>
-          <w:szCs w:val="28"/>
-          <w:lang w:val="en-US" w:bidi="ar-EG"/>
-        </w:rPr>
-        <w:t>Iterate through the \lambdaλs and for each \lambdaλ go through all the models to learn some Θ.</w:t>
-      </w:r>
-    </w:p>
-    <w:p>
-      <w:pPr>
-        <w:spacing w:after="0"/>
-        <w:rPr>
-          <w:sz w:val="28"/>
-          <w:szCs w:val="28"/>
-          <w:lang w:val="en-US" w:bidi="ar-EG"/>
-        </w:rPr>
-      </w:pPr>
-      <w:r>
-        <w:rPr>
-          <w:sz w:val="28"/>
-          <w:szCs w:val="28"/>
-          <w:lang w:val="en-US" w:bidi="ar-EG"/>
-        </w:rPr>
-        <w:t xml:space="preserve">4- </w:t>
-      </w:r>
-      <w:r>
-        <w:rPr>
-          <w:sz w:val="28"/>
-          <w:szCs w:val="28"/>
-          <w:lang w:val="en-US" w:bidi="ar-EG"/>
-        </w:rPr>
-        <w:t>Compute the cross validation error using the learned Θ (computed with λ) on the J</w:t>
+        <w:t>{0 , 0.01, 0.02, 0.04, 0.08, 0.16, 0.32, 0.64, 1.28, 2.56, 5.12, 10.24});</w:t>
+      </w:r>
+    </w:p>
+    <w:p>
+      <w:pPr>
+        <w:spacing w:after="0"/>
+        <w:rPr>
+          <w:sz w:val="28"/>
+          <w:szCs w:val="28"/>
+          <w:lang w:val="en-US" w:bidi="ar-EG"/>
+        </w:rPr>
+      </w:pPr>
+      <w:r>
+        <w:rPr>
+          <w:sz w:val="28"/>
+          <w:szCs w:val="28"/>
+          <w:lang w:val="en-US" w:bidi="ar-EG"/>
+        </w:rPr>
+        <w:t>2- Create a set of models with different degrees or any other variants.</w:t>
+      </w:r>
+    </w:p>
+    <w:p>
+      <w:pPr>
+        <w:spacing w:after="0"/>
+        <w:rPr>
+          <w:sz w:val="28"/>
+          <w:szCs w:val="28"/>
+          <w:lang w:val="en-US" w:bidi="ar-EG"/>
+        </w:rPr>
+      </w:pPr>
+      <w:r>
+        <w:rPr>
+          <w:sz w:val="28"/>
+          <w:szCs w:val="28"/>
+          <w:lang w:val="en-US" w:bidi="ar-EG"/>
+        </w:rPr>
+        <w:t>3- Iterate through the \lambdaλs and for each \lambdaλ go through all the models to learn some Θ.</w:t>
+      </w:r>
+    </w:p>
+    <w:p>
+      <w:pPr>
+        <w:spacing w:after="0"/>
+        <w:rPr>
+          <w:sz w:val="28"/>
+          <w:szCs w:val="28"/>
+          <w:lang w:val="en-US" w:bidi="ar-EG"/>
+        </w:rPr>
+      </w:pPr>
+      <w:r>
+        <w:rPr>
+          <w:sz w:val="28"/>
+          <w:szCs w:val="28"/>
+          <w:lang w:val="en-US" w:bidi="ar-EG"/>
+        </w:rPr>
+        <w:t>4- Compute the cross validation error using the learned Θ (computed with λ) on the J</w:t>
       </w:r>
       <w:r>
         <w:rPr>
@@ -11420,41 +11057,25 @@
           <w:lang w:val="en-US" w:bidi="ar-EG"/>
         </w:rPr>
         <w:lastRenderedPageBreak/>
-        <w:t xml:space="preserve">5- </w:t>
-      </w:r>
-      <w:r>
-        <w:rPr>
-          <w:sz w:val="28"/>
-          <w:szCs w:val="28"/>
-          <w:lang w:val="en-US" w:bidi="ar-EG"/>
-        </w:rPr>
-        <w:t>Select the best combo that produces the lowest error on the cross validation set.</w:t>
-      </w:r>
-    </w:p>
-    <w:p>
-      <w:pPr>
-        <w:spacing w:after="0"/>
-        <w:rPr>
-          <w:sz w:val="28"/>
-          <w:szCs w:val="28"/>
-          <w:lang w:val="en-US" w:bidi="ar-EG"/>
-        </w:rPr>
-      </w:pPr>
-      <w:r>
-        <w:rPr>
-          <w:sz w:val="28"/>
-          <w:szCs w:val="28"/>
-          <w:lang w:val="en-US" w:bidi="ar-EG"/>
-        </w:rPr>
-        <w:t xml:space="preserve">6- </w:t>
-      </w:r>
-      <w:r>
-        <w:rPr>
-          <w:sz w:val="28"/>
-          <w:szCs w:val="28"/>
-          <w:lang w:val="en-US" w:bidi="ar-EG"/>
-        </w:rPr>
-        <w:t>Using the best combo Θ and λ, apply it on J</w:t>
+        <w:t>5- Select the best combo that produces the lowest error on the cross validation set.</w:t>
+      </w:r>
+    </w:p>
+    <w:p>
+      <w:pPr>
+        <w:spacing w:after="0"/>
+        <w:rPr>
+          <w:sz w:val="28"/>
+          <w:szCs w:val="28"/>
+          <w:lang w:val="en-US" w:bidi="ar-EG"/>
+        </w:rPr>
+      </w:pPr>
+      <w:r>
+        <w:rPr>
+          <w:sz w:val="28"/>
+          <w:szCs w:val="28"/>
+          <w:lang w:val="en-US" w:bidi="ar-EG"/>
+        </w:rPr>
+        <w:t>6- Using the best combo Θ and λ, apply it on J</w:t>
       </w:r>
       <w:r>
         <w:rPr>
@@ -11488,6 +11109,7 @@
       <w:r>
         <w:rPr>
           <w:noProof/>
+          <w:lang w:val="en-US"/>
         </w:rPr>
         <w:drawing>
           <wp:anchor distT="0" distB="0" distL="114300" distR="114300" simplePos="0" relativeHeight="251703296" behindDoc="1" locked="0" layoutInCell="1" allowOverlap="1" wp14:anchorId="613AC4A6" wp14:editId="6E177250">
@@ -11764,6 +11386,7 @@
       <w:r>
         <w:rPr>
           <w:noProof/>
+          <w:lang w:val="en-US"/>
         </w:rPr>
         <w:drawing>
           <wp:anchor distT="0" distB="0" distL="114300" distR="114300" simplePos="0" relativeHeight="251704320" behindDoc="1" locked="0" layoutInCell="1" allowOverlap="1" wp14:anchorId="5DB5F106" wp14:editId="7C62A63F">
@@ -12059,57 +11682,25 @@
           <w:szCs w:val="28"/>
           <w:lang w:val="en-US" w:bidi="ar-EG"/>
         </w:rPr>
-        <w:t>Prioritizing What to Work On</w:t>
-      </w:r>
-      <w:r>
-        <w:rPr>
-          <w:sz w:val="28"/>
-          <w:szCs w:val="28"/>
-          <w:lang w:val="en-US" w:bidi="ar-EG"/>
-        </w:rPr>
-        <w:t>:</w:t>
-      </w:r>
-    </w:p>
-    <w:p>
-      <w:pPr>
-        <w:spacing w:after="0"/>
-        <w:rPr>
-          <w:sz w:val="28"/>
-          <w:szCs w:val="28"/>
-          <w:lang w:val="en-US" w:bidi="ar-EG"/>
-        </w:rPr>
-      </w:pPr>
-      <w:r>
-        <w:rPr>
-          <w:sz w:val="28"/>
-          <w:szCs w:val="28"/>
-          <w:lang w:val="en-US" w:bidi="ar-EG"/>
-        </w:rPr>
-        <w:t xml:space="preserve">Tricks to </w:t>
-      </w:r>
-      <w:r>
-        <w:rPr>
-          <w:sz w:val="28"/>
-          <w:szCs w:val="28"/>
-          <w:lang w:val="en-US" w:bidi="ar-EG"/>
-        </w:rPr>
-        <w:t xml:space="preserve">improve the accuracy of </w:t>
-      </w:r>
-      <w:r>
-        <w:rPr>
-          <w:sz w:val="28"/>
-          <w:szCs w:val="28"/>
-          <w:lang w:val="en-US" w:bidi="ar-EG"/>
-        </w:rPr>
-        <w:t>a</w:t>
-      </w:r>
-      <w:r>
-        <w:rPr>
-          <w:sz w:val="28"/>
-          <w:szCs w:val="28"/>
-          <w:lang w:val="en-US" w:bidi="ar-EG"/>
-        </w:rPr>
-        <w:t xml:space="preserve"> classifier</w:t>
+        <w:t>Prioritizing What to Work On:</w:t>
+      </w:r>
+    </w:p>
+    <w:p>
+      <w:pPr>
+        <w:spacing w:after="0"/>
+        <w:rPr>
+          <w:sz w:val="28"/>
+          <w:szCs w:val="28"/>
+          <w:lang w:val="en-US" w:bidi="ar-EG"/>
+        </w:rPr>
+      </w:pPr>
+      <w:r>
+        <w:rPr>
+          <w:sz w:val="28"/>
+          <w:szCs w:val="28"/>
+          <w:lang w:val="en-US" w:bidi="ar-EG"/>
+        </w:rPr>
+        <w:t>Tricks to improve the accuracy of a classifier</w:t>
       </w:r>
       <w:r>
         <w:rPr>
@@ -12328,6 +11919,133 @@
           <w:szCs w:val="28"/>
           <w:lang w:val="en-US" w:bidi="ar-EG"/>
         </w:rPr>
+        <w:t xml:space="preserve"> It is very important to get error results as a single, numerical value. Otherwise it is difficult to assess your algorithm's performance.</w:t>
+      </w:r>
+    </w:p>
+    <w:p>
+      <w:pPr>
+        <w:rPr>
+          <w:sz w:val="28"/>
+          <w:szCs w:val="28"/>
+          <w:lang w:val="en-US" w:bidi="ar-EG"/>
+        </w:rPr>
+      </w:pPr>
+      <w:r>
+        <w:rPr>
+          <w:sz w:val="28"/>
+          <w:szCs w:val="28"/>
+          <w:lang w:val="en-US" w:bidi="ar-EG"/>
+        </w:rPr>
+        <w:t>Error Metrices:</w:t>
+      </w:r>
+    </w:p>
+    <w:p>
+      <w:pPr>
+        <w:rPr>
+          <w:sz w:val="28"/>
+          <w:szCs w:val="28"/>
+          <w:lang w:val="en-US" w:bidi="ar-EG"/>
+        </w:rPr>
+      </w:pPr>
+      <w:r>
+        <w:rPr>
+          <w:sz w:val="28"/>
+          <w:szCs w:val="28"/>
+          <w:lang w:val="en-US" w:bidi="ar-EG"/>
+        </w:rPr>
+        <w:t>Precision = true positives / #predicted positive</w:t>
+      </w:r>
+    </w:p>
+    <w:p>
+      <w:pPr>
+        <w:rPr>
+          <w:sz w:val="28"/>
+          <w:szCs w:val="28"/>
+          <w:lang w:val="en-US" w:bidi="ar-EG"/>
+        </w:rPr>
+      </w:pPr>
+      <w:r>
+        <w:rPr>
+          <w:sz w:val="28"/>
+          <w:szCs w:val="28"/>
+          <w:lang w:val="en-US" w:bidi="ar-EG"/>
+        </w:rPr>
+        <w:t>Recall = true positives / #actual positive</w:t>
+      </w:r>
+    </w:p>
+    <w:p>
+      <w:pPr>
+        <w:rPr>
+          <w:sz w:val="28"/>
+          <w:szCs w:val="28"/>
+          <w:lang w:val="en-US" w:bidi="ar-EG"/>
+        </w:rPr>
+      </w:pPr>
+      <w:r>
+        <w:rPr>
+          <w:sz w:val="28"/>
+          <w:szCs w:val="28"/>
+          <w:lang w:val="en-US" w:bidi="ar-EG"/>
+        </w:rPr>
+        <w:t>F1 Score = 2PR/(P+R)</w:t>
+      </w:r>
+    </w:p>
+    <w:p>
+      <w:pPr>
+        <w:rPr>
+          <w:sz w:val="28"/>
+          <w:szCs w:val="28"/>
+          <w:lang w:val="en-US" w:bidi="ar-EG"/>
+        </w:rPr>
+      </w:pPr>
+      <w:r>
+        <w:rPr>
+          <w:sz w:val="28"/>
+          <w:szCs w:val="28"/>
+          <w:lang w:val="en-US" w:bidi="ar-EG"/>
+        </w:rPr>
+        <w:t>/*</w:t>
+      </w:r>
+    </w:p>
+    <w:p>
+      <w:pPr>
+        <w:rPr>
+          <w:sz w:val="28"/>
+          <w:szCs w:val="28"/>
+          <w:lang w:val="en-US" w:bidi="ar-EG"/>
+        </w:rPr>
+      </w:pPr>
+      <w:r>
+        <w:rPr>
+          <w:sz w:val="28"/>
+          <w:szCs w:val="28"/>
+          <w:lang w:val="en-US" w:bidi="ar-EG"/>
+        </w:rPr>
+        <w:t>TP: True positive, FP: False positive, FN: False negative</w:t>
+      </w:r>
+    </w:p>
+    <w:p>
+      <w:pPr>
+        <w:rPr>
+          <w:sz w:val="28"/>
+          <w:szCs w:val="28"/>
+          <w:lang w:val="en-US" w:bidi="ar-EG"/>
+        </w:rPr>
+      </w:pPr>
+      <w:r>
+        <w:rPr>
+          <w:sz w:val="28"/>
+          <w:szCs w:val="28"/>
+          <w:lang w:val="en-US" w:bidi="ar-EG"/>
+        </w:rPr>
+        <w:t>Precision</w:t>
+      </w:r>
+      <w:r>
+        <w:rPr>
+          <w:sz w:val="28"/>
+          <w:szCs w:val="28"/>
+          <w:lang w:val="en-US" w:bidi="ar-EG"/>
+        </w:rPr>
         <w:t xml:space="preserve"> </w:t>
       </w:r>
       <w:r>
@@ -12336,157 +12054,6 @@
           <w:szCs w:val="28"/>
           <w:lang w:val="en-US" w:bidi="ar-EG"/>
         </w:rPr>
-        <w:t>It is very important to get error results as a single, numerical value. Otherwise it is difficult to assess your algorithm's performance.</w:t>
-      </w:r>
-    </w:p>
-    <w:p>
-      <w:pPr>
-        <w:rPr>
-          <w:sz w:val="28"/>
-          <w:szCs w:val="28"/>
-          <w:lang w:val="en-US" w:bidi="ar-EG"/>
-        </w:rPr>
-      </w:pPr>
-      <w:r>
-        <w:rPr>
-          <w:sz w:val="28"/>
-          <w:szCs w:val="28"/>
-          <w:lang w:val="en-US" w:bidi="ar-EG"/>
-        </w:rPr>
-        <w:t>Error Metrices:</w:t>
-      </w:r>
-    </w:p>
-    <w:p>
-      <w:pPr>
-        <w:rPr>
-          <w:sz w:val="28"/>
-          <w:szCs w:val="28"/>
-          <w:lang w:val="en-US" w:bidi="ar-EG"/>
-        </w:rPr>
-      </w:pPr>
-      <w:r>
-        <w:rPr>
-          <w:sz w:val="28"/>
-          <w:szCs w:val="28"/>
-          <w:lang w:val="en-US" w:bidi="ar-EG"/>
-        </w:rPr>
-        <w:t>Precision = true positives / #predicted positive</w:t>
-      </w:r>
-    </w:p>
-    <w:p>
-      <w:pPr>
-        <w:rPr>
-          <w:sz w:val="28"/>
-          <w:szCs w:val="28"/>
-          <w:lang w:val="en-US" w:bidi="ar-EG"/>
-        </w:rPr>
-      </w:pPr>
-      <w:r>
-        <w:rPr>
-          <w:sz w:val="28"/>
-          <w:szCs w:val="28"/>
-          <w:lang w:val="en-US" w:bidi="ar-EG"/>
-        </w:rPr>
-        <w:t xml:space="preserve">Recall = </w:t>
-      </w:r>
-      <w:r>
-        <w:rPr>
-          <w:sz w:val="28"/>
-          <w:szCs w:val="28"/>
-          <w:lang w:val="en-US" w:bidi="ar-EG"/>
-        </w:rPr>
-        <w:t xml:space="preserve">true positives / </w:t>
-      </w:r>
-      <w:r>
-        <w:rPr>
-          <w:sz w:val="28"/>
-          <w:szCs w:val="28"/>
-          <w:lang w:val="en-US" w:bidi="ar-EG"/>
-        </w:rPr>
-        <w:t>#actual positive</w:t>
-      </w:r>
-    </w:p>
-    <w:p>
-      <w:pPr>
-        <w:rPr>
-          <w:sz w:val="28"/>
-          <w:szCs w:val="28"/>
-          <w:lang w:val="en-US" w:bidi="ar-EG"/>
-        </w:rPr>
-      </w:pPr>
-      <w:r>
-        <w:rPr>
-          <w:sz w:val="28"/>
-          <w:szCs w:val="28"/>
-          <w:lang w:val="en-US" w:bidi="ar-EG"/>
-        </w:rPr>
-        <w:t>F1 Score = 2PR/(P+R)</w:t>
-      </w:r>
-    </w:p>
-    <w:p>
-      <w:pPr>
-        <w:rPr>
-          <w:sz w:val="28"/>
-          <w:szCs w:val="28"/>
-          <w:lang w:val="en-US" w:bidi="ar-EG"/>
-        </w:rPr>
-      </w:pPr>
-      <w:r>
-        <w:rPr>
-          <w:sz w:val="28"/>
-          <w:szCs w:val="28"/>
-          <w:lang w:val="en-US" w:bidi="ar-EG"/>
-        </w:rPr>
-        <w:t>/*</w:t>
-      </w:r>
-    </w:p>
-    <w:p>
-      <w:pPr>
-        <w:rPr>
-          <w:sz w:val="28"/>
-          <w:szCs w:val="28"/>
-          <w:lang w:val="en-US" w:bidi="ar-EG"/>
-        </w:rPr>
-      </w:pPr>
-      <w:r>
-        <w:rPr>
-          <w:sz w:val="28"/>
-          <w:szCs w:val="28"/>
-          <w:lang w:val="en-US" w:bidi="ar-EG"/>
-        </w:rPr>
-        <w:t>TP: True positive, FP: False positive, FN: False negative</w:t>
-      </w:r>
-    </w:p>
-    <w:p>
-      <w:pPr>
-        <w:rPr>
-          <w:sz w:val="28"/>
-          <w:szCs w:val="28"/>
-          <w:lang w:val="en-US" w:bidi="ar-EG"/>
-        </w:rPr>
-      </w:pPr>
-      <w:r>
-        <w:rPr>
-          <w:sz w:val="28"/>
-          <w:szCs w:val="28"/>
-          <w:lang w:val="en-US" w:bidi="ar-EG"/>
-        </w:rPr>
-        <w:t>Precision</w:t>
-      </w:r>
-      <w:r>
-        <w:rPr>
-          <w:sz w:val="28"/>
-          <w:szCs w:val="28"/>
-          <w:lang w:val="en-US" w:bidi="ar-EG"/>
-        </w:rPr>
-        <w:t xml:space="preserve"> </w:t>
-      </w:r>
-      <w:r>
-        <w:rPr>
-          <w:sz w:val="28"/>
-          <w:szCs w:val="28"/>
-          <w:lang w:val="en-US" w:bidi="ar-EG"/>
-        </w:rPr>
         <w:t>= TP/(TP+FP)</w:t>
       </w:r>
     </w:p>
@@ -12537,8 +12104,53 @@
           <w:szCs w:val="28"/>
           <w:lang w:val="en-US" w:bidi="ar-EG"/>
         </w:rPr>
+        <w:t>Threshold increasing:</w:t>
+      </w:r>
+    </w:p>
+    <w:p>
+      <w:pPr>
+        <w:rPr>
+          <w:sz w:val="28"/>
+          <w:szCs w:val="28"/>
+          <w:lang w:val="en-US" w:bidi="ar-EG"/>
+        </w:rPr>
+      </w:pPr>
+      <w:r>
+        <w:rPr>
+          <w:sz w:val="28"/>
+          <w:szCs w:val="28"/>
+          <w:lang w:val="en-US" w:bidi="ar-EG"/>
+        </w:rPr>
+        <w:t>Lower recall, higher precision.</w:t>
+      </w:r>
+      <w:bookmarkStart w:id="0" w:name="_GoBack"/>
+      <w:bookmarkEnd w:id="0"/>
+    </w:p>
+    <w:p>
+      <w:pPr>
+        <w:rPr>
+          <w:sz w:val="28"/>
+          <w:szCs w:val="28"/>
+          <w:lang w:val="en-US" w:bidi="ar-EG"/>
+        </w:rPr>
+      </w:pPr>
+      <w:r>
+        <w:rPr>
+          <w:sz w:val="28"/>
+          <w:szCs w:val="28"/>
+          <w:lang w:val="en-US" w:bidi="ar-EG"/>
+        </w:rPr>
         <w:t>*/</w:t>
       </w:r>
+    </w:p>
+    <w:p>
+      <w:pPr>
+        <w:rPr>
+          <w:sz w:val="28"/>
+          <w:szCs w:val="28"/>
+          <w:lang w:val="en-US" w:bidi="ar-EG"/>
+        </w:rPr>
+      </w:pPr>
     </w:p>
     <w:p>
       <w:pPr>
@@ -12595,22 +12207,666 @@
     <w:p>
       <w:pPr>
         <w:rPr>
-          <w:sz w:val="28"/>
-          <w:szCs w:val="28"/>
-          <w:lang w:val="en-US" w:bidi="ar-EG"/>
-        </w:rPr>
-      </w:pPr>
-      <w:r>
-        <w:rPr>
+          <w:b/>
+          <w:bCs/>
+          <w:sz w:val="28"/>
+          <w:szCs w:val="28"/>
+          <w:lang w:val="en-US" w:bidi="ar-EG"/>
+        </w:rPr>
+      </w:pPr>
+      <w:r>
+        <w:rPr>
+          <w:b/>
+          <w:bCs/>
           <w:sz w:val="28"/>
           <w:szCs w:val="28"/>
           <w:lang w:val="en-US" w:bidi="ar-EG"/>
         </w:rPr>
         <w:lastRenderedPageBreak/>
-        <w:t>SVM</w:t>
-      </w:r>
-      <w:bookmarkStart w:id="0" w:name="_GoBack"/>
-      <w:bookmarkEnd w:id="0"/>
+        <w:t>S</w:t>
+      </w:r>
+      <w:r>
+        <w:rPr>
+          <w:b/>
+          <w:bCs/>
+          <w:sz w:val="28"/>
+          <w:szCs w:val="28"/>
+          <w:lang w:val="en-US" w:bidi="ar-EG"/>
+        </w:rPr>
+        <w:t>UPPORT VECTOR MACHINE:</w:t>
+      </w:r>
+    </w:p>
+    <w:p>
+      <w:pPr>
+        <w:rPr>
+          <w:b/>
+          <w:bCs/>
+          <w:sz w:val="28"/>
+          <w:szCs w:val="28"/>
+          <w:lang w:val="en-US" w:bidi="ar-EG"/>
+        </w:rPr>
+      </w:pPr>
+      <w:r>
+        <w:rPr>
+          <w:b/>
+          <w:bCs/>
+          <w:sz w:val="28"/>
+          <w:szCs w:val="28"/>
+          <w:lang w:val="en-US" w:bidi="ar-EG"/>
+        </w:rPr>
+        <w:t>SVM Hypothesis:</w:t>
+      </w:r>
+    </w:p>
+    <w:p>
+      <w:pPr>
+        <w:rPr>
+          <w:sz w:val="28"/>
+          <w:szCs w:val="28"/>
+          <w:lang w:val="en-US" w:bidi="ar-EG"/>
+        </w:rPr>
+      </w:pPr>
+      <w:r>
+        <w:rPr>
+          <w:noProof/>
+        </w:rPr>
+        <w:drawing>
+          <wp:anchor distT="0" distB="0" distL="114300" distR="114300" simplePos="0" relativeHeight="251705344" behindDoc="0" locked="0" layoutInCell="1" allowOverlap="1" wp14:anchorId="0998955F" wp14:editId="618CD75C">
+            <wp:simplePos x="0" y="0"/>
+            <wp:positionH relativeFrom="column">
+              <wp:posOffset>0</wp:posOffset>
+            </wp:positionH>
+            <wp:positionV relativeFrom="paragraph">
+              <wp:posOffset>-1979</wp:posOffset>
+            </wp:positionV>
+            <wp:extent cx="5467350" cy="714375"/>
+            <wp:effectExtent l="0" t="0" r="0" b="9525"/>
+            <wp:wrapTopAndBottom/>
+            <wp:docPr id="18" name="Picture 18"/>
+            <wp:cNvGraphicFramePr>
+              <a:graphicFrameLocks xmlns:a="http://schemas.openxmlformats.org/drawingml/2006/main" noChangeAspect="1"/>
+            </wp:cNvGraphicFramePr>
+            <a:graphic xmlns:a="http://schemas.openxmlformats.org/drawingml/2006/main">
+              <a:graphicData uri="http://schemas.openxmlformats.org/drawingml/2006/picture">
+                <pic:pic xmlns:pic="http://schemas.openxmlformats.org/drawingml/2006/picture">
+                  <pic:nvPicPr>
+                    <pic:cNvPr id="1" name=""/>
+                    <pic:cNvPicPr/>
+                  </pic:nvPicPr>
+                  <pic:blipFill>
+                    <a:blip r:embed="rId46">
+                      <a:extLst>
+                        <a:ext uri="{28A0092B-C50C-407E-A947-70E740481C1C}">
+                          <a14:useLocalDpi xmlns:a14="http://schemas.microsoft.com/office/drawing/2010/main" val="0"/>
+                        </a:ext>
+                      </a:extLst>
+                    </a:blip>
+                    <a:stretch>
+                      <a:fillRect/>
+                    </a:stretch>
+                  </pic:blipFill>
+                  <pic:spPr>
+                    <a:xfrm>
+                      <a:off x="0" y="0"/>
+                      <a:ext cx="5467350" cy="714375"/>
+                    </a:xfrm>
+                    <a:prstGeom prst="rect">
+                      <a:avLst/>
+                    </a:prstGeom>
+                  </pic:spPr>
+                </pic:pic>
+              </a:graphicData>
+            </a:graphic>
+            <wp14:sizeRelH relativeFrom="page">
+              <wp14:pctWidth>0</wp14:pctWidth>
+            </wp14:sizeRelH>
+            <wp14:sizeRelV relativeFrom="page">
+              <wp14:pctHeight>0</wp14:pctHeight>
+            </wp14:sizeRelV>
+          </wp:anchor>
+        </w:drawing>
+      </w:r>
+      <w:r>
+        <w:rPr>
+          <w:sz w:val="28"/>
+          <w:szCs w:val="28"/>
+          <w:lang w:val="en-US" w:bidi="ar-EG"/>
+        </w:rPr>
+        <w:t xml:space="preserve">h(x) = 1 if </w:t>
+      </w:r>
+      <w:r>
+        <w:rPr>
+          <w:sz w:val="28"/>
+          <w:szCs w:val="28"/>
+          <w:lang w:val="en-US" w:bidi="ar-EG"/>
+        </w:rPr>
+        <w:t>Θ</w:t>
+      </w:r>
+      <w:r>
+        <w:rPr>
+          <w:sz w:val="28"/>
+          <w:szCs w:val="28"/>
+          <w:vertAlign w:val="superscript"/>
+          <w:lang w:val="en-US" w:bidi="ar-EG"/>
+        </w:rPr>
+        <w:t>T</w:t>
+      </w:r>
+      <w:r>
+        <w:rPr>
+          <w:sz w:val="28"/>
+          <w:szCs w:val="28"/>
+          <w:lang w:val="en-US" w:bidi="ar-EG"/>
+        </w:rPr>
+        <w:t xml:space="preserve">X </w:t>
+      </w:r>
+      <w:r>
+        <w:rPr>
+          <w:rFonts w:cstheme="minorHAnsi"/>
+          <w:sz w:val="28"/>
+          <w:szCs w:val="28"/>
+          <w:lang w:val="en-US" w:bidi="ar-EG"/>
+        </w:rPr>
+        <w:t>≥</w:t>
+      </w:r>
+      <w:r>
+        <w:rPr>
+          <w:sz w:val="28"/>
+          <w:szCs w:val="28"/>
+          <w:lang w:val="en-US" w:bidi="ar-EG"/>
+        </w:rPr>
+        <w:t xml:space="preserve"> 0</w:t>
+      </w:r>
+    </w:p>
+    <w:p>
+      <w:pPr>
+        <w:rPr>
+          <w:sz w:val="28"/>
+          <w:szCs w:val="28"/>
+          <w:lang w:val="en-US" w:bidi="ar-EG"/>
+        </w:rPr>
+      </w:pPr>
+      <w:r>
+        <w:rPr>
+          <w:sz w:val="28"/>
+          <w:szCs w:val="28"/>
+          <w:lang w:val="en-US" w:bidi="ar-EG"/>
+        </w:rPr>
+        <w:tab/>
+        <w:t>0 otherwise</w:t>
+      </w:r>
+    </w:p>
+    <w:p>
+      <w:pPr>
+        <w:rPr>
+          <w:sz w:val="28"/>
+          <w:szCs w:val="28"/>
+          <w:lang w:val="en-US" w:bidi="ar-EG"/>
+        </w:rPr>
+      </w:pPr>
+      <w:r>
+        <w:rPr>
+          <w:sz w:val="28"/>
+          <w:szCs w:val="28"/>
+          <w:lang w:val="en-US" w:bidi="ar-EG"/>
+        </w:rPr>
+        <w:t>Note: C=1/</w:t>
+      </w:r>
+      <w:r>
+        <w:t xml:space="preserve"> </w:t>
+      </w:r>
+      <w:r>
+        <w:rPr>
+          <w:sz w:val="28"/>
+          <w:szCs w:val="28"/>
+          <w:lang w:val="en-US" w:bidi="ar-EG"/>
+        </w:rPr>
+        <w:t>λ</w:t>
+      </w:r>
+    </w:p>
+    <w:p>
+      <w:pPr>
+        <w:rPr>
+          <w:b/>
+          <w:bCs/>
+          <w:sz w:val="28"/>
+          <w:szCs w:val="28"/>
+          <w:lang w:val="en-US" w:bidi="ar-EG"/>
+        </w:rPr>
+      </w:pPr>
+      <w:r>
+        <w:rPr>
+          <w:b/>
+          <w:bCs/>
+          <w:sz w:val="28"/>
+          <w:szCs w:val="28"/>
+          <w:lang w:val="en-US" w:bidi="ar-EG"/>
+        </w:rPr>
+        <w:t>SVM Parameters:</w:t>
+      </w:r>
+    </w:p>
+    <w:p>
+      <w:pPr>
+        <w:rPr>
+          <w:sz w:val="28"/>
+          <w:szCs w:val="28"/>
+          <w:lang w:val="en-US" w:bidi="ar-EG"/>
+        </w:rPr>
+      </w:pPr>
+      <w:r>
+        <w:rPr>
+          <w:sz w:val="28"/>
+          <w:szCs w:val="28"/>
+          <w:lang w:val="en-US" w:bidi="ar-EG"/>
+        </w:rPr>
+        <w:t>Large C: Lower bias, high variance</w:t>
+      </w:r>
+    </w:p>
+    <w:p>
+      <w:pPr>
+        <w:rPr>
+          <w:sz w:val="28"/>
+          <w:szCs w:val="28"/>
+          <w:lang w:val="en-US" w:bidi="ar-EG"/>
+        </w:rPr>
+      </w:pPr>
+      <w:r>
+        <w:rPr>
+          <w:sz w:val="28"/>
+          <w:szCs w:val="28"/>
+          <w:lang w:val="en-US" w:bidi="ar-EG"/>
+        </w:rPr>
+        <w:t>Small C: Higher bias, low variance</w:t>
+      </w:r>
+    </w:p>
+    <w:p>
+      <w:pPr>
+        <w:rPr>
+          <w:sz w:val="28"/>
+          <w:szCs w:val="28"/>
+          <w:lang w:val="en-US" w:bidi="ar-EG"/>
+        </w:rPr>
+      </w:pPr>
+      <w:r>
+        <w:rPr>
+          <w:sz w:val="28"/>
+          <w:szCs w:val="28"/>
+          <w:lang w:val="en-US" w:bidi="ar-EG"/>
+        </w:rPr>
+        <w:t xml:space="preserve">Large </w:t>
+      </w:r>
+      <w:r>
+        <w:rPr>
+          <w:sz w:val="28"/>
+          <w:szCs w:val="28"/>
+          <w:lang w:val="en-US" w:bidi="ar-EG"/>
+        </w:rPr>
+        <w:t>σ</w:t>
+      </w:r>
+      <w:r>
+        <w:rPr>
+          <w:sz w:val="28"/>
+          <w:szCs w:val="28"/>
+          <w:vertAlign w:val="superscript"/>
+          <w:lang w:val="en-US" w:bidi="ar-EG"/>
+        </w:rPr>
+        <w:t>2</w:t>
+      </w:r>
+      <w:r>
+        <w:rPr>
+          <w:sz w:val="28"/>
+          <w:szCs w:val="28"/>
+          <w:lang w:val="en-US" w:bidi="ar-EG"/>
+        </w:rPr>
+        <w:t>: Features f</w:t>
+      </w:r>
+      <w:r>
+        <w:rPr>
+          <w:sz w:val="28"/>
+          <w:szCs w:val="28"/>
+          <w:vertAlign w:val="subscript"/>
+          <w:lang w:val="en-US" w:bidi="ar-EG"/>
+        </w:rPr>
+        <w:t>i</w:t>
+      </w:r>
+      <w:r>
+        <w:rPr>
+          <w:sz w:val="28"/>
+          <w:szCs w:val="28"/>
+          <w:lang w:val="en-US" w:bidi="ar-EG"/>
+        </w:rPr>
+        <w:t xml:space="preserve"> vary more smoothly, higher bias, lower variance</w:t>
+      </w:r>
+    </w:p>
+    <w:p>
+      <w:pPr>
+        <w:rPr>
+          <w:sz w:val="28"/>
+          <w:szCs w:val="28"/>
+          <w:lang w:val="en-US" w:bidi="ar-EG"/>
+        </w:rPr>
+      </w:pPr>
+      <w:r>
+        <w:rPr>
+          <w:sz w:val="28"/>
+          <w:szCs w:val="28"/>
+          <w:lang w:val="en-US" w:bidi="ar-EG"/>
+        </w:rPr>
+        <w:t xml:space="preserve">Small </w:t>
+      </w:r>
+      <w:r>
+        <w:rPr>
+          <w:sz w:val="28"/>
+          <w:szCs w:val="28"/>
+          <w:lang w:val="en-US" w:bidi="ar-EG"/>
+        </w:rPr>
+        <w:t>σ</w:t>
+      </w:r>
+      <w:r>
+        <w:rPr>
+          <w:sz w:val="28"/>
+          <w:szCs w:val="28"/>
+          <w:vertAlign w:val="superscript"/>
+          <w:lang w:val="en-US" w:bidi="ar-EG"/>
+        </w:rPr>
+        <w:t>2</w:t>
+      </w:r>
+      <w:r>
+        <w:rPr>
+          <w:sz w:val="28"/>
+          <w:szCs w:val="28"/>
+          <w:lang w:val="en-US" w:bidi="ar-EG"/>
+        </w:rPr>
+        <w:t>: Features f</w:t>
+      </w:r>
+      <w:r>
+        <w:rPr>
+          <w:sz w:val="28"/>
+          <w:szCs w:val="28"/>
+          <w:vertAlign w:val="subscript"/>
+          <w:lang w:val="en-US" w:bidi="ar-EG"/>
+        </w:rPr>
+        <w:t>i</w:t>
+      </w:r>
+      <w:r>
+        <w:rPr>
+          <w:sz w:val="28"/>
+          <w:szCs w:val="28"/>
+          <w:lang w:val="en-US" w:bidi="ar-EG"/>
+        </w:rPr>
+        <w:t xml:space="preserve"> vary </w:t>
+      </w:r>
+      <w:r>
+        <w:rPr>
+          <w:sz w:val="28"/>
+          <w:szCs w:val="28"/>
+          <w:lang w:val="en-US" w:bidi="ar-EG"/>
+        </w:rPr>
+        <w:t>less</w:t>
+      </w:r>
+      <w:r>
+        <w:rPr>
+          <w:sz w:val="28"/>
+          <w:szCs w:val="28"/>
+          <w:lang w:val="en-US" w:bidi="ar-EG"/>
+        </w:rPr>
+        <w:t xml:space="preserve"> smoothly, </w:t>
+      </w:r>
+      <w:r>
+        <w:rPr>
+          <w:sz w:val="28"/>
+          <w:szCs w:val="28"/>
+          <w:lang w:val="en-US" w:bidi="ar-EG"/>
+        </w:rPr>
+        <w:t xml:space="preserve">lower </w:t>
+      </w:r>
+      <w:r>
+        <w:rPr>
+          <w:sz w:val="28"/>
+          <w:szCs w:val="28"/>
+          <w:lang w:val="en-US" w:bidi="ar-EG"/>
+        </w:rPr>
+        <w:t xml:space="preserve">bias, </w:t>
+      </w:r>
+      <w:r>
+        <w:rPr>
+          <w:sz w:val="28"/>
+          <w:szCs w:val="28"/>
+          <w:lang w:val="en-US" w:bidi="ar-EG"/>
+        </w:rPr>
+        <w:t xml:space="preserve">higher </w:t>
+      </w:r>
+      <w:r>
+        <w:rPr>
+          <w:sz w:val="28"/>
+          <w:szCs w:val="28"/>
+          <w:lang w:val="en-US" w:bidi="ar-EG"/>
+        </w:rPr>
+        <w:t>variance</w:t>
+      </w:r>
+    </w:p>
+    <w:p>
+      <w:pPr>
+        <w:rPr>
+          <w:sz w:val="28"/>
+          <w:szCs w:val="28"/>
+          <w:lang w:val="en-US" w:bidi="ar-EG"/>
+        </w:rPr>
+      </w:pPr>
+      <w:r>
+        <w:rPr>
+          <w:sz w:val="28"/>
+          <w:szCs w:val="28"/>
+          <w:lang w:val="en-US" w:bidi="ar-EG"/>
+        </w:rPr>
+        <w:t>/* Use linear kernel when n is large and m is small</w:t>
+      </w:r>
+    </w:p>
+    <w:p>
+      <w:pPr>
+        <w:rPr>
+          <w:sz w:val="28"/>
+          <w:szCs w:val="28"/>
+          <w:lang w:val="en-US" w:bidi="ar-EG"/>
+        </w:rPr>
+      </w:pPr>
+      <w:r>
+        <w:rPr>
+          <w:sz w:val="28"/>
+          <w:szCs w:val="28"/>
+          <w:lang w:val="en-US" w:bidi="ar-EG"/>
+        </w:rPr>
+        <w:t>Use Gaussian kernel when n is small and m is large */</w:t>
+      </w:r>
+    </w:p>
+    <w:p>
+      <w:pPr>
+        <w:rPr>
+          <w:sz w:val="28"/>
+          <w:szCs w:val="28"/>
+          <w:lang w:val="en-US" w:bidi="ar-EG"/>
+        </w:rPr>
+      </w:pPr>
+      <w:r>
+        <w:rPr>
+          <w:sz w:val="28"/>
+          <w:szCs w:val="28"/>
+          <w:lang w:val="en-US" w:bidi="ar-EG"/>
+        </w:rPr>
+        <w:t>Note: Do perform feature scaling before using the Gaussian kernel.</w:t>
+      </w:r>
+    </w:p>
+    <w:p>
+      <w:pPr>
+        <w:rPr>
+          <w:b/>
+          <w:bCs/>
+          <w:sz w:val="28"/>
+          <w:szCs w:val="28"/>
+          <w:lang w:val="en-US" w:bidi="ar-EG"/>
+        </w:rPr>
+      </w:pPr>
+      <w:r>
+        <w:rPr>
+          <w:b/>
+          <w:bCs/>
+          <w:sz w:val="28"/>
+          <w:szCs w:val="28"/>
+          <w:lang w:val="en-US" w:bidi="ar-EG"/>
+        </w:rPr>
+        <w:t>Logistic regression vs.</w:t>
+      </w:r>
+      <w:r>
+        <w:rPr>
+          <w:b/>
+          <w:bCs/>
+          <w:sz w:val="28"/>
+          <w:szCs w:val="28"/>
+          <w:lang w:val="en-US" w:bidi="ar-EG"/>
+        </w:rPr>
+        <w:t xml:space="preserve"> SVMs</w:t>
+      </w:r>
+    </w:p>
+    <w:p>
+      <w:pPr>
+        <w:rPr>
+          <w:sz w:val="28"/>
+          <w:szCs w:val="28"/>
+          <w:lang w:val="en-US" w:bidi="ar-EG"/>
+        </w:rPr>
+      </w:pPr>
+      <w:r>
+        <w:rPr>
+          <w:sz w:val="28"/>
+          <w:szCs w:val="28"/>
+          <w:lang w:val="en-US" w:bidi="ar-EG"/>
+        </w:rPr>
+        <w:t>If n i</w:t>
+      </w:r>
+      <w:r>
+        <w:rPr>
+          <w:sz w:val="28"/>
+          <w:szCs w:val="28"/>
+          <w:lang w:val="en-US" w:bidi="ar-EG"/>
+        </w:rPr>
+        <w:t>s large (relative to m):</w:t>
+      </w:r>
+    </w:p>
+    <w:p>
+      <w:pPr>
+        <w:rPr>
+          <w:sz w:val="28"/>
+          <w:szCs w:val="28"/>
+          <w:lang w:val="en-US" w:bidi="ar-EG"/>
+        </w:rPr>
+      </w:pPr>
+      <w:r>
+        <w:rPr>
+          <w:sz w:val="28"/>
+          <w:szCs w:val="28"/>
+          <w:lang w:val="en-US" w:bidi="ar-EG"/>
+        </w:rPr>
+        <w:t>Use logistic regression, or SVM without a kernel (linear kernel)</w:t>
+      </w:r>
+    </w:p>
+    <w:p>
+      <w:pPr>
+        <w:rPr>
+          <w:sz w:val="28"/>
+          <w:szCs w:val="28"/>
+          <w:lang w:val="en-US" w:bidi="ar-EG"/>
+        </w:rPr>
+      </w:pPr>
+      <w:r>
+        <w:rPr>
+          <w:sz w:val="28"/>
+          <w:szCs w:val="28"/>
+          <w:lang w:val="en-US" w:bidi="ar-EG"/>
+        </w:rPr>
+        <w:t>If n is small, m is intermediate:</w:t>
+      </w:r>
+    </w:p>
+    <w:p>
+      <w:pPr>
+        <w:rPr>
+          <w:sz w:val="28"/>
+          <w:szCs w:val="28"/>
+          <w:lang w:val="en-US" w:bidi="ar-EG"/>
+        </w:rPr>
+      </w:pPr>
+      <w:r>
+        <w:rPr>
+          <w:sz w:val="28"/>
+          <w:szCs w:val="28"/>
+          <w:lang w:val="en-US" w:bidi="ar-EG"/>
+        </w:rPr>
+        <w:t>Use SVM with Gaussian kernel</w:t>
+      </w:r>
+    </w:p>
+    <w:p>
+      <w:pPr>
+        <w:rPr>
+          <w:sz w:val="28"/>
+          <w:szCs w:val="28"/>
+          <w:lang w:val="en-US" w:bidi="ar-EG"/>
+        </w:rPr>
+      </w:pPr>
+      <w:r>
+        <w:rPr>
+          <w:sz w:val="28"/>
+          <w:szCs w:val="28"/>
+          <w:lang w:val="en-US" w:bidi="ar-EG"/>
+        </w:rPr>
+        <w:t>If n is small, m is large:</w:t>
+      </w:r>
+    </w:p>
+    <w:p>
+      <w:pPr>
+        <w:rPr>
+          <w:sz w:val="28"/>
+          <w:szCs w:val="28"/>
+          <w:lang w:val="en-US" w:bidi="ar-EG"/>
+        </w:rPr>
+      </w:pPr>
+      <w:r>
+        <w:rPr>
+          <w:sz w:val="28"/>
+          <w:szCs w:val="28"/>
+          <w:lang w:val="en-US" w:bidi="ar-EG"/>
+        </w:rPr>
+        <w:t>Create/add more features, then use logistic regression or SVM without</w:t>
+      </w:r>
+      <w:r>
+        <w:rPr>
+          <w:sz w:val="28"/>
+          <w:szCs w:val="28"/>
+          <w:lang w:val="en-US" w:bidi="ar-EG"/>
+        </w:rPr>
+        <w:t xml:space="preserve"> a</w:t>
+      </w:r>
+      <w:r>
+        <w:rPr>
+          <w:sz w:val="28"/>
+          <w:szCs w:val="28"/>
+          <w:lang w:val="en-US" w:bidi="ar-EG"/>
+        </w:rPr>
+        <w:t xml:space="preserve"> kernel</w:t>
+      </w:r>
+    </w:p>
+    <w:p>
+      <w:pPr>
+        <w:rPr>
+          <w:sz w:val="28"/>
+          <w:szCs w:val="28"/>
+          <w:lang w:val="en-US" w:bidi="ar-EG"/>
+        </w:rPr>
+      </w:pPr>
+      <w:r>
+        <w:rPr>
+          <w:sz w:val="28"/>
+          <w:szCs w:val="28"/>
+          <w:lang w:val="en-US" w:bidi="ar-EG"/>
+        </w:rPr>
+        <w:t>Neural network likely to work well for most of these settings, but may be slower to train</w:t>
+      </w:r>
     </w:p>
     <w:sectPr>
       <w:pgSz w:w="12240" w:h="15840"/>
@@ -13862,7 +14118,7 @@
 </file>
 
 <file path=customXml/itemProps1.xml><?xml version="1.0" encoding="utf-8"?>
-<ds:datastoreItem xmlns:ds="http://schemas.openxmlformats.org/officeDocument/2006/customXml" ds:itemID="{88FDF3FE-99EA-4424-97FD-2EF726639B64}">
+<ds:datastoreItem xmlns:ds="http://schemas.openxmlformats.org/officeDocument/2006/customXml" ds:itemID="{9C3E7B38-AC9E-4491-8793-85AA02C2433A}">
   <ds:schemaRefs>
     <ds:schemaRef ds:uri="http://schemas.openxmlformats.org/officeDocument/2006/bibliography"/>
   </ds:schemaRefs>

</xml_diff>

<commit_message>
Adding unsupervised learning and PCA assignment :books:
</commit_message>
<xml_diff>
--- a/Notes.docx
+++ b/Notes.docx
@@ -672,7 +672,25 @@
           <w:szCs w:val="28"/>
           <w:lang w:val="en-US"/>
         </w:rPr>
-        <w:t xml:space="preserve"> To describe the supervised learning problem slightly more formally, our goal is, given a training set, to learn a function h : X → Y so that h(x) is a “” predictor for the corresponding value of y. For historical reasons, this function h is called a hypothesis. Seen pictorially, the process is therefore like this:</w:t>
+        <w:t xml:space="preserve"> To describe the supervised learning problem slightly more formally, our goal is, given a training set, to learn a function </w:t>
+      </w:r>
+      <w:proofErr w:type="gramStart"/>
+      <w:r>
+        <w:rPr>
+          <w:sz w:val="28"/>
+          <w:szCs w:val="28"/>
+          <w:lang w:val="en-US"/>
+        </w:rPr>
+        <w:t>h :</w:t>
+      </w:r>
+      <w:proofErr w:type="gramEnd"/>
+      <w:r>
+        <w:rPr>
+          <w:sz w:val="28"/>
+          <w:szCs w:val="28"/>
+          <w:lang w:val="en-US"/>
+        </w:rPr>
+        <w:t xml:space="preserve"> X → Y so that h(x) is a “” predictor for the corresponding value of y. For historical reasons, this function h is called a hypothesis. Seen pictorially, the process is therefore like this:</w:t>
       </w:r>
     </w:p>
     <w:p>
@@ -894,13 +912,23 @@
         </w:rPr>
         <w:t>*</w:t>
       </w:r>
-      <w:r>
-        <w:rPr>
-          <w:sz w:val="28"/>
-          <w:szCs w:val="28"/>
-          <w:lang w:val="en-US"/>
-        </w:rPr>
-        <w:t>So we have to minimize it to get better results</w:t>
+      <w:proofErr w:type="gramStart"/>
+      <w:r>
+        <w:rPr>
+          <w:sz w:val="28"/>
+          <w:szCs w:val="28"/>
+          <w:lang w:val="en-US"/>
+        </w:rPr>
+        <w:t>So</w:t>
+      </w:r>
+      <w:proofErr w:type="gramEnd"/>
+      <w:r>
+        <w:rPr>
+          <w:sz w:val="28"/>
+          <w:szCs w:val="28"/>
+          <w:lang w:val="en-US"/>
+        </w:rPr>
+        <w:t xml:space="preserve"> we have to minimize it to get better results</w:t>
       </w:r>
       <w:r>
         <w:rPr>
@@ -1151,23 +1179,77 @@
           <w:szCs w:val="28"/>
           <w:lang w:val="en-US"/>
         </w:rPr>
-        <w:t xml:space="preserve">θ1, θ2, θ3, …, θn </w:t>
-      </w:r>
-      <w:r>
-        <w:rPr>
-          <w:sz w:val="28"/>
-          <w:szCs w:val="28"/>
-          <w:lang w:val="en-US"/>
-        </w:rPr>
-        <w:t>. Updating a specific parameter prior to calculating another one on the j</w:t>
-      </w:r>
-      <w:r>
-        <w:rPr>
-          <w:sz w:val="28"/>
-          <w:szCs w:val="28"/>
-          <w:lang w:val="en-US"/>
-        </w:rPr>
-        <w:t xml:space="preserve">th </w:t>
+        <w:t xml:space="preserve">θ1, θ2, θ3, …, </w:t>
+      </w:r>
+      <w:proofErr w:type="spellStart"/>
+      <w:r>
+        <w:rPr>
+          <w:sz w:val="28"/>
+          <w:szCs w:val="28"/>
+          <w:lang w:val="en-US"/>
+        </w:rPr>
+        <w:t>θ</w:t>
+      </w:r>
+      <w:proofErr w:type="gramStart"/>
+      <w:r>
+        <w:rPr>
+          <w:sz w:val="28"/>
+          <w:szCs w:val="28"/>
+          <w:lang w:val="en-US"/>
+        </w:rPr>
+        <w:t>n</w:t>
+      </w:r>
+      <w:proofErr w:type="spellEnd"/>
+      <w:r>
+        <w:rPr>
+          <w:sz w:val="28"/>
+          <w:szCs w:val="28"/>
+          <w:lang w:val="en-US"/>
+        </w:rPr>
+        <w:t xml:space="preserve"> </w:t>
+      </w:r>
+      <w:r>
+        <w:rPr>
+          <w:sz w:val="28"/>
+          <w:szCs w:val="28"/>
+          <w:lang w:val="en-US"/>
+        </w:rPr>
+        <w:t>.</w:t>
+      </w:r>
+      <w:proofErr w:type="gramEnd"/>
+      <w:r>
+        <w:rPr>
+          <w:sz w:val="28"/>
+          <w:szCs w:val="28"/>
+          <w:lang w:val="en-US"/>
+        </w:rPr>
+        <w:t xml:space="preserve"> Updating a specific parameter prior to calculating another one on the </w:t>
+      </w:r>
+      <w:proofErr w:type="spellStart"/>
+      <w:r>
+        <w:rPr>
+          <w:sz w:val="28"/>
+          <w:szCs w:val="28"/>
+          <w:lang w:val="en-US"/>
+        </w:rPr>
+        <w:t>j</w:t>
+      </w:r>
+      <w:r>
+        <w:rPr>
+          <w:sz w:val="28"/>
+          <w:szCs w:val="28"/>
+          <w:lang w:val="en-US"/>
+        </w:rPr>
+        <w:t>th</w:t>
+      </w:r>
+      <w:proofErr w:type="spellEnd"/>
+      <w:r>
+        <w:rPr>
+          <w:sz w:val="28"/>
+          <w:szCs w:val="28"/>
+          <w:lang w:val="en-US"/>
+        </w:rPr>
+        <w:t xml:space="preserve"> </w:t>
       </w:r>
       <w:r>
         <w:rPr>
@@ -1311,7 +1393,25 @@
           <w:szCs w:val="28"/>
           <w:lang w:val="en-US"/>
         </w:rPr>
-        <w:t xml:space="preserve"> (Technically, two dimensional array)</w:t>
+        <w:t xml:space="preserve"> (Technically, </w:t>
+      </w:r>
+      <w:proofErr w:type="gramStart"/>
+      <w:r>
+        <w:rPr>
+          <w:sz w:val="28"/>
+          <w:szCs w:val="28"/>
+          <w:lang w:val="en-US"/>
+        </w:rPr>
+        <w:t>two dimensional</w:t>
+      </w:r>
+      <w:proofErr w:type="gramEnd"/>
+      <w:r>
+        <w:rPr>
+          <w:sz w:val="28"/>
+          <w:szCs w:val="28"/>
+          <w:lang w:val="en-US"/>
+        </w:rPr>
+        <w:t xml:space="preserve"> array)</w:t>
       </w:r>
       <w:r>
         <w:rPr>
@@ -1756,6 +1856,7 @@
         </w:rPr>
         <w:t>∗</w:t>
       </w:r>
+      <w:proofErr w:type="gramStart"/>
       <w:r>
         <w:rPr>
           <w:sz w:val="28"/>
@@ -1773,6 +1874,7 @@
         </w:rPr>
         <w:t>∗</w:t>
       </w:r>
+      <w:proofErr w:type="gramEnd"/>
       <w:r>
         <w:rPr>
           <w:sz w:val="28"/>
@@ -1871,35 +1973,89 @@
           <w:szCs w:val="28"/>
           <w:lang w:val="en-US"/>
         </w:rPr>
-        <w:t>The inverse of a matrix A is denoted A^(-1). Multiplying by the inverse results in the identity matrix.</w:t>
-      </w:r>
-    </w:p>
-    <w:p>
-      <w:pPr>
-        <w:spacing w:after="0"/>
-        <w:rPr>
-          <w:sz w:val="28"/>
-          <w:szCs w:val="28"/>
-          <w:lang w:val="en-US"/>
-        </w:rPr>
-      </w:pPr>
-    </w:p>
-    <w:p>
-      <w:pPr>
-        <w:spacing w:after="0"/>
-        <w:rPr>
-          <w:sz w:val="28"/>
-          <w:szCs w:val="28"/>
-          <w:lang w:val="en-US"/>
-        </w:rPr>
-      </w:pPr>
-      <w:r>
-        <w:rPr>
-          <w:sz w:val="28"/>
-          <w:szCs w:val="28"/>
-          <w:lang w:val="en-US"/>
-        </w:rPr>
-        <w:t>A non square matrix does not have an inverse matrix. We can compute inverses of matrices in octave with the pinv(A) function and in Matlab with the inv(A) function. Matrices that don't have an inverse are singular or degenerate.</w:t>
+        <w:t>The inverse of a matrix A is denoted A</w:t>
+      </w:r>
+      <w:proofErr w:type="gramStart"/>
+      <w:r>
+        <w:rPr>
+          <w:sz w:val="28"/>
+          <w:szCs w:val="28"/>
+          <w:lang w:val="en-US"/>
+        </w:rPr>
+        <w:t>^(</w:t>
+      </w:r>
+      <w:proofErr w:type="gramEnd"/>
+      <w:r>
+        <w:rPr>
+          <w:sz w:val="28"/>
+          <w:szCs w:val="28"/>
+          <w:lang w:val="en-US"/>
+        </w:rPr>
+        <w:t>-1). Multiplying by the inverse results in the identity matrix.</w:t>
+      </w:r>
+    </w:p>
+    <w:p>
+      <w:pPr>
+        <w:spacing w:after="0"/>
+        <w:rPr>
+          <w:sz w:val="28"/>
+          <w:szCs w:val="28"/>
+          <w:lang w:val="en-US"/>
+        </w:rPr>
+      </w:pPr>
+    </w:p>
+    <w:p>
+      <w:pPr>
+        <w:spacing w:after="0"/>
+        <w:rPr>
+          <w:sz w:val="28"/>
+          <w:szCs w:val="28"/>
+          <w:lang w:val="en-US"/>
+        </w:rPr>
+      </w:pPr>
+      <w:r>
+        <w:rPr>
+          <w:sz w:val="28"/>
+          <w:szCs w:val="28"/>
+          <w:lang w:val="en-US"/>
+        </w:rPr>
+        <w:t xml:space="preserve">A non square matrix does not have an inverse matrix. We can compute inverses of matrices in octave with the </w:t>
+      </w:r>
+      <w:proofErr w:type="spellStart"/>
+      <w:r>
+        <w:rPr>
+          <w:sz w:val="28"/>
+          <w:szCs w:val="28"/>
+          <w:lang w:val="en-US"/>
+        </w:rPr>
+        <w:t>pinv</w:t>
+      </w:r>
+      <w:proofErr w:type="spellEnd"/>
+      <w:r>
+        <w:rPr>
+          <w:sz w:val="28"/>
+          <w:szCs w:val="28"/>
+          <w:lang w:val="en-US"/>
+        </w:rPr>
+        <w:t xml:space="preserve">(A) function and in </w:t>
+      </w:r>
+      <w:proofErr w:type="spellStart"/>
+      <w:r>
+        <w:rPr>
+          <w:sz w:val="28"/>
+          <w:szCs w:val="28"/>
+          <w:lang w:val="en-US"/>
+        </w:rPr>
+        <w:t>Matlab</w:t>
+      </w:r>
+      <w:proofErr w:type="spellEnd"/>
+      <w:r>
+        <w:rPr>
+          <w:sz w:val="28"/>
+          <w:szCs w:val="28"/>
+          <w:lang w:val="en-US"/>
+        </w:rPr>
+        <w:t xml:space="preserve"> with the inv(A) function. Matrices that don't have an inverse are singular or degenerate.</w:t>
       </w:r>
     </w:p>
     <w:p>
@@ -1929,6 +2085,7 @@
         </w:rPr>
         <w:t xml:space="preserve">The transposition of a matrix is like rotating the matrix 90° in clockwise direction and then reversing it. We can compute transposition of matrices in </w:t>
       </w:r>
+      <w:proofErr w:type="spellStart"/>
       <w:r>
         <w:rPr>
           <w:sz w:val="28"/>
@@ -1943,7 +2100,16 @@
           <w:szCs w:val="28"/>
           <w:lang w:val="en-US"/>
         </w:rPr>
-        <w:t>atlab with the transpose(A) function or A'.</w:t>
+        <w:t>atlab</w:t>
+      </w:r>
+      <w:proofErr w:type="spellEnd"/>
+      <w:r>
+        <w:rPr>
+          <w:sz w:val="28"/>
+          <w:szCs w:val="28"/>
+          <w:lang w:val="en-US"/>
+        </w:rPr>
+        <w:t xml:space="preserve"> with the transpose(A) function or A'.</w:t>
       </w:r>
     </w:p>
     <w:p>
@@ -2192,25 +2358,61 @@
           <w:szCs w:val="28"/>
           <w:lang w:val="en-US"/>
         </w:rPr>
-        <w:t>x1, x2, x3, …, xn are the features</w:t>
-      </w:r>
-    </w:p>
-    <w:p>
-      <w:pPr>
-        <w:spacing w:after="0"/>
-        <w:rPr>
-          <w:sz w:val="28"/>
-          <w:szCs w:val="28"/>
-          <w:lang w:val="en-US"/>
-        </w:rPr>
-      </w:pPr>
-      <w:r>
-        <w:rPr>
-          <w:sz w:val="28"/>
-          <w:szCs w:val="28"/>
-          <w:lang w:val="en-US"/>
-        </w:rPr>
-        <w:t>θ1, θ2, θ3, …., θn are the parameters</w:t>
+        <w:t xml:space="preserve">x1, x2, x3, …, </w:t>
+      </w:r>
+      <w:proofErr w:type="spellStart"/>
+      <w:r>
+        <w:rPr>
+          <w:sz w:val="28"/>
+          <w:szCs w:val="28"/>
+          <w:lang w:val="en-US"/>
+        </w:rPr>
+        <w:t>xn</w:t>
+      </w:r>
+      <w:proofErr w:type="spellEnd"/>
+      <w:r>
+        <w:rPr>
+          <w:sz w:val="28"/>
+          <w:szCs w:val="28"/>
+          <w:lang w:val="en-US"/>
+        </w:rPr>
+        <w:t xml:space="preserve"> are the features</w:t>
+      </w:r>
+    </w:p>
+    <w:p>
+      <w:pPr>
+        <w:spacing w:after="0"/>
+        <w:rPr>
+          <w:sz w:val="28"/>
+          <w:szCs w:val="28"/>
+          <w:lang w:val="en-US"/>
+        </w:rPr>
+      </w:pPr>
+      <w:r>
+        <w:rPr>
+          <w:sz w:val="28"/>
+          <w:szCs w:val="28"/>
+          <w:lang w:val="en-US"/>
+        </w:rPr>
+        <w:t xml:space="preserve">θ1, θ2, θ3, …., </w:t>
+      </w:r>
+      <w:proofErr w:type="spellStart"/>
+      <w:r>
+        <w:rPr>
+          <w:sz w:val="28"/>
+          <w:szCs w:val="28"/>
+          <w:lang w:val="en-US"/>
+        </w:rPr>
+        <w:t>θn</w:t>
+      </w:r>
+      <w:proofErr w:type="spellEnd"/>
+      <w:r>
+        <w:rPr>
+          <w:sz w:val="28"/>
+          <w:szCs w:val="28"/>
+          <w:lang w:val="en-US"/>
+        </w:rPr>
+        <w:t xml:space="preserve"> are the parameters</w:t>
       </w:r>
     </w:p>
     <w:p>
@@ -2415,7 +2617,16 @@
           <w:szCs w:val="28"/>
           <w:lang w:val="en-US"/>
         </w:rPr>
-        <w:t>The gradient descent equation itself is generally the same form; we just have to repeat it for our 'n' features:</w:t>
+        <w:t>The gradient descent equation itself is generally the same form; we just have to repeat it for our 'n' features</w:t>
+      </w:r>
+      <w:proofErr w:type="gramStart"/>
+      <w:r>
+        <w:rPr>
+          <w:sz w:val="28"/>
+          <w:szCs w:val="28"/>
+          <w:lang w:val="en-US"/>
+        </w:rPr>
+        <w:t>:</w:t>
       </w:r>
       <w:r>
         <w:rPr>
@@ -2423,6 +2634,7 @@
         </w:rPr>
         <w:t xml:space="preserve">  (</w:t>
       </w:r>
+      <w:proofErr w:type="gramEnd"/>
       <w:r>
         <w:rPr>
           <w:sz w:val="28"/>
@@ -2619,7 +2831,25 @@
           <w:szCs w:val="28"/>
           <w:lang w:val="en-US"/>
         </w:rPr>
-        <w:t xml:space="preserve">−0.5 ≤ xi  ≤ 0.5 /* it is not required, it is a kind of optimization */ </w:t>
+        <w:t xml:space="preserve">−0.5 ≤ </w:t>
+      </w:r>
+      <w:proofErr w:type="gramStart"/>
+      <w:r>
+        <w:rPr>
+          <w:sz w:val="28"/>
+          <w:szCs w:val="28"/>
+          <w:lang w:val="en-US"/>
+        </w:rPr>
+        <w:t>xi  ≤</w:t>
+      </w:r>
+      <w:proofErr w:type="gramEnd"/>
+      <w:r>
+        <w:rPr>
+          <w:sz w:val="28"/>
+          <w:szCs w:val="28"/>
+          <w:lang w:val="en-US"/>
+        </w:rPr>
+        <w:t xml:space="preserve"> 0.5 /* it is not required, it is a kind of optimization */ </w:t>
       </w:r>
     </w:p>
     <w:p>
@@ -2771,7 +3001,43 @@
           <w:szCs w:val="28"/>
           <w:lang w:val="en-US"/>
         </w:rPr>
-        <w:t>(mue) = the average of all the values for feature (i)</w:t>
+        <w:t>(</w:t>
+      </w:r>
+      <w:proofErr w:type="spellStart"/>
+      <w:r>
+        <w:rPr>
+          <w:sz w:val="28"/>
+          <w:szCs w:val="28"/>
+          <w:lang w:val="en-US"/>
+        </w:rPr>
+        <w:t>mue</w:t>
+      </w:r>
+      <w:proofErr w:type="spellEnd"/>
+      <w:r>
+        <w:rPr>
+          <w:sz w:val="28"/>
+          <w:szCs w:val="28"/>
+          <w:lang w:val="en-US"/>
+        </w:rPr>
+        <w:t>) = the average of all the values for feature (</w:t>
+      </w:r>
+      <w:proofErr w:type="spellStart"/>
+      <w:r>
+        <w:rPr>
+          <w:sz w:val="28"/>
+          <w:szCs w:val="28"/>
+          <w:lang w:val="en-US"/>
+        </w:rPr>
+        <w:t>i</w:t>
+      </w:r>
+      <w:proofErr w:type="spellEnd"/>
+      <w:r>
+        <w:rPr>
+          <w:sz w:val="28"/>
+          <w:szCs w:val="28"/>
+          <w:lang w:val="en-US"/>
+        </w:rPr>
+        <w:t>)</w:t>
       </w:r>
     </w:p>
     <w:p>
@@ -2905,7 +3171,25 @@
           <w:szCs w:val="28"/>
           <w:lang w:val="en-US"/>
         </w:rPr>
-        <w:t xml:space="preserve"> Declare convergence if J(θ) decreases by less than E in one iteration, where E is some small value such as 10−3. However in practice it's difficult to choose this threshold value</w:t>
+        <w:t xml:space="preserve"> Declare convergence if J(θ) decreases by less than E in one iteration, where E is some small value such as 10−3. </w:t>
+      </w:r>
+      <w:proofErr w:type="gramStart"/>
+      <w:r>
+        <w:rPr>
+          <w:sz w:val="28"/>
+          <w:szCs w:val="28"/>
+          <w:lang w:val="en-US"/>
+        </w:rPr>
+        <w:t>However</w:t>
+      </w:r>
+      <w:proofErr w:type="gramEnd"/>
+      <w:r>
+        <w:rPr>
+          <w:sz w:val="28"/>
+          <w:szCs w:val="28"/>
+          <w:lang w:val="en-US"/>
+        </w:rPr>
+        <w:t xml:space="preserve"> in practice it's difficult to choose this threshold value</w:t>
       </w:r>
     </w:p>
     <w:p>
@@ -3085,7 +3369,67 @@
           <w:szCs w:val="28"/>
           <w:lang w:val="en-US" w:eastAsia="en-US"/>
         </w:rPr>
-        <w:t>For example, if our hypothesis function is  hθ​(x)=θ0​+θ1​x1​ then we can create additional features based on  x1​, to get the quadratic function  hθ​(x)=θ0​+θ1​x1​+θ2​x1^2​ or the cubic function </w:t>
+        <w:t xml:space="preserve">For example, if our hypothesis function </w:t>
+      </w:r>
+      <w:proofErr w:type="gramStart"/>
+      <w:r>
+        <w:rPr>
+          <w:rFonts w:asciiTheme="minorHAnsi" w:eastAsiaTheme="minorHAnsi" w:hAnsiTheme="minorHAnsi" w:cstheme="minorBidi"/>
+          <w:sz w:val="28"/>
+          <w:szCs w:val="28"/>
+          <w:lang w:val="en-US" w:eastAsia="en-US"/>
+        </w:rPr>
+        <w:t xml:space="preserve">is  </w:t>
+      </w:r>
+      <w:proofErr w:type="spellStart"/>
+      <w:r>
+        <w:rPr>
+          <w:rFonts w:asciiTheme="minorHAnsi" w:eastAsiaTheme="minorHAnsi" w:hAnsiTheme="minorHAnsi" w:cstheme="minorBidi"/>
+          <w:sz w:val="28"/>
+          <w:szCs w:val="28"/>
+          <w:lang w:val="en-US" w:eastAsia="en-US"/>
+        </w:rPr>
+        <w:t>h</w:t>
+      </w:r>
+      <w:proofErr w:type="gramEnd"/>
+      <w:r>
+        <w:rPr>
+          <w:rFonts w:asciiTheme="minorHAnsi" w:eastAsiaTheme="minorHAnsi" w:hAnsiTheme="minorHAnsi" w:cstheme="minorBidi"/>
+          <w:sz w:val="28"/>
+          <w:szCs w:val="28"/>
+          <w:lang w:val="en-US" w:eastAsia="en-US"/>
+        </w:rPr>
+        <w:t>θ</w:t>
+      </w:r>
+      <w:proofErr w:type="spellEnd"/>
+      <w:r>
+        <w:rPr>
+          <w:rFonts w:asciiTheme="minorHAnsi" w:eastAsiaTheme="minorHAnsi" w:hAnsiTheme="minorHAnsi" w:cstheme="minorBidi"/>
+          <w:sz w:val="28"/>
+          <w:szCs w:val="28"/>
+          <w:lang w:val="en-US" w:eastAsia="en-US"/>
+        </w:rPr>
+        <w:t xml:space="preserve">​(x)=θ0​+θ1​x1​ then we can create additional features based on  x1​, to get the quadratic function  </w:t>
+      </w:r>
+      <w:proofErr w:type="spellStart"/>
+      <w:r>
+        <w:rPr>
+          <w:rFonts w:asciiTheme="minorHAnsi" w:eastAsiaTheme="minorHAnsi" w:hAnsiTheme="minorHAnsi" w:cstheme="minorBidi"/>
+          <w:sz w:val="28"/>
+          <w:szCs w:val="28"/>
+          <w:lang w:val="en-US" w:eastAsia="en-US"/>
+        </w:rPr>
+        <w:t>hθ</w:t>
+      </w:r>
+      <w:proofErr w:type="spellEnd"/>
+      <w:r>
+        <w:rPr>
+          <w:rFonts w:asciiTheme="minorHAnsi" w:eastAsiaTheme="minorHAnsi" w:hAnsiTheme="minorHAnsi" w:cstheme="minorBidi"/>
+          <w:sz w:val="28"/>
+          <w:szCs w:val="28"/>
+          <w:lang w:val="en-US" w:eastAsia="en-US"/>
+        </w:rPr>
+        <w:t>​(x)=θ0​+θ1​x1​+θ2​x1^2​ or the cubic function </w:t>
       </w:r>
     </w:p>
     <w:p>
@@ -3100,6 +3444,7 @@
           <w:lang w:val="en-US" w:eastAsia="en-US"/>
         </w:rPr>
       </w:pPr>
+      <w:proofErr w:type="spellStart"/>
       <w:r>
         <w:rPr>
           <w:rFonts w:asciiTheme="minorHAnsi" w:eastAsiaTheme="minorHAnsi" w:hAnsiTheme="minorHAnsi" w:cstheme="minorBidi"/>
@@ -3107,7 +3452,17 @@
           <w:szCs w:val="28"/>
           <w:lang w:val="en-US" w:eastAsia="en-US"/>
         </w:rPr>
-        <w:t>hθ​(x)=θ0​+θ1​x1​+θ2​x1^2​+θ3​x1^3​</w:t>
+        <w:t>hθ</w:t>
+      </w:r>
+      <w:proofErr w:type="spellEnd"/>
+      <w:r>
+        <w:rPr>
+          <w:rFonts w:asciiTheme="minorHAnsi" w:eastAsiaTheme="minorHAnsi" w:hAnsiTheme="minorHAnsi" w:cstheme="minorBidi"/>
+          <w:sz w:val="28"/>
+          <w:szCs w:val="28"/>
+          <w:lang w:val="en-US" w:eastAsia="en-US"/>
+        </w:rPr>
+        <w:t>​(x)=θ0​+θ1​x1​+θ2​x1^2​+θ3​x1^3​</w:t>
       </w:r>
     </w:p>
     <w:p>
@@ -3129,7 +3484,27 @@
           <w:szCs w:val="28"/>
           <w:lang w:val="en-US" w:eastAsia="en-US"/>
         </w:rPr>
-        <w:t>In the cubic version, we have created new features  x2​ and  x3​ where  x2​=x1^2​ and  x3​=x1^3​.</w:t>
+        <w:t xml:space="preserve">In the cubic version, we have created new </w:t>
+      </w:r>
+      <w:proofErr w:type="gramStart"/>
+      <w:r>
+        <w:rPr>
+          <w:rFonts w:asciiTheme="minorHAnsi" w:eastAsiaTheme="minorHAnsi" w:hAnsiTheme="minorHAnsi" w:cstheme="minorBidi"/>
+          <w:sz w:val="28"/>
+          <w:szCs w:val="28"/>
+          <w:lang w:val="en-US" w:eastAsia="en-US"/>
+        </w:rPr>
+        <w:t>features  x</w:t>
+      </w:r>
+      <w:proofErr w:type="gramEnd"/>
+      <w:r>
+        <w:rPr>
+          <w:rFonts w:asciiTheme="minorHAnsi" w:eastAsiaTheme="minorHAnsi" w:hAnsiTheme="minorHAnsi" w:cstheme="minorBidi"/>
+          <w:sz w:val="28"/>
+          <w:szCs w:val="28"/>
+          <w:lang w:val="en-US" w:eastAsia="en-US"/>
+        </w:rPr>
+        <w:t>2​ and  x3​ where  x2​=x1^2​ and  x3​=x1^3​.</w:t>
       </w:r>
     </w:p>
     <w:p>
@@ -3508,26 +3883,54 @@
           <w:szCs w:val="28"/>
           <w:lang w:val="en-US"/>
         </w:rPr>
-        <w:t>What if X^t*X is non invertible?</w:t>
-      </w:r>
-    </w:p>
-    <w:p>
-      <w:pPr>
-        <w:spacing w:after="0"/>
-        <w:rPr>
-          <w:sz w:val="28"/>
-          <w:szCs w:val="28"/>
-          <w:lang w:val="en-US"/>
-        </w:rPr>
-      </w:pPr>
-      <w:r>
-        <w:rPr>
-          <w:sz w:val="28"/>
-          <w:szCs w:val="28"/>
-          <w:lang w:val="en-US"/>
-        </w:rPr>
-        <w:t>the common causes might be having :</w:t>
-      </w:r>
+        <w:t xml:space="preserve">What if </w:t>
+      </w:r>
+      <w:proofErr w:type="spellStart"/>
+      <w:r>
+        <w:rPr>
+          <w:sz w:val="28"/>
+          <w:szCs w:val="28"/>
+          <w:lang w:val="en-US"/>
+        </w:rPr>
+        <w:t>X^t</w:t>
+      </w:r>
+      <w:proofErr w:type="spellEnd"/>
+      <w:r>
+        <w:rPr>
+          <w:sz w:val="28"/>
+          <w:szCs w:val="28"/>
+          <w:lang w:val="en-US"/>
+        </w:rPr>
+        <w:t>*X is non invertible?</w:t>
+      </w:r>
+    </w:p>
+    <w:p>
+      <w:pPr>
+        <w:spacing w:after="0"/>
+        <w:rPr>
+          <w:sz w:val="28"/>
+          <w:szCs w:val="28"/>
+          <w:lang w:val="en-US"/>
+        </w:rPr>
+      </w:pPr>
+      <w:r>
+        <w:rPr>
+          <w:sz w:val="28"/>
+          <w:szCs w:val="28"/>
+          <w:lang w:val="en-US"/>
+        </w:rPr>
+        <w:t xml:space="preserve">the common causes might be </w:t>
+      </w:r>
+      <w:proofErr w:type="gramStart"/>
+      <w:r>
+        <w:rPr>
+          <w:sz w:val="28"/>
+          <w:szCs w:val="28"/>
+          <w:lang w:val="en-US"/>
+        </w:rPr>
+        <w:t>having :</w:t>
+      </w:r>
+      <w:proofErr w:type="gramEnd"/>
     </w:p>
     <w:p>
       <w:pPr>
@@ -3817,7 +4220,25 @@
           <w:szCs w:val="28"/>
           <w:lang w:val="en-US"/>
         </w:rPr>
-        <w:t>/* Since Linear regression is not suitable for discrete output we will use this model */</w:t>
+        <w:t xml:space="preserve">/* Since Linear regression is not suitable for discrete </w:t>
+      </w:r>
+      <w:proofErr w:type="gramStart"/>
+      <w:r>
+        <w:rPr>
+          <w:sz w:val="28"/>
+          <w:szCs w:val="28"/>
+          <w:lang w:val="en-US"/>
+        </w:rPr>
+        <w:t>output</w:t>
+      </w:r>
+      <w:proofErr w:type="gramEnd"/>
+      <w:r>
+        <w:rPr>
+          <w:sz w:val="28"/>
+          <w:szCs w:val="28"/>
+          <w:lang w:val="en-US"/>
+        </w:rPr>
+        <w:t xml:space="preserve"> we will use this model */</w:t>
       </w:r>
     </w:p>
     <w:p>
@@ -3997,7 +4418,25 @@
           <w:szCs w:val="28"/>
           <w:lang w:val="en-US"/>
         </w:rPr>
-        <w:t>/* Outputs  are varying on the interval [0,1], so, we can think it as a probability function</w:t>
+        <w:t xml:space="preserve">/* </w:t>
+      </w:r>
+      <w:proofErr w:type="gramStart"/>
+      <w:r>
+        <w:rPr>
+          <w:sz w:val="28"/>
+          <w:szCs w:val="28"/>
+          <w:lang w:val="en-US"/>
+        </w:rPr>
+        <w:t>Outputs  are</w:t>
+      </w:r>
+      <w:proofErr w:type="gramEnd"/>
+      <w:r>
+        <w:rPr>
+          <w:sz w:val="28"/>
+          <w:szCs w:val="28"/>
+          <w:lang w:val="en-US"/>
+        </w:rPr>
+        <w:t xml:space="preserve"> varying on the interval [0,1], so, we can think it as a probability function</w:t>
       </w:r>
       <w:r>
         <w:rPr>
@@ -4289,7 +4728,25 @@
           <w:szCs w:val="28"/>
           <w:lang w:val="en-US"/>
         </w:rPr>
-        <w:t xml:space="preserve"> if it has only one optima on its graph */</w:t>
+        <w:t xml:space="preserve"> if it has only one </w:t>
+      </w:r>
+      <w:proofErr w:type="gramStart"/>
+      <w:r>
+        <w:rPr>
+          <w:sz w:val="28"/>
+          <w:szCs w:val="28"/>
+          <w:lang w:val="en-US"/>
+        </w:rPr>
+        <w:t>optima</w:t>
+      </w:r>
+      <w:proofErr w:type="gramEnd"/>
+      <w:r>
+        <w:rPr>
+          <w:sz w:val="28"/>
+          <w:szCs w:val="28"/>
+          <w:lang w:val="en-US"/>
+        </w:rPr>
+        <w:t xml:space="preserve"> on its graph */</w:t>
       </w:r>
     </w:p>
     <w:p>
@@ -4614,7 +5071,53 @@
           <w:szCs w:val="28"/>
           <w:lang w:val="en-US"/>
         </w:rPr>
-        <w:t>(Sigma(i=1 to m )(cost(h,y))) */</w:t>
+        <w:t>(</w:t>
+      </w:r>
+      <w:proofErr w:type="gramStart"/>
+      <w:r>
+        <w:rPr>
+          <w:sz w:val="28"/>
+          <w:szCs w:val="28"/>
+          <w:lang w:val="en-US"/>
+        </w:rPr>
+        <w:t>Sigma(</w:t>
+      </w:r>
+      <w:proofErr w:type="spellStart"/>
+      <w:proofErr w:type="gramEnd"/>
+      <w:r>
+        <w:rPr>
+          <w:sz w:val="28"/>
+          <w:szCs w:val="28"/>
+          <w:lang w:val="en-US"/>
+        </w:rPr>
+        <w:t>i</w:t>
+      </w:r>
+      <w:proofErr w:type="spellEnd"/>
+      <w:r>
+        <w:rPr>
+          <w:sz w:val="28"/>
+          <w:szCs w:val="28"/>
+          <w:lang w:val="en-US"/>
+        </w:rPr>
+        <w:t>=1 to m )(cost(</w:t>
+      </w:r>
+      <w:proofErr w:type="spellStart"/>
+      <w:r>
+        <w:rPr>
+          <w:sz w:val="28"/>
+          <w:szCs w:val="28"/>
+          <w:lang w:val="en-US"/>
+        </w:rPr>
+        <w:t>h,y</w:t>
+      </w:r>
+      <w:proofErr w:type="spellEnd"/>
+      <w:r>
+        <w:rPr>
+          <w:sz w:val="28"/>
+          <w:szCs w:val="28"/>
+          <w:lang w:val="en-US"/>
+        </w:rPr>
+        <w:t>))) */</w:t>
       </w:r>
     </w:p>
     <w:p>
@@ -5024,6 +5527,7 @@
         </w:rPr>
         <w:t xml:space="preserve"> these algorithms using </w:t>
       </w:r>
+      <w:proofErr w:type="spellStart"/>
       <w:r>
         <w:rPr>
           <w:rFonts w:ascii="Consolas" w:hAnsi="Consolas" w:cs="Arial"/>
@@ -5033,15 +5537,37 @@
           <w:shd w:val="clear" w:color="auto" w:fill="FAFAFA"/>
           <w:lang w:val="en-US"/>
         </w:rPr>
-        <w:t xml:space="preserve">fminunc </w:t>
-      </w:r>
-      <w:r>
-        <w:rPr>
-          <w:sz w:val="28"/>
-          <w:szCs w:val="28"/>
-          <w:lang w:val="en-US" w:bidi="ar-EG"/>
-        </w:rPr>
-        <w:t xml:space="preserve">Matlab pre-implemented function which takes </w:t>
+        <w:t>fminunc</w:t>
+      </w:r>
+      <w:proofErr w:type="spellEnd"/>
+      <w:r>
+        <w:rPr>
+          <w:rFonts w:ascii="Consolas" w:hAnsi="Consolas" w:cs="Arial"/>
+          <w:color w:val="373A3C"/>
+          <w:sz w:val="21"/>
+          <w:szCs w:val="21"/>
+          <w:shd w:val="clear" w:color="auto" w:fill="FAFAFA"/>
+          <w:lang w:val="en-US"/>
+        </w:rPr>
+        <w:t xml:space="preserve"> </w:t>
+      </w:r>
+      <w:proofErr w:type="spellStart"/>
+      <w:r>
+        <w:rPr>
+          <w:sz w:val="28"/>
+          <w:szCs w:val="28"/>
+          <w:lang w:val="en-US" w:bidi="ar-EG"/>
+        </w:rPr>
+        <w:t>Matlab</w:t>
+      </w:r>
+      <w:proofErr w:type="spellEnd"/>
+      <w:r>
+        <w:rPr>
+          <w:sz w:val="28"/>
+          <w:szCs w:val="28"/>
+          <w:lang w:val="en-US" w:bidi="ar-EG"/>
+        </w:rPr>
+        <w:t xml:space="preserve"> pre-implemented function which takes </w:t>
       </w:r>
       <w:r>
         <w:rPr>
@@ -5050,7 +5576,47 @@
           <w:szCs w:val="28"/>
           <w:lang w:val="en-US" w:bidi="ar-EG"/>
         </w:rPr>
-        <w:t>(@costFunction, initialTheta, options)</w:t>
+        <w:t>(@</w:t>
+      </w:r>
+      <w:proofErr w:type="spellStart"/>
+      <w:r>
+        <w:rPr>
+          <w:rFonts w:ascii="Consolas" w:hAnsi="Consolas"/>
+          <w:sz w:val="28"/>
+          <w:szCs w:val="28"/>
+          <w:lang w:val="en-US" w:bidi="ar-EG"/>
+        </w:rPr>
+        <w:t>costFunction</w:t>
+      </w:r>
+      <w:proofErr w:type="spellEnd"/>
+      <w:r>
+        <w:rPr>
+          <w:rFonts w:ascii="Consolas" w:hAnsi="Consolas"/>
+          <w:sz w:val="28"/>
+          <w:szCs w:val="28"/>
+          <w:lang w:val="en-US" w:bidi="ar-EG"/>
+        </w:rPr>
+        <w:t xml:space="preserve">, </w:t>
+      </w:r>
+      <w:proofErr w:type="spellStart"/>
+      <w:r>
+        <w:rPr>
+          <w:rFonts w:ascii="Consolas" w:hAnsi="Consolas"/>
+          <w:sz w:val="28"/>
+          <w:szCs w:val="28"/>
+          <w:lang w:val="en-US" w:bidi="ar-EG"/>
+        </w:rPr>
+        <w:t>initialTheta</w:t>
+      </w:r>
+      <w:proofErr w:type="spellEnd"/>
+      <w:r>
+        <w:rPr>
+          <w:rFonts w:ascii="Consolas" w:hAnsi="Consolas"/>
+          <w:sz w:val="28"/>
+          <w:szCs w:val="28"/>
+          <w:lang w:val="en-US" w:bidi="ar-EG"/>
+        </w:rPr>
+        <w:t>, options)</w:t>
       </w:r>
       <w:r>
         <w:rPr>
@@ -5159,7 +5725,61 @@
           <w:szCs w:val="28"/>
           <w:lang w:val="en-US" w:bidi="ar-EG"/>
         </w:rPr>
-        <w:t>Train a logistic regression classifier hθ(x) for each class to predict the probability that y = i. To make a prediction on a new x, pick the class that maximizes hθ (x)</w:t>
+        <w:t xml:space="preserve">Train a logistic regression classifier </w:t>
+      </w:r>
+      <w:proofErr w:type="spellStart"/>
+      <w:r>
+        <w:rPr>
+          <w:sz w:val="28"/>
+          <w:szCs w:val="28"/>
+          <w:lang w:val="en-US" w:bidi="ar-EG"/>
+        </w:rPr>
+        <w:t>hθ</w:t>
+      </w:r>
+      <w:proofErr w:type="spellEnd"/>
+      <w:r>
+        <w:rPr>
+          <w:sz w:val="28"/>
+          <w:szCs w:val="28"/>
+          <w:lang w:val="en-US" w:bidi="ar-EG"/>
+        </w:rPr>
+        <w:t xml:space="preserve">(x) for each class to predict the probability that y = </w:t>
+      </w:r>
+      <w:proofErr w:type="spellStart"/>
+      <w:r>
+        <w:rPr>
+          <w:sz w:val="28"/>
+          <w:szCs w:val="28"/>
+          <w:lang w:val="en-US" w:bidi="ar-EG"/>
+        </w:rPr>
+        <w:t>i</w:t>
+      </w:r>
+      <w:proofErr w:type="spellEnd"/>
+      <w:r>
+        <w:rPr>
+          <w:sz w:val="28"/>
+          <w:szCs w:val="28"/>
+          <w:lang w:val="en-US" w:bidi="ar-EG"/>
+        </w:rPr>
+        <w:t xml:space="preserve">. To make a prediction on a new x, pick the class that maximizes </w:t>
+      </w:r>
+      <w:proofErr w:type="spellStart"/>
+      <w:r>
+        <w:rPr>
+          <w:sz w:val="28"/>
+          <w:szCs w:val="28"/>
+          <w:lang w:val="en-US" w:bidi="ar-EG"/>
+        </w:rPr>
+        <w:t>hθ</w:t>
+      </w:r>
+      <w:proofErr w:type="spellEnd"/>
+      <w:r>
+        <w:rPr>
+          <w:sz w:val="28"/>
+          <w:szCs w:val="28"/>
+          <w:lang w:val="en-US" w:bidi="ar-EG"/>
+        </w:rPr>
+        <w:t xml:space="preserve"> (x)</w:t>
       </w:r>
     </w:p>
     <w:p>
@@ -6189,13 +6809,23 @@
           <w:lang w:val="en-US" w:bidi="ar-EG"/>
         </w:rPr>
       </w:pPr>
-      <w:r>
-        <w:rPr>
-          <w:sz w:val="28"/>
-          <w:szCs w:val="28"/>
-          <w:lang w:val="en-US" w:bidi="ar-EG"/>
-        </w:rPr>
-        <w:t>Also we can approach regularization using the alternate method of the non-iterative normal equation.</w:t>
+      <w:proofErr w:type="gramStart"/>
+      <w:r>
+        <w:rPr>
+          <w:sz w:val="28"/>
+          <w:szCs w:val="28"/>
+          <w:lang w:val="en-US" w:bidi="ar-EG"/>
+        </w:rPr>
+        <w:t>Also</w:t>
+      </w:r>
+      <w:proofErr w:type="gramEnd"/>
+      <w:r>
+        <w:rPr>
+          <w:sz w:val="28"/>
+          <w:szCs w:val="28"/>
+          <w:lang w:val="en-US" w:bidi="ar-EG"/>
+        </w:rPr>
+        <w:t xml:space="preserve"> we can approach regularization using the alternate method of the non-iterative normal equation.</w:t>
       </w:r>
     </w:p>
     <w:p>
@@ -6303,7 +6933,25 @@
           <w:szCs w:val="28"/>
           <w:lang w:val="en-US" w:bidi="ar-EG"/>
         </w:rPr>
-        <w:t>L is a matrix with 0 at the top left and 1's down the diagonal, with 0's everywhere else. It should have dimension (n+1)×(n+1). Intuitively, this is the identity matrix (though we are not including x0), multiplied with a single real number λ.</w:t>
+        <w:t>L is a matrix with 0 at the top left and 1's down the diagonal, with 0's everywhere else. It should have dimension (n+</w:t>
+      </w:r>
+      <w:proofErr w:type="gramStart"/>
+      <w:r>
+        <w:rPr>
+          <w:sz w:val="28"/>
+          <w:szCs w:val="28"/>
+          <w:lang w:val="en-US" w:bidi="ar-EG"/>
+        </w:rPr>
+        <w:t>1)×</w:t>
+      </w:r>
+      <w:proofErr w:type="gramEnd"/>
+      <w:r>
+        <w:rPr>
+          <w:sz w:val="28"/>
+          <w:szCs w:val="28"/>
+          <w:lang w:val="en-US" w:bidi="ar-EG"/>
+        </w:rPr>
+        <w:t>(n+1). Intuitively, this is the identity matrix (though we are not including x0), multiplied with a single real number λ.</w:t>
       </w:r>
     </w:p>
     <w:p>
@@ -6655,7 +7303,25 @@
           <w:szCs w:val="28"/>
           <w:lang w:val="en-US" w:bidi="ar-EG"/>
         </w:rPr>
-        <w:t>/* We will try to build something like human neurons, our model will consist of input layer(x vector, our feature vector), hidden layer(s)(where we will do computational operations) and output layer(last named as h) */</w:t>
+        <w:t xml:space="preserve">/* We will try to build something like human neurons, our model will consist of input </w:t>
+      </w:r>
+      <w:proofErr w:type="gramStart"/>
+      <w:r>
+        <w:rPr>
+          <w:sz w:val="28"/>
+          <w:szCs w:val="28"/>
+          <w:lang w:val="en-US" w:bidi="ar-EG"/>
+        </w:rPr>
+        <w:t>layer(</w:t>
+      </w:r>
+      <w:proofErr w:type="gramEnd"/>
+      <w:r>
+        <w:rPr>
+          <w:sz w:val="28"/>
+          <w:szCs w:val="28"/>
+          <w:lang w:val="en-US" w:bidi="ar-EG"/>
+        </w:rPr>
+        <w:t>x vector, our feature vector), hidden layer(s)(where we will do computational operations) and output layer(last named as h) */</w:t>
       </w:r>
     </w:p>
     <w:p>
@@ -6974,7 +7640,25 @@
           <w:szCs w:val="28"/>
           <w:lang w:val="en-US" w:bidi="ar-EG"/>
         </w:rPr>
-        <w:t xml:space="preserve">Our hypothesis output is the logistic function applied to the sum of the values of our activation nodes, which have been multiplied parameter matrix Θ^(2) containing the weights for our second layer of nodes. </w:t>
+        <w:t>Our hypothesis output is the logistic function applied to the sum of the values of our activation nodes, which have been multiplied parameter matrix Θ</w:t>
+      </w:r>
+      <w:proofErr w:type="gramStart"/>
+      <w:r>
+        <w:rPr>
+          <w:sz w:val="28"/>
+          <w:szCs w:val="28"/>
+          <w:lang w:val="en-US" w:bidi="ar-EG"/>
+        </w:rPr>
+        <w:t>^(</w:t>
+      </w:r>
+      <w:proofErr w:type="gramEnd"/>
+      <w:r>
+        <w:rPr>
+          <w:sz w:val="28"/>
+          <w:szCs w:val="28"/>
+          <w:lang w:val="en-US" w:bidi="ar-EG"/>
+        </w:rPr>
+        <w:t xml:space="preserve">2) containing the weights for our second layer of nodes. </w:t>
       </w:r>
     </w:p>
     <w:p>
@@ -7010,7 +7694,43 @@
           <w:szCs w:val="28"/>
           <w:lang w:val="en-US" w:bidi="ar-EG"/>
         </w:rPr>
-        <w:t>/* To pass from jth layer that has m units to (j+1) layer that has n units the weight matrix dimension must be = n*(m+1)  */</w:t>
+        <w:t xml:space="preserve">/* To pass from </w:t>
+      </w:r>
+      <w:proofErr w:type="spellStart"/>
+      <w:r>
+        <w:rPr>
+          <w:sz w:val="28"/>
+          <w:szCs w:val="28"/>
+          <w:lang w:val="en-US" w:bidi="ar-EG"/>
+        </w:rPr>
+        <w:t>jth</w:t>
+      </w:r>
+      <w:proofErr w:type="spellEnd"/>
+      <w:r>
+        <w:rPr>
+          <w:sz w:val="28"/>
+          <w:szCs w:val="28"/>
+          <w:lang w:val="en-US" w:bidi="ar-EG"/>
+        </w:rPr>
+        <w:t xml:space="preserve"> layer that has m units to (j+1) layer that has n units the weight matrix dimension must be = n*(m+1</w:t>
+      </w:r>
+      <w:proofErr w:type="gramStart"/>
+      <w:r>
+        <w:rPr>
+          <w:sz w:val="28"/>
+          <w:szCs w:val="28"/>
+          <w:lang w:val="en-US" w:bidi="ar-EG"/>
+        </w:rPr>
+        <w:t>)  *</w:t>
+      </w:r>
+      <w:proofErr w:type="gramEnd"/>
+      <w:r>
+        <w:rPr>
+          <w:sz w:val="28"/>
+          <w:szCs w:val="28"/>
+          <w:lang w:val="en-US" w:bidi="ar-EG"/>
+        </w:rPr>
+        <w:t>/</w:t>
       </w:r>
     </w:p>
     <w:p>
@@ -7145,6 +7865,7 @@
           </wp:anchor>
         </w:drawing>
       </w:r>
+      <w:proofErr w:type="gramStart"/>
       <w:r>
         <w:rPr>
           <w:sz w:val="28"/>
@@ -7166,7 +7887,16 @@
           <w:szCs w:val="28"/>
           <w:lang w:val="en-US" w:bidi="ar-EG"/>
         </w:rPr>
-        <w:t xml:space="preserve"> here:</w:t>
+        <w:t xml:space="preserve"> here</w:t>
+      </w:r>
+      <w:proofErr w:type="gramEnd"/>
+      <w:r>
+        <w:rPr>
+          <w:sz w:val="28"/>
+          <w:szCs w:val="28"/>
+          <w:lang w:val="en-US" w:bidi="ar-EG"/>
+        </w:rPr>
+        <w:t>:</w:t>
       </w:r>
     </w:p>
     <w:p>
@@ -7736,13 +8466,23 @@
           <w:lang w:val="en-US" w:bidi="ar-EG"/>
         </w:rPr>
       </w:pPr>
-      <w:r>
-        <w:rPr>
-          <w:sz w:val="28"/>
-          <w:szCs w:val="28"/>
-          <w:lang w:val="en-US" w:bidi="ar-EG"/>
-        </w:rPr>
-        <w:t>sl = number of units (not counting bias unit) in layer l</w:t>
+      <w:proofErr w:type="spellStart"/>
+      <w:r>
+        <w:rPr>
+          <w:sz w:val="28"/>
+          <w:szCs w:val="28"/>
+          <w:lang w:val="en-US" w:bidi="ar-EG"/>
+        </w:rPr>
+        <w:t>sl</w:t>
+      </w:r>
+      <w:proofErr w:type="spellEnd"/>
+      <w:r>
+        <w:rPr>
+          <w:sz w:val="28"/>
+          <w:szCs w:val="28"/>
+          <w:lang w:val="en-US" w:bidi="ar-EG"/>
+        </w:rPr>
+        <w:t xml:space="preserve"> = number of units (not counting bias unit) in layer l</w:t>
       </w:r>
     </w:p>
     <w:p>
@@ -7963,7 +8703,25 @@
           <w:szCs w:val="28"/>
           <w:lang w:val="en-US" w:bidi="ar-EG"/>
         </w:rPr>
-        <w:t>Given training set { (x</w:t>
+        <w:t xml:space="preserve">Given training set </w:t>
+      </w:r>
+      <w:proofErr w:type="gramStart"/>
+      <w:r>
+        <w:rPr>
+          <w:sz w:val="28"/>
+          <w:szCs w:val="28"/>
+          <w:lang w:val="en-US" w:bidi="ar-EG"/>
+        </w:rPr>
+        <w:t>{ (</w:t>
+      </w:r>
+      <w:proofErr w:type="gramEnd"/>
+      <w:r>
+        <w:rPr>
+          <w:sz w:val="28"/>
+          <w:szCs w:val="28"/>
+          <w:lang w:val="en-US" w:bidi="ar-EG"/>
+        </w:rPr>
+        <w:t>x</w:t>
       </w:r>
       <w:r>
         <w:rPr>
@@ -7997,7 +8755,16 @@
           <w:szCs w:val="28"/>
           <w:lang w:val="en-US" w:bidi="ar-EG"/>
         </w:rPr>
-        <w:t>), ……, (x</w:t>
+        <w:t>), ……, (</w:t>
+      </w:r>
+      <w:proofErr w:type="spellStart"/>
+      <w:r>
+        <w:rPr>
+          <w:sz w:val="28"/>
+          <w:szCs w:val="28"/>
+          <w:lang w:val="en-US" w:bidi="ar-EG"/>
+        </w:rPr>
+        <w:t>x</w:t>
       </w:r>
       <w:r>
         <w:rPr>
@@ -8025,6 +8792,7 @@
         </w:rPr>
         <w:t>m</w:t>
       </w:r>
+      <w:proofErr w:type="spellEnd"/>
       <w:r>
         <w:rPr>
           <w:sz w:val="28"/>
@@ -8051,6 +8819,7 @@
         </w:rPr>
         <w:t xml:space="preserve">Set </w:t>
       </w:r>
+      <w:proofErr w:type="spellStart"/>
       <w:r>
         <w:rPr>
           <w:rFonts w:ascii="Times New Roman" w:hAnsi="Times New Roman" w:cs="Times New Roman"/>
@@ -8060,6 +8829,7 @@
         </w:rPr>
         <w:t>Δ</w:t>
       </w:r>
+      <w:proofErr w:type="gramStart"/>
       <w:r>
         <w:rPr>
           <w:sz w:val="28"/>
@@ -8076,15 +8846,34 @@
           <w:vertAlign w:val="subscript"/>
           <w:lang w:val="en-US" w:bidi="ar-EG"/>
         </w:rPr>
-        <w:t xml:space="preserve">ij </w:t>
-      </w:r>
-      <w:r>
-        <w:rPr>
-          <w:sz w:val="28"/>
-          <w:szCs w:val="28"/>
-          <w:lang w:val="en-US" w:bidi="ar-EG"/>
-        </w:rPr>
-        <w:t>:=0 for all (l, I, j) (hence you end up having a matrix full of zeros)</w:t>
+        <w:t>ij</w:t>
+      </w:r>
+      <w:proofErr w:type="spellEnd"/>
+      <w:r>
+        <w:rPr>
+          <w:sz w:val="28"/>
+          <w:szCs w:val="28"/>
+          <w:vertAlign w:val="subscript"/>
+          <w:lang w:val="en-US" w:bidi="ar-EG"/>
+        </w:rPr>
+        <w:t xml:space="preserve"> </w:t>
+      </w:r>
+      <w:r>
+        <w:rPr>
+          <w:sz w:val="28"/>
+          <w:szCs w:val="28"/>
+          <w:lang w:val="en-US" w:bidi="ar-EG"/>
+        </w:rPr>
+        <w:t>:</w:t>
+      </w:r>
+      <w:proofErr w:type="gramEnd"/>
+      <w:r>
+        <w:rPr>
+          <w:sz w:val="28"/>
+          <w:szCs w:val="28"/>
+          <w:lang w:val="en-US" w:bidi="ar-EG"/>
+        </w:rPr>
+        <w:t>=0 for all (l, I, j) (hence you end up having a matrix full of zeros)</w:t>
       </w:r>
     </w:p>
     <w:p>
@@ -8122,6 +8911,7 @@
         </w:rPr>
         <w:t>1- Set a</w:t>
       </w:r>
+      <w:proofErr w:type="gramStart"/>
       <w:r>
         <w:rPr>
           <w:sz w:val="28"/>
@@ -8137,7 +8927,17 @@
           <w:szCs w:val="28"/>
           <w:lang w:val="en-US" w:bidi="ar-EG"/>
         </w:rPr>
-        <w:t>:=x</w:t>
+        <w:t>:=</w:t>
+      </w:r>
+      <w:proofErr w:type="spellStart"/>
+      <w:proofErr w:type="gramEnd"/>
+      <w:r>
+        <w:rPr>
+          <w:sz w:val="28"/>
+          <w:szCs w:val="28"/>
+          <w:lang w:val="en-US" w:bidi="ar-EG"/>
+        </w:rPr>
+        <w:t>x</w:t>
       </w:r>
       <w:r>
         <w:rPr>
@@ -8148,23 +8948,33 @@
         </w:rPr>
         <w:t>t</w:t>
       </w:r>
-    </w:p>
-    <w:p>
-      <w:pPr>
-        <w:spacing w:after="0"/>
-        <w:rPr>
-          <w:sz w:val="28"/>
-          <w:szCs w:val="28"/>
-          <w:lang w:val="en-US" w:bidi="ar-EG"/>
-        </w:rPr>
-      </w:pPr>
-      <w:r>
-        <w:rPr>
-          <w:sz w:val="28"/>
-          <w:szCs w:val="28"/>
-          <w:lang w:val="en-US" w:bidi="ar-EG"/>
-        </w:rPr>
-        <w:t>2- Perform forward propagation to compute a</w:t>
+      <w:proofErr w:type="spellEnd"/>
+    </w:p>
+    <w:p>
+      <w:pPr>
+        <w:spacing w:after="0"/>
+        <w:rPr>
+          <w:sz w:val="28"/>
+          <w:szCs w:val="28"/>
+          <w:lang w:val="en-US" w:bidi="ar-EG"/>
+        </w:rPr>
+      </w:pPr>
+      <w:r>
+        <w:rPr>
+          <w:sz w:val="28"/>
+          <w:szCs w:val="28"/>
+          <w:lang w:val="en-US" w:bidi="ar-EG"/>
+        </w:rPr>
+        <w:t xml:space="preserve">2- Perform forward propagation to compute </w:t>
+      </w:r>
+      <w:proofErr w:type="gramStart"/>
+      <w:r>
+        <w:rPr>
+          <w:sz w:val="28"/>
+          <w:szCs w:val="28"/>
+          <w:lang w:val="en-US" w:bidi="ar-EG"/>
+        </w:rPr>
+        <w:t>a</w:t>
       </w:r>
       <w:r>
         <w:rPr>
@@ -8189,25 +8999,44 @@
           <w:szCs w:val="28"/>
           <w:lang w:val="en-US" w:bidi="ar-EG"/>
         </w:rPr>
-        <w:t xml:space="preserve"> for all l = 2,3,…,L</w:t>
-      </w:r>
-    </w:p>
-    <w:p>
-      <w:pPr>
-        <w:spacing w:after="0"/>
-        <w:rPr>
-          <w:sz w:val="28"/>
-          <w:szCs w:val="28"/>
-          <w:lang w:val="en-US" w:bidi="ar-EG"/>
-        </w:rPr>
-      </w:pPr>
-      <w:r>
-        <w:rPr>
-          <w:sz w:val="28"/>
-          <w:szCs w:val="28"/>
-          <w:lang w:val="en-US" w:bidi="ar-EG"/>
-        </w:rPr>
-        <w:t>3- Using y</w:t>
+        <w:t xml:space="preserve"> for</w:t>
+      </w:r>
+      <w:proofErr w:type="gramEnd"/>
+      <w:r>
+        <w:rPr>
+          <w:sz w:val="28"/>
+          <w:szCs w:val="28"/>
+          <w:lang w:val="en-US" w:bidi="ar-EG"/>
+        </w:rPr>
+        <w:t xml:space="preserve"> all l = 2,3,…,L</w:t>
+      </w:r>
+    </w:p>
+    <w:p>
+      <w:pPr>
+        <w:spacing w:after="0"/>
+        <w:rPr>
+          <w:sz w:val="28"/>
+          <w:szCs w:val="28"/>
+          <w:lang w:val="en-US" w:bidi="ar-EG"/>
+        </w:rPr>
+      </w:pPr>
+      <w:r>
+        <w:rPr>
+          <w:sz w:val="28"/>
+          <w:szCs w:val="28"/>
+          <w:lang w:val="en-US" w:bidi="ar-EG"/>
+        </w:rPr>
+        <w:t xml:space="preserve">3- Using </w:t>
+      </w:r>
+      <w:proofErr w:type="spellStart"/>
+      <w:proofErr w:type="gramStart"/>
+      <w:r>
+        <w:rPr>
+          <w:sz w:val="28"/>
+          <w:szCs w:val="28"/>
+          <w:lang w:val="en-US" w:bidi="ar-EG"/>
+        </w:rPr>
+        <w:t>y</w:t>
       </w:r>
       <w:r>
         <w:rPr>
@@ -8218,14 +9047,25 @@
         </w:rPr>
         <w:t>t</w:t>
       </w:r>
-      <w:r>
-        <w:rPr>
-          <w:sz w:val="28"/>
-          <w:szCs w:val="28"/>
-          <w:lang w:val="en-US" w:bidi="ar-EG"/>
-        </w:rPr>
-        <w:t xml:space="preserve"> , compute </w:t>
-      </w:r>
+      <w:proofErr w:type="spellEnd"/>
+      <w:r>
+        <w:rPr>
+          <w:sz w:val="28"/>
+          <w:szCs w:val="28"/>
+          <w:lang w:val="en-US" w:bidi="ar-EG"/>
+        </w:rPr>
+        <w:t xml:space="preserve"> ,</w:t>
+      </w:r>
+      <w:proofErr w:type="gramEnd"/>
+      <w:r>
+        <w:rPr>
+          <w:sz w:val="28"/>
+          <w:szCs w:val="28"/>
+          <w:lang w:val="en-US" w:bidi="ar-EG"/>
+        </w:rPr>
+        <w:t xml:space="preserve"> compute </w:t>
+      </w:r>
+      <w:proofErr w:type="spellStart"/>
       <w:r>
         <w:rPr>
           <w:rFonts w:ascii="Times New Roman" w:hAnsi="Times New Roman" w:cs="Times New Roman"/>
@@ -8244,13 +9084,23 @@
         </w:rPr>
         <w:t>L</w:t>
       </w:r>
-      <w:r>
-        <w:rPr>
-          <w:sz w:val="28"/>
-          <w:szCs w:val="28"/>
-          <w:lang w:val="en-US" w:bidi="ar-EG"/>
-        </w:rPr>
-        <w:t xml:space="preserve"> = a</w:t>
+      <w:proofErr w:type="spellEnd"/>
+      <w:r>
+        <w:rPr>
+          <w:sz w:val="28"/>
+          <w:szCs w:val="28"/>
+          <w:lang w:val="en-US" w:bidi="ar-EG"/>
+        </w:rPr>
+        <w:t xml:space="preserve"> = </w:t>
+      </w:r>
+      <w:proofErr w:type="spellStart"/>
+      <w:r>
+        <w:rPr>
+          <w:sz w:val="28"/>
+          <w:szCs w:val="28"/>
+          <w:lang w:val="en-US" w:bidi="ar-EG"/>
+        </w:rPr>
+        <w:t>a</w:t>
       </w:r>
       <w:r>
         <w:rPr>
@@ -8261,13 +9111,23 @@
         </w:rPr>
         <w:t>L</w:t>
       </w:r>
-      <w:r>
-        <w:rPr>
-          <w:sz w:val="28"/>
-          <w:szCs w:val="28"/>
-          <w:lang w:val="en-US" w:bidi="ar-EG"/>
-        </w:rPr>
-        <w:t xml:space="preserve"> - y</w:t>
+      <w:proofErr w:type="spellEnd"/>
+      <w:r>
+        <w:rPr>
+          <w:sz w:val="28"/>
+          <w:szCs w:val="28"/>
+          <w:lang w:val="en-US" w:bidi="ar-EG"/>
+        </w:rPr>
+        <w:t xml:space="preserve"> - </w:t>
+      </w:r>
+      <w:proofErr w:type="spellStart"/>
+      <w:r>
+        <w:rPr>
+          <w:sz w:val="28"/>
+          <w:szCs w:val="28"/>
+          <w:lang w:val="en-US" w:bidi="ar-EG"/>
+        </w:rPr>
+        <w:t>y</w:t>
       </w:r>
       <w:r>
         <w:rPr>
@@ -8278,6 +9138,7 @@
         </w:rPr>
         <w:t>t</w:t>
       </w:r>
+      <w:proofErr w:type="spellEnd"/>
       <w:r>
         <w:rPr>
           <w:sz w:val="28"/>
@@ -8303,7 +9164,25 @@
           <w:szCs w:val="28"/>
           <w:lang w:val="en-US" w:bidi="ar-EG"/>
         </w:rPr>
-        <w:t xml:space="preserve">Where L is our total number of layers and a^{(L)}a </w:t>
+        <w:t>Where L is our total number of layers and a^{(L</w:t>
+      </w:r>
+      <w:proofErr w:type="gramStart"/>
+      <w:r>
+        <w:rPr>
+          <w:sz w:val="28"/>
+          <w:szCs w:val="28"/>
+          <w:lang w:val="en-US" w:bidi="ar-EG"/>
+        </w:rPr>
+        <w:t>)}a</w:t>
+      </w:r>
+      <w:proofErr w:type="gramEnd"/>
+      <w:r>
+        <w:rPr>
+          <w:sz w:val="28"/>
+          <w:szCs w:val="28"/>
+          <w:lang w:val="en-US" w:bidi="ar-EG"/>
+        </w:rPr>
+        <w:t xml:space="preserve"> </w:t>
       </w:r>
     </w:p>
     <w:p>
@@ -8339,7 +9218,25 @@
           <w:szCs w:val="28"/>
           <w:lang w:val="en-US" w:bidi="ar-EG"/>
         </w:rPr>
-        <w:t xml:space="preserve">  is the vector of outputs of the activation units for the last layer. So our "error values" for the last layer are simply the differences of our actual results in the last layer and the correct outputs in y. To get the delta values of the layers before the last layer, we can use an equation that steps us back from right to left:</w:t>
+        <w:t xml:space="preserve">  is the vector of outputs of the activation units for the last layer. </w:t>
+      </w:r>
+      <w:proofErr w:type="gramStart"/>
+      <w:r>
+        <w:rPr>
+          <w:sz w:val="28"/>
+          <w:szCs w:val="28"/>
+          <w:lang w:val="en-US" w:bidi="ar-EG"/>
+        </w:rPr>
+        <w:t>So</w:t>
+      </w:r>
+      <w:proofErr w:type="gramEnd"/>
+      <w:r>
+        <w:rPr>
+          <w:sz w:val="28"/>
+          <w:szCs w:val="28"/>
+          <w:lang w:val="en-US" w:bidi="ar-EG"/>
+        </w:rPr>
+        <w:t xml:space="preserve"> our "error values" for the last layer are simply the differences of our actual results in the last layer and the correct outputs in y. To get the delta values of the layers before the last layer, we can use an equation that steps us back from right to left:</w:t>
       </w:r>
     </w:p>
     <w:p>
@@ -8444,15 +9341,34 @@
           <w:vertAlign w:val="superscript"/>
           <w:lang w:val="en-US" w:bidi="ar-EG"/>
         </w:rPr>
-        <w:t xml:space="preserve">L-1 </w:t>
-      </w:r>
-      <w:r>
-        <w:rPr>
-          <w:sz w:val="28"/>
-          <w:szCs w:val="28"/>
-          <w:lang w:val="en-US" w:bidi="ar-EG"/>
-        </w:rPr>
-        <w:t xml:space="preserve">, </w:t>
+        <w:t>L-</w:t>
+      </w:r>
+      <w:proofErr w:type="gramStart"/>
+      <w:r>
+        <w:rPr>
+          <w:sz w:val="28"/>
+          <w:szCs w:val="28"/>
+          <w:vertAlign w:val="superscript"/>
+          <w:lang w:val="en-US" w:bidi="ar-EG"/>
+        </w:rPr>
+        <w:t xml:space="preserve">1 </w:t>
+      </w:r>
+      <w:r>
+        <w:rPr>
+          <w:sz w:val="28"/>
+          <w:szCs w:val="28"/>
+          <w:lang w:val="en-US" w:bidi="ar-EG"/>
+        </w:rPr>
+        <w:t>,</w:t>
+      </w:r>
+      <w:proofErr w:type="gramEnd"/>
+      <w:r>
+        <w:rPr>
+          <w:sz w:val="28"/>
+          <w:szCs w:val="28"/>
+          <w:lang w:val="en-US" w:bidi="ar-EG"/>
+        </w:rPr>
+        <w:t xml:space="preserve"> </w:t>
       </w:r>
       <w:r>
         <w:rPr>
@@ -8602,6 +9518,7 @@
         </w:rPr>
         <w:t xml:space="preserve">5- </w:t>
       </w:r>
+      <w:proofErr w:type="spellStart"/>
       <w:r>
         <w:rPr>
           <w:rFonts w:ascii="Times New Roman" w:hAnsi="Times New Roman" w:cs="Times New Roman"/>
@@ -8611,6 +9528,7 @@
         </w:rPr>
         <w:t>Δ</w:t>
       </w:r>
+      <w:proofErr w:type="gramStart"/>
       <w:r>
         <w:rPr>
           <w:sz w:val="28"/>
@@ -8627,7 +9545,190 @@
           <w:vertAlign w:val="subscript"/>
           <w:lang w:val="en-US" w:bidi="ar-EG"/>
         </w:rPr>
-        <w:t xml:space="preserve">ij </w:t>
+        <w:t>ij</w:t>
+      </w:r>
+      <w:proofErr w:type="spellEnd"/>
+      <w:r>
+        <w:rPr>
+          <w:sz w:val="28"/>
+          <w:szCs w:val="28"/>
+          <w:vertAlign w:val="subscript"/>
+          <w:lang w:val="en-US" w:bidi="ar-EG"/>
+        </w:rPr>
+        <w:t xml:space="preserve"> </w:t>
+      </w:r>
+      <w:r>
+        <w:rPr>
+          <w:sz w:val="28"/>
+          <w:szCs w:val="28"/>
+          <w:lang w:val="en-US" w:bidi="ar-EG"/>
+        </w:rPr>
+        <w:t>:</w:t>
+      </w:r>
+      <w:proofErr w:type="gramEnd"/>
+      <w:r>
+        <w:rPr>
+          <w:sz w:val="28"/>
+          <w:szCs w:val="28"/>
+          <w:lang w:val="en-US" w:bidi="ar-EG"/>
+        </w:rPr>
+        <w:t>=</w:t>
+      </w:r>
+      <w:r>
+        <w:rPr>
+          <w:rFonts w:ascii="Times New Roman" w:hAnsi="Times New Roman" w:cs="Times New Roman"/>
+          <w:sz w:val="28"/>
+          <w:szCs w:val="28"/>
+          <w:lang w:val="en-US" w:bidi="ar-EG"/>
+        </w:rPr>
+        <w:t xml:space="preserve"> </w:t>
+      </w:r>
+      <w:proofErr w:type="spellStart"/>
+      <w:r>
+        <w:rPr>
+          <w:rFonts w:ascii="Times New Roman" w:hAnsi="Times New Roman" w:cs="Times New Roman"/>
+          <w:sz w:val="28"/>
+          <w:szCs w:val="28"/>
+          <w:lang w:val="en-US" w:bidi="ar-EG"/>
+        </w:rPr>
+        <w:t>Δ</w:t>
+      </w:r>
+      <w:r>
+        <w:rPr>
+          <w:sz w:val="28"/>
+          <w:szCs w:val="28"/>
+          <w:vertAlign w:val="superscript"/>
+          <w:lang w:val="en-US" w:bidi="ar-EG"/>
+        </w:rPr>
+        <w:t>l</w:t>
+      </w:r>
+      <w:r>
+        <w:rPr>
+          <w:sz w:val="28"/>
+          <w:szCs w:val="28"/>
+          <w:vertAlign w:val="subscript"/>
+          <w:lang w:val="en-US" w:bidi="ar-EG"/>
+        </w:rPr>
+        <w:t>ij</w:t>
+      </w:r>
+      <w:proofErr w:type="spellEnd"/>
+      <w:r>
+        <w:rPr>
+          <w:sz w:val="28"/>
+          <w:szCs w:val="28"/>
+          <w:vertAlign w:val="subscript"/>
+          <w:lang w:val="en-US" w:bidi="ar-EG"/>
+        </w:rPr>
+        <w:t xml:space="preserve">  </w:t>
+      </w:r>
+      <w:r>
+        <w:rPr>
+          <w:sz w:val="28"/>
+          <w:szCs w:val="28"/>
+          <w:lang w:val="en-US" w:bidi="ar-EG"/>
+        </w:rPr>
+        <w:t xml:space="preserve">+ </w:t>
+      </w:r>
+      <w:proofErr w:type="spellStart"/>
+      <w:r>
+        <w:rPr>
+          <w:sz w:val="28"/>
+          <w:szCs w:val="28"/>
+          <w:lang w:val="en-US" w:bidi="ar-EG"/>
+        </w:rPr>
+        <w:t>a</w:t>
+      </w:r>
+      <w:r>
+        <w:rPr>
+          <w:sz w:val="28"/>
+          <w:szCs w:val="28"/>
+          <w:vertAlign w:val="superscript"/>
+          <w:lang w:val="en-US" w:bidi="ar-EG"/>
+        </w:rPr>
+        <w:t>l</w:t>
+      </w:r>
+      <w:r>
+        <w:rPr>
+          <w:sz w:val="28"/>
+          <w:szCs w:val="28"/>
+          <w:vertAlign w:val="subscript"/>
+          <w:lang w:val="en-US" w:bidi="ar-EG"/>
+        </w:rPr>
+        <w:t>j</w:t>
+      </w:r>
+      <w:proofErr w:type="spellEnd"/>
+      <w:r>
+        <w:rPr>
+          <w:sz w:val="28"/>
+          <w:szCs w:val="28"/>
+          <w:vertAlign w:val="subscript"/>
+          <w:lang w:val="en-US" w:bidi="ar-EG"/>
+        </w:rPr>
+        <w:t xml:space="preserve"> </w:t>
+      </w:r>
+      <w:r>
+        <w:rPr>
+          <w:rFonts w:ascii="Times New Roman" w:hAnsi="Times New Roman" w:cs="Times New Roman"/>
+          <w:sz w:val="28"/>
+          <w:szCs w:val="28"/>
+          <w:lang w:val="en-US" w:bidi="ar-EG"/>
+        </w:rPr>
+        <w:t>δ</w:t>
+      </w:r>
+      <w:r>
+        <w:rPr>
+          <w:sz w:val="28"/>
+          <w:szCs w:val="28"/>
+          <w:vertAlign w:val="superscript"/>
+          <w:lang w:val="en-US" w:bidi="ar-EG"/>
+        </w:rPr>
+        <w:t>l+1</w:t>
+      </w:r>
+      <w:r>
+        <w:rPr>
+          <w:sz w:val="28"/>
+          <w:szCs w:val="28"/>
+          <w:vertAlign w:val="subscript"/>
+          <w:lang w:val="en-US" w:bidi="ar-EG"/>
+        </w:rPr>
+        <w:t xml:space="preserve">i </w:t>
+      </w:r>
+      <w:r>
+        <w:rPr>
+          <w:sz w:val="28"/>
+          <w:szCs w:val="28"/>
+          <w:lang w:val="en-US" w:bidi="ar-EG"/>
+        </w:rPr>
+        <w:t xml:space="preserve">or with vectorization </w:t>
+      </w:r>
+      <w:proofErr w:type="spellStart"/>
+      <w:r>
+        <w:rPr>
+          <w:rFonts w:ascii="Times New Roman" w:hAnsi="Times New Roman" w:cs="Times New Roman"/>
+          <w:sz w:val="28"/>
+          <w:szCs w:val="28"/>
+          <w:lang w:val="en-US" w:bidi="ar-EG"/>
+        </w:rPr>
+        <w:t>Δ</w:t>
+      </w:r>
+      <w:r>
+        <w:rPr>
+          <w:sz w:val="28"/>
+          <w:szCs w:val="28"/>
+          <w:vertAlign w:val="superscript"/>
+          <w:lang w:val="en-US" w:bidi="ar-EG"/>
+        </w:rPr>
+        <w:t>l</w:t>
+      </w:r>
+      <w:proofErr w:type="spellEnd"/>
+      <w:r>
+        <w:rPr>
+          <w:sz w:val="28"/>
+          <w:szCs w:val="28"/>
+          <w:vertAlign w:val="subscript"/>
+          <w:lang w:val="en-US" w:bidi="ar-EG"/>
+        </w:rPr>
+        <w:t xml:space="preserve"> </w:t>
       </w:r>
       <w:r>
         <w:rPr>
@@ -8644,7 +9745,17 @@
           <w:szCs w:val="28"/>
           <w:lang w:val="en-US" w:bidi="ar-EG"/>
         </w:rPr>
-        <w:t xml:space="preserve"> Δ</w:t>
+        <w:t xml:space="preserve"> </w:t>
+      </w:r>
+      <w:proofErr w:type="spellStart"/>
+      <w:r>
+        <w:rPr>
+          <w:rFonts w:ascii="Times New Roman" w:hAnsi="Times New Roman" w:cs="Times New Roman"/>
+          <w:sz w:val="28"/>
+          <w:szCs w:val="28"/>
+          <w:lang w:val="en-US" w:bidi="ar-EG"/>
+        </w:rPr>
+        <w:t>Δ</w:t>
       </w:r>
       <w:r>
         <w:rPr>
@@ -8655,6 +9766,7 @@
         </w:rPr>
         <w:t>l</w:t>
       </w:r>
+      <w:proofErr w:type="spellEnd"/>
       <w:r>
         <w:rPr>
           <w:sz w:val="28"/>
@@ -8662,15 +9774,33 @@
           <w:vertAlign w:val="subscript"/>
           <w:lang w:val="en-US" w:bidi="ar-EG"/>
         </w:rPr>
-        <w:t xml:space="preserve">ij  </w:t>
-      </w:r>
-      <w:r>
-        <w:rPr>
-          <w:sz w:val="28"/>
-          <w:szCs w:val="28"/>
-          <w:lang w:val="en-US" w:bidi="ar-EG"/>
-        </w:rPr>
-        <w:t>+ a</w:t>
+        <w:t xml:space="preserve">  </w:t>
+      </w:r>
+      <w:r>
+        <w:rPr>
+          <w:sz w:val="28"/>
+          <w:szCs w:val="28"/>
+          <w:lang w:val="en-US" w:bidi="ar-EG"/>
+        </w:rPr>
+        <w:t>+</w:t>
+      </w:r>
+      <w:r>
+        <w:rPr>
+          <w:sz w:val="28"/>
+          <w:szCs w:val="28"/>
+          <w:vertAlign w:val="subscript"/>
+          <w:lang w:val="en-US" w:bidi="ar-EG"/>
+        </w:rPr>
+        <w:t xml:space="preserve">  </w:t>
+      </w:r>
+      <w:r>
+        <w:rPr>
+          <w:rFonts w:ascii="Times New Roman" w:hAnsi="Times New Roman" w:cs="Times New Roman"/>
+          <w:sz w:val="28"/>
+          <w:szCs w:val="28"/>
+          <w:lang w:val="en-US" w:bidi="ar-EG"/>
+        </w:rPr>
+        <w:t>δ</w:t>
       </w:r>
       <w:r>
         <w:rPr>
@@ -8679,25 +9809,32 @@
           <w:vertAlign w:val="superscript"/>
           <w:lang w:val="en-US" w:bidi="ar-EG"/>
         </w:rPr>
+        <w:t>l+1</w:t>
+      </w:r>
+      <w:r>
+        <w:rPr>
+          <w:sz w:val="28"/>
+          <w:szCs w:val="28"/>
+          <w:lang w:val="en-US" w:bidi="ar-EG"/>
+        </w:rPr>
+        <w:t>(a</w:t>
+      </w:r>
+      <w:r>
+        <w:rPr>
+          <w:sz w:val="28"/>
+          <w:szCs w:val="28"/>
+          <w:vertAlign w:val="superscript"/>
+          <w:lang w:val="en-US" w:bidi="ar-EG"/>
+        </w:rPr>
         <w:t>l</w:t>
       </w:r>
       <w:r>
         <w:rPr>
           <w:sz w:val="28"/>
           <w:szCs w:val="28"/>
-          <w:vertAlign w:val="subscript"/>
-          <w:lang w:val="en-US" w:bidi="ar-EG"/>
-        </w:rPr>
-        <w:t xml:space="preserve">j </w:t>
-      </w:r>
-      <w:r>
-        <w:rPr>
-          <w:rFonts w:ascii="Times New Roman" w:hAnsi="Times New Roman" w:cs="Times New Roman"/>
-          <w:sz w:val="28"/>
-          <w:szCs w:val="28"/>
-          <w:lang w:val="en-US" w:bidi="ar-EG"/>
-        </w:rPr>
-        <w:t>δ</w:t>
+          <w:lang w:val="en-US" w:bidi="ar-EG"/>
+        </w:rPr>
+        <w:t>)</w:t>
       </w:r>
       <w:r>
         <w:rPr>
@@ -8706,154 +9843,6 @@
           <w:vertAlign w:val="superscript"/>
           <w:lang w:val="en-US" w:bidi="ar-EG"/>
         </w:rPr>
-        <w:t>l+1</w:t>
-      </w:r>
-      <w:r>
-        <w:rPr>
-          <w:sz w:val="28"/>
-          <w:szCs w:val="28"/>
-          <w:vertAlign w:val="subscript"/>
-          <w:lang w:val="en-US" w:bidi="ar-EG"/>
-        </w:rPr>
-        <w:t xml:space="preserve">i </w:t>
-      </w:r>
-      <w:r>
-        <w:rPr>
-          <w:sz w:val="28"/>
-          <w:szCs w:val="28"/>
-          <w:lang w:val="en-US" w:bidi="ar-EG"/>
-        </w:rPr>
-        <w:t xml:space="preserve">or with vectorization </w:t>
-      </w:r>
-      <w:r>
-        <w:rPr>
-          <w:rFonts w:ascii="Times New Roman" w:hAnsi="Times New Roman" w:cs="Times New Roman"/>
-          <w:sz w:val="28"/>
-          <w:szCs w:val="28"/>
-          <w:lang w:val="en-US" w:bidi="ar-EG"/>
-        </w:rPr>
-        <w:t>Δ</w:t>
-      </w:r>
-      <w:r>
-        <w:rPr>
-          <w:sz w:val="28"/>
-          <w:szCs w:val="28"/>
-          <w:vertAlign w:val="superscript"/>
-          <w:lang w:val="en-US" w:bidi="ar-EG"/>
-        </w:rPr>
-        <w:t>l</w:t>
-      </w:r>
-      <w:r>
-        <w:rPr>
-          <w:sz w:val="28"/>
-          <w:szCs w:val="28"/>
-          <w:vertAlign w:val="subscript"/>
-          <w:lang w:val="en-US" w:bidi="ar-EG"/>
-        </w:rPr>
-        <w:t xml:space="preserve"> </w:t>
-      </w:r>
-      <w:r>
-        <w:rPr>
-          <w:sz w:val="28"/>
-          <w:szCs w:val="28"/>
-          <w:lang w:val="en-US" w:bidi="ar-EG"/>
-        </w:rPr>
-        <w:t>:=</w:t>
-      </w:r>
-      <w:r>
-        <w:rPr>
-          <w:rFonts w:ascii="Times New Roman" w:hAnsi="Times New Roman" w:cs="Times New Roman"/>
-          <w:sz w:val="28"/>
-          <w:szCs w:val="28"/>
-          <w:lang w:val="en-US" w:bidi="ar-EG"/>
-        </w:rPr>
-        <w:t xml:space="preserve"> Δ</w:t>
-      </w:r>
-      <w:r>
-        <w:rPr>
-          <w:sz w:val="28"/>
-          <w:szCs w:val="28"/>
-          <w:vertAlign w:val="superscript"/>
-          <w:lang w:val="en-US" w:bidi="ar-EG"/>
-        </w:rPr>
-        <w:t>l</w:t>
-      </w:r>
-      <w:r>
-        <w:rPr>
-          <w:sz w:val="28"/>
-          <w:szCs w:val="28"/>
-          <w:vertAlign w:val="subscript"/>
-          <w:lang w:val="en-US" w:bidi="ar-EG"/>
-        </w:rPr>
-        <w:t xml:space="preserve">  </w:t>
-      </w:r>
-      <w:r>
-        <w:rPr>
-          <w:sz w:val="28"/>
-          <w:szCs w:val="28"/>
-          <w:lang w:val="en-US" w:bidi="ar-EG"/>
-        </w:rPr>
-        <w:t>+</w:t>
-      </w:r>
-      <w:r>
-        <w:rPr>
-          <w:sz w:val="28"/>
-          <w:szCs w:val="28"/>
-          <w:vertAlign w:val="subscript"/>
-          <w:lang w:val="en-US" w:bidi="ar-EG"/>
-        </w:rPr>
-        <w:t xml:space="preserve">  </w:t>
-      </w:r>
-      <w:r>
-        <w:rPr>
-          <w:rFonts w:ascii="Times New Roman" w:hAnsi="Times New Roman" w:cs="Times New Roman"/>
-          <w:sz w:val="28"/>
-          <w:szCs w:val="28"/>
-          <w:lang w:val="en-US" w:bidi="ar-EG"/>
-        </w:rPr>
-        <w:t>δ</w:t>
-      </w:r>
-      <w:r>
-        <w:rPr>
-          <w:sz w:val="28"/>
-          <w:szCs w:val="28"/>
-          <w:vertAlign w:val="superscript"/>
-          <w:lang w:val="en-US" w:bidi="ar-EG"/>
-        </w:rPr>
-        <w:t>l+1</w:t>
-      </w:r>
-      <w:r>
-        <w:rPr>
-          <w:sz w:val="28"/>
-          <w:szCs w:val="28"/>
-          <w:lang w:val="en-US" w:bidi="ar-EG"/>
-        </w:rPr>
-        <w:t>(a</w:t>
-      </w:r>
-      <w:r>
-        <w:rPr>
-          <w:sz w:val="28"/>
-          <w:szCs w:val="28"/>
-          <w:vertAlign w:val="superscript"/>
-          <w:lang w:val="en-US" w:bidi="ar-EG"/>
-        </w:rPr>
-        <w:t>l</w:t>
-      </w:r>
-      <w:r>
-        <w:rPr>
-          <w:sz w:val="28"/>
-          <w:szCs w:val="28"/>
-          <w:lang w:val="en-US" w:bidi="ar-EG"/>
-        </w:rPr>
-        <w:t>)</w:t>
-      </w:r>
-      <w:r>
-        <w:rPr>
-          <w:sz w:val="28"/>
-          <w:szCs w:val="28"/>
-          <w:vertAlign w:val="superscript"/>
-          <w:lang w:val="en-US" w:bidi="ar-EG"/>
-        </w:rPr>
         <w:t>T</w:t>
       </w:r>
     </w:p>
@@ -8866,13 +9855,23 @@
           <w:lang w:val="en-US" w:bidi="ar-EG"/>
         </w:rPr>
       </w:pPr>
-      <w:r>
-        <w:rPr>
-          <w:sz w:val="28"/>
-          <w:szCs w:val="28"/>
-          <w:lang w:val="en-US" w:bidi="ar-EG"/>
-        </w:rPr>
-        <w:t xml:space="preserve">Hence we update our </w:t>
+      <w:proofErr w:type="gramStart"/>
+      <w:r>
+        <w:rPr>
+          <w:sz w:val="28"/>
+          <w:szCs w:val="28"/>
+          <w:lang w:val="en-US" w:bidi="ar-EG"/>
+        </w:rPr>
+        <w:t>Hence</w:t>
+      </w:r>
+      <w:proofErr w:type="gramEnd"/>
+      <w:r>
+        <w:rPr>
+          <w:sz w:val="28"/>
+          <w:szCs w:val="28"/>
+          <w:lang w:val="en-US" w:bidi="ar-EG"/>
+        </w:rPr>
+        <w:t xml:space="preserve"> we update our </w:t>
       </w:r>
       <w:r>
         <w:rPr>
@@ -8991,7 +9990,25 @@
           <w:szCs w:val="28"/>
           <w:lang w:val="en-US" w:bidi="ar-EG"/>
         </w:rPr>
-        <w:t>D matrix is used as an "accumulator" to add up our values as we go along and eventually compute our partial derivative. Thus we get</w:t>
+        <w:t xml:space="preserve">D matrix is used as an "accumulator" to add up our values as we go along and eventually compute our partial derivative. </w:t>
+      </w:r>
+      <w:proofErr w:type="gramStart"/>
+      <w:r>
+        <w:rPr>
+          <w:sz w:val="28"/>
+          <w:szCs w:val="28"/>
+          <w:lang w:val="en-US" w:bidi="ar-EG"/>
+        </w:rPr>
+        <w:t>Thus</w:t>
+      </w:r>
+      <w:proofErr w:type="gramEnd"/>
+      <w:r>
+        <w:rPr>
+          <w:sz w:val="28"/>
+          <w:szCs w:val="28"/>
+          <w:lang w:val="en-US" w:bidi="ar-EG"/>
+        </w:rPr>
+        <w:t xml:space="preserve"> we get</w:t>
       </w:r>
       <w:r>
         <w:rPr>
@@ -9062,13 +10079,77 @@
           <w:lang w:val="en-US" w:bidi="ar-EG"/>
         </w:rPr>
       </w:pPr>
-      <w:r>
-        <w:rPr>
-          <w:sz w:val="28"/>
-          <w:szCs w:val="28"/>
-          <w:lang w:val="en-US" w:bidi="ar-EG"/>
-        </w:rPr>
-        <w:t>So once we compute our gradApprox vector, we can check that gradApprox ≈ deltaVector.</w:t>
+      <w:proofErr w:type="gramStart"/>
+      <w:r>
+        <w:rPr>
+          <w:sz w:val="28"/>
+          <w:szCs w:val="28"/>
+          <w:lang w:val="en-US" w:bidi="ar-EG"/>
+        </w:rPr>
+        <w:t>So</w:t>
+      </w:r>
+      <w:proofErr w:type="gramEnd"/>
+      <w:r>
+        <w:rPr>
+          <w:sz w:val="28"/>
+          <w:szCs w:val="28"/>
+          <w:lang w:val="en-US" w:bidi="ar-EG"/>
+        </w:rPr>
+        <w:t xml:space="preserve"> once we compute our </w:t>
+      </w:r>
+      <w:proofErr w:type="spellStart"/>
+      <w:r>
+        <w:rPr>
+          <w:sz w:val="28"/>
+          <w:szCs w:val="28"/>
+          <w:lang w:val="en-US" w:bidi="ar-EG"/>
+        </w:rPr>
+        <w:t>gradApprox</w:t>
+      </w:r>
+      <w:proofErr w:type="spellEnd"/>
+      <w:r>
+        <w:rPr>
+          <w:sz w:val="28"/>
+          <w:szCs w:val="28"/>
+          <w:lang w:val="en-US" w:bidi="ar-EG"/>
+        </w:rPr>
+        <w:t xml:space="preserve"> vector, we can check that </w:t>
+      </w:r>
+      <w:proofErr w:type="spellStart"/>
+      <w:r>
+        <w:rPr>
+          <w:sz w:val="28"/>
+          <w:szCs w:val="28"/>
+          <w:lang w:val="en-US" w:bidi="ar-EG"/>
+        </w:rPr>
+        <w:t>gradApprox</w:t>
+      </w:r>
+      <w:proofErr w:type="spellEnd"/>
+      <w:r>
+        <w:rPr>
+          <w:sz w:val="28"/>
+          <w:szCs w:val="28"/>
+          <w:lang w:val="en-US" w:bidi="ar-EG"/>
+        </w:rPr>
+        <w:t xml:space="preserve"> ≈ </w:t>
+      </w:r>
+      <w:proofErr w:type="spellStart"/>
+      <w:r>
+        <w:rPr>
+          <w:sz w:val="28"/>
+          <w:szCs w:val="28"/>
+          <w:lang w:val="en-US" w:bidi="ar-EG"/>
+        </w:rPr>
+        <w:t>deltaVector</w:t>
+      </w:r>
+      <w:proofErr w:type="spellEnd"/>
+      <w:r>
+        <w:rPr>
+          <w:sz w:val="28"/>
+          <w:szCs w:val="28"/>
+          <w:lang w:val="en-US" w:bidi="ar-EG"/>
+        </w:rPr>
+        <w:t>.</w:t>
       </w:r>
       <w:r>
         <w:rPr>
@@ -9137,25 +10218,79 @@
           <w:szCs w:val="28"/>
           <w:lang w:val="en-US" w:bidi="ar-EG"/>
         </w:rPr>
-        <w:t xml:space="preserve"> /* to check that gradApprox values are true */</w:t>
-      </w:r>
-    </w:p>
-    <w:p>
-      <w:pPr>
-        <w:spacing w:after="0"/>
-        <w:rPr>
-          <w:sz w:val="28"/>
-          <w:szCs w:val="28"/>
-          <w:lang w:val="en-US" w:bidi="ar-EG"/>
-        </w:rPr>
-      </w:pPr>
-      <w:r>
-        <w:rPr>
-          <w:sz w:val="28"/>
-          <w:szCs w:val="28"/>
-          <w:lang w:val="en-US" w:bidi="ar-EG"/>
-        </w:rPr>
-        <w:t>Note: Once you have verified once that your backpropagation algorithm is correct, you don't need to compute gradApprox again. The code to compute gradApprox can be very slow.</w:t>
+        <w:t xml:space="preserve"> /* to check that </w:t>
+      </w:r>
+      <w:proofErr w:type="spellStart"/>
+      <w:r>
+        <w:rPr>
+          <w:sz w:val="28"/>
+          <w:szCs w:val="28"/>
+          <w:lang w:val="en-US" w:bidi="ar-EG"/>
+        </w:rPr>
+        <w:t>gradApprox</w:t>
+      </w:r>
+      <w:proofErr w:type="spellEnd"/>
+      <w:r>
+        <w:rPr>
+          <w:sz w:val="28"/>
+          <w:szCs w:val="28"/>
+          <w:lang w:val="en-US" w:bidi="ar-EG"/>
+        </w:rPr>
+        <w:t xml:space="preserve"> values are true */</w:t>
+      </w:r>
+    </w:p>
+    <w:p>
+      <w:pPr>
+        <w:spacing w:after="0"/>
+        <w:rPr>
+          <w:sz w:val="28"/>
+          <w:szCs w:val="28"/>
+          <w:lang w:val="en-US" w:bidi="ar-EG"/>
+        </w:rPr>
+      </w:pPr>
+      <w:r>
+        <w:rPr>
+          <w:sz w:val="28"/>
+          <w:szCs w:val="28"/>
+          <w:lang w:val="en-US" w:bidi="ar-EG"/>
+        </w:rPr>
+        <w:t xml:space="preserve">Note: Once you have verified once that your backpropagation algorithm is correct, you don't need to compute </w:t>
+      </w:r>
+      <w:proofErr w:type="spellStart"/>
+      <w:r>
+        <w:rPr>
+          <w:sz w:val="28"/>
+          <w:szCs w:val="28"/>
+          <w:lang w:val="en-US" w:bidi="ar-EG"/>
+        </w:rPr>
+        <w:t>gradApprox</w:t>
+      </w:r>
+      <w:proofErr w:type="spellEnd"/>
+      <w:r>
+        <w:rPr>
+          <w:sz w:val="28"/>
+          <w:szCs w:val="28"/>
+          <w:lang w:val="en-US" w:bidi="ar-EG"/>
+        </w:rPr>
+        <w:t xml:space="preserve"> again. The code to compute </w:t>
+      </w:r>
+      <w:proofErr w:type="spellStart"/>
+      <w:r>
+        <w:rPr>
+          <w:sz w:val="28"/>
+          <w:szCs w:val="28"/>
+          <w:lang w:val="en-US" w:bidi="ar-EG"/>
+        </w:rPr>
+        <w:t>gradApprox</w:t>
+      </w:r>
+      <w:proofErr w:type="spellEnd"/>
+      <w:r>
+        <w:rPr>
+          <w:sz w:val="28"/>
+          <w:szCs w:val="28"/>
+          <w:lang w:val="en-US" w:bidi="ar-EG"/>
+        </w:rPr>
+        <w:t xml:space="preserve"> can be very slow.</w:t>
       </w:r>
     </w:p>
     <w:p>
@@ -9215,6 +10350,7 @@
         </w:rPr>
         <w:t xml:space="preserve">Initialize each </w:t>
       </w:r>
+      <w:proofErr w:type="spellStart"/>
       <w:r>
         <w:rPr>
           <w:rFonts w:ascii="Times New Roman" w:hAnsi="Times New Roman" w:cs="Times New Roman"/>
@@ -9242,6 +10378,7 @@
         </w:rPr>
         <w:t>ij</w:t>
       </w:r>
+      <w:proofErr w:type="spellEnd"/>
       <w:r>
         <w:rPr>
           <w:sz w:val="28"/>
@@ -9454,7 +10591,16 @@
           <w:szCs w:val="28"/>
           <w:lang w:val="en-US" w:bidi="ar-EG"/>
         </w:rPr>
-        <w:t>2- Implement forward propagation to get h</w:t>
+        <w:t xml:space="preserve">2- Implement forward propagation to get </w:t>
+      </w:r>
+      <w:proofErr w:type="spellStart"/>
+      <w:r>
+        <w:rPr>
+          <w:sz w:val="28"/>
+          <w:szCs w:val="28"/>
+          <w:lang w:val="en-US" w:bidi="ar-EG"/>
+        </w:rPr>
+        <w:t>h</w:t>
       </w:r>
       <w:r>
         <w:rPr>
@@ -9465,6 +10611,7 @@
         </w:rPr>
         <w:t>Θ</w:t>
       </w:r>
+      <w:proofErr w:type="spellEnd"/>
       <w:r>
         <w:rPr>
           <w:sz w:val="28"/>
@@ -9480,7 +10627,27 @@
           <w:vertAlign w:val="superscript"/>
           <w:lang w:val="en-US" w:bidi="ar-EG"/>
         </w:rPr>
-        <w:t>(i)</w:t>
+        <w:t>(</w:t>
+      </w:r>
+      <w:proofErr w:type="spellStart"/>
+      <w:r>
+        <w:rPr>
+          <w:sz w:val="28"/>
+          <w:szCs w:val="28"/>
+          <w:vertAlign w:val="superscript"/>
+          <w:lang w:val="en-US" w:bidi="ar-EG"/>
+        </w:rPr>
+        <w:t>i</w:t>
+      </w:r>
+      <w:proofErr w:type="spellEnd"/>
+      <w:r>
+        <w:rPr>
+          <w:sz w:val="28"/>
+          <w:szCs w:val="28"/>
+          <w:vertAlign w:val="superscript"/>
+          <w:lang w:val="en-US" w:bidi="ar-EG"/>
+        </w:rPr>
+        <w:t>)</w:t>
       </w:r>
       <w:r>
         <w:rPr>
@@ -9497,7 +10664,27 @@
           <w:vertAlign w:val="superscript"/>
           <w:lang w:val="en-US" w:bidi="ar-EG"/>
         </w:rPr>
-        <w:t>(i)</w:t>
+        <w:t>(</w:t>
+      </w:r>
+      <w:proofErr w:type="spellStart"/>
+      <w:r>
+        <w:rPr>
+          <w:sz w:val="28"/>
+          <w:szCs w:val="28"/>
+          <w:vertAlign w:val="superscript"/>
+          <w:lang w:val="en-US" w:bidi="ar-EG"/>
+        </w:rPr>
+        <w:t>i</w:t>
+      </w:r>
+      <w:proofErr w:type="spellEnd"/>
+      <w:r>
+        <w:rPr>
+          <w:sz w:val="28"/>
+          <w:szCs w:val="28"/>
+          <w:vertAlign w:val="superscript"/>
+          <w:lang w:val="en-US" w:bidi="ar-EG"/>
+        </w:rPr>
+        <w:t>)</w:t>
       </w:r>
     </w:p>
     <w:p>
@@ -9605,7 +10792,16 @@
           <w:szCs w:val="28"/>
           <w:lang w:val="en-US" w:bidi="ar-EG"/>
         </w:rPr>
-        <w:t>Ideally, you want h</w:t>
+        <w:t xml:space="preserve">Ideally, you want </w:t>
+      </w:r>
+      <w:proofErr w:type="spellStart"/>
+      <w:r>
+        <w:rPr>
+          <w:sz w:val="28"/>
+          <w:szCs w:val="28"/>
+          <w:lang w:val="en-US" w:bidi="ar-EG"/>
+        </w:rPr>
+        <w:t>h</w:t>
       </w:r>
       <w:r>
         <w:rPr>
@@ -9616,6 +10812,7 @@
         </w:rPr>
         <w:t>Θ</w:t>
       </w:r>
+      <w:proofErr w:type="spellEnd"/>
       <w:r>
         <w:rPr>
           <w:sz w:val="28"/>
@@ -9631,7 +10828,27 @@
           <w:vertAlign w:val="superscript"/>
           <w:lang w:val="en-US" w:bidi="ar-EG"/>
         </w:rPr>
-        <w:t>(i)</w:t>
+        <w:t>(</w:t>
+      </w:r>
+      <w:proofErr w:type="spellStart"/>
+      <w:r>
+        <w:rPr>
+          <w:sz w:val="28"/>
+          <w:szCs w:val="28"/>
+          <w:vertAlign w:val="superscript"/>
+          <w:lang w:val="en-US" w:bidi="ar-EG"/>
+        </w:rPr>
+        <w:t>i</w:t>
+      </w:r>
+      <w:proofErr w:type="spellEnd"/>
+      <w:r>
+        <w:rPr>
+          <w:sz w:val="28"/>
+          <w:szCs w:val="28"/>
+          <w:vertAlign w:val="superscript"/>
+          <w:lang w:val="en-US" w:bidi="ar-EG"/>
+        </w:rPr>
+        <w:t>)</w:t>
       </w:r>
       <w:r>
         <w:rPr>
@@ -9648,15 +10865,45 @@
           <w:vertAlign w:val="superscript"/>
           <w:lang w:val="en-US" w:bidi="ar-EG"/>
         </w:rPr>
-        <w:t>(i)</w:t>
-      </w:r>
-      <w:r>
-        <w:rPr>
-          <w:sz w:val="28"/>
-          <w:szCs w:val="28"/>
-          <w:lang w:val="en-US" w:bidi="ar-EG"/>
-        </w:rPr>
-        <w:t xml:space="preserve"> . This will minimize our cost function. However, keep in mind that J(Θ) is not convex and thus we can end up in a local minimum instead.</w:t>
+        <w:t>(</w:t>
+      </w:r>
+      <w:proofErr w:type="spellStart"/>
+      <w:r>
+        <w:rPr>
+          <w:sz w:val="28"/>
+          <w:szCs w:val="28"/>
+          <w:vertAlign w:val="superscript"/>
+          <w:lang w:val="en-US" w:bidi="ar-EG"/>
+        </w:rPr>
+        <w:t>i</w:t>
+      </w:r>
+      <w:proofErr w:type="spellEnd"/>
+      <w:proofErr w:type="gramStart"/>
+      <w:r>
+        <w:rPr>
+          <w:sz w:val="28"/>
+          <w:szCs w:val="28"/>
+          <w:vertAlign w:val="superscript"/>
+          <w:lang w:val="en-US" w:bidi="ar-EG"/>
+        </w:rPr>
+        <w:t>)</w:t>
+      </w:r>
+      <w:r>
+        <w:rPr>
+          <w:sz w:val="28"/>
+          <w:szCs w:val="28"/>
+          <w:lang w:val="en-US" w:bidi="ar-EG"/>
+        </w:rPr>
+        <w:t xml:space="preserve"> .</w:t>
+      </w:r>
+      <w:proofErr w:type="gramEnd"/>
+      <w:r>
+        <w:rPr>
+          <w:sz w:val="28"/>
+          <w:szCs w:val="28"/>
+          <w:lang w:val="en-US" w:bidi="ar-EG"/>
+        </w:rPr>
+        <w:t xml:space="preserve"> This will minimize our cost function. However, keep in mind that J(Θ) is not convex and thus we can end up in a local minimum instead.</w:t>
       </w:r>
     </w:p>
     <w:p>
@@ -9935,7 +11182,16 @@
           <w:szCs w:val="28"/>
           <w:lang w:val="en-US" w:bidi="ar-EG"/>
         </w:rPr>
-        <w:t>1- Learn Θ and minimize J</w:t>
+        <w:t xml:space="preserve">1- Learn Θ and minimize </w:t>
+      </w:r>
+      <w:proofErr w:type="spellStart"/>
+      <w:r>
+        <w:rPr>
+          <w:sz w:val="28"/>
+          <w:szCs w:val="28"/>
+          <w:lang w:val="en-US" w:bidi="ar-EG"/>
+        </w:rPr>
+        <w:t>J</w:t>
       </w:r>
       <w:r>
         <w:rPr>
@@ -9946,6 +11202,7 @@
         </w:rPr>
         <w:t>train</w:t>
       </w:r>
+      <w:proofErr w:type="spellEnd"/>
       <w:r>
         <w:rPr>
           <w:sz w:val="28"/>
@@ -9970,7 +11227,16 @@
           <w:szCs w:val="28"/>
           <w:lang w:val="en-US" w:bidi="ar-EG"/>
         </w:rPr>
-        <w:t>2- Compute the test set error J</w:t>
+        <w:t xml:space="preserve">2- Compute the test set error </w:t>
+      </w:r>
+      <w:proofErr w:type="spellStart"/>
+      <w:r>
+        <w:rPr>
+          <w:sz w:val="28"/>
+          <w:szCs w:val="28"/>
+          <w:lang w:val="en-US" w:bidi="ar-EG"/>
+        </w:rPr>
+        <w:t>J</w:t>
       </w:r>
       <w:r>
         <w:rPr>
@@ -9981,6 +11247,7 @@
         </w:rPr>
         <w:t>test</w:t>
       </w:r>
+      <w:proofErr w:type="spellEnd"/>
       <w:r>
         <w:rPr>
           <w:sz w:val="28"/>
@@ -10507,7 +11774,16 @@
           <w:szCs w:val="28"/>
           <w:lang w:val="en-US" w:bidi="ar-EG"/>
         </w:rPr>
-        <w:t>3- Estimate the generalization error using the test set with J</w:t>
+        <w:t xml:space="preserve">3- Estimate the generalization error using the test set with </w:t>
+      </w:r>
+      <w:proofErr w:type="spellStart"/>
+      <w:r>
+        <w:rPr>
+          <w:sz w:val="28"/>
+          <w:szCs w:val="28"/>
+          <w:lang w:val="en-US" w:bidi="ar-EG"/>
+        </w:rPr>
+        <w:t>J</w:t>
       </w:r>
       <w:r>
         <w:rPr>
@@ -10518,6 +11794,7 @@
         </w:rPr>
         <w:t>test</w:t>
       </w:r>
+      <w:proofErr w:type="spellEnd"/>
       <w:r>
         <w:rPr>
           <w:sz w:val="28"/>
@@ -10599,7 +11876,25 @@
           <w:szCs w:val="28"/>
           <w:lang w:val="en-US" w:bidi="ar-EG"/>
         </w:rPr>
-        <w:t>/* we can face two kinds of problems; underfitting(high bias) and overfitting(hi</w:t>
+        <w:t xml:space="preserve">/* we can face two kinds of problems; </w:t>
+      </w:r>
+      <w:proofErr w:type="gramStart"/>
+      <w:r>
+        <w:rPr>
+          <w:sz w:val="28"/>
+          <w:szCs w:val="28"/>
+          <w:lang w:val="en-US" w:bidi="ar-EG"/>
+        </w:rPr>
+        <w:t>underfitting(</w:t>
+      </w:r>
+      <w:proofErr w:type="gramEnd"/>
+      <w:r>
+        <w:rPr>
+          <w:sz w:val="28"/>
+          <w:szCs w:val="28"/>
+          <w:lang w:val="en-US" w:bidi="ar-EG"/>
+        </w:rPr>
+        <w:t>high bias) and overfitting(hi</w:t>
       </w:r>
       <w:r>
         <w:rPr>
@@ -10641,8 +11936,18 @@
           <w:szCs w:val="28"/>
           <w:lang w:val="en-US" w:bidi="ar-EG"/>
         </w:rPr>
-        <w:t>Remember that d is the degree the polynomia</w:t>
-      </w:r>
+        <w:t xml:space="preserve">Remember that d is the degree the </w:t>
+      </w:r>
+      <w:proofErr w:type="spellStart"/>
+      <w:r>
+        <w:rPr>
+          <w:sz w:val="28"/>
+          <w:szCs w:val="28"/>
+          <w:lang w:val="en-US" w:bidi="ar-EG"/>
+        </w:rPr>
+        <w:t>polynomia</w:t>
+      </w:r>
+      <w:proofErr w:type="spellEnd"/>
     </w:p>
     <w:p>
       <w:pPr>
@@ -10683,7 +11988,16 @@
           <w:szCs w:val="28"/>
           <w:lang w:val="en-US" w:bidi="ar-EG"/>
         </w:rPr>
-        <w:t>decreasing error</w:t>
+        <w:t xml:space="preserve">decreasing </w:t>
+      </w:r>
+      <w:proofErr w:type="spellStart"/>
+      <w:r>
+        <w:rPr>
+          <w:sz w:val="28"/>
+          <w:szCs w:val="28"/>
+          <w:lang w:val="en-US" w:bidi="ar-EG"/>
+        </w:rPr>
+        <w:t>error</w:t>
       </w:r>
       <w:r>
         <w:rPr>
@@ -10694,6 +12008,7 @@
         </w:rPr>
         <w:t>train</w:t>
       </w:r>
+      <w:proofErr w:type="spellEnd"/>
     </w:p>
     <w:p>
       <w:pPr>
@@ -10726,7 +12041,16 @@
           <w:szCs w:val="28"/>
           <w:lang w:val="en-US" w:bidi="ar-EG"/>
         </w:rPr>
-        <w:t xml:space="preserve"> decreasing error</w:t>
+        <w:t xml:space="preserve"> decreasing </w:t>
+      </w:r>
+      <w:proofErr w:type="spellStart"/>
+      <w:r>
+        <w:rPr>
+          <w:sz w:val="28"/>
+          <w:szCs w:val="28"/>
+          <w:lang w:val="en-US" w:bidi="ar-EG"/>
+        </w:rPr>
+        <w:t>error</w:t>
       </w:r>
       <w:r>
         <w:rPr>
@@ -10737,6 +12061,7 @@
         </w:rPr>
         <w:t>cv</w:t>
       </w:r>
+      <w:proofErr w:type="spellEnd"/>
       <w:r>
         <w:rPr>
           <w:sz w:val="28"/>
@@ -10755,6 +12080,7 @@
           <w:lang w:val="en-US" w:bidi="ar-EG"/>
         </w:rPr>
       </w:pPr>
+      <w:proofErr w:type="gramStart"/>
       <w:r>
         <w:rPr>
           <w:sz w:val="28"/>
@@ -10763,6 +12089,7 @@
         </w:rPr>
         <w:t>So</w:t>
       </w:r>
+      <w:proofErr w:type="gramEnd"/>
       <w:r>
         <w:rPr>
           <w:sz w:val="28"/>
@@ -10795,7 +12122,16 @@
           <w:szCs w:val="28"/>
           <w:lang w:val="en-US" w:bidi="ar-EG"/>
         </w:rPr>
-        <w:t>High bias(underfitting) ~ High J</w:t>
+        <w:t xml:space="preserve">High bias(underfitting) ~ High </w:t>
+      </w:r>
+      <w:proofErr w:type="spellStart"/>
+      <w:r>
+        <w:rPr>
+          <w:sz w:val="28"/>
+          <w:szCs w:val="28"/>
+          <w:lang w:val="en-US" w:bidi="ar-EG"/>
+        </w:rPr>
+        <w:t>J</w:t>
       </w:r>
       <w:r>
         <w:rPr>
@@ -10806,13 +12142,50 @@
         </w:rPr>
         <w:t>train</w:t>
       </w:r>
-      <w:r>
-        <w:rPr>
-          <w:sz w:val="28"/>
-          <w:szCs w:val="28"/>
-          <w:lang w:val="en-US" w:bidi="ar-EG"/>
-        </w:rPr>
-        <w:t xml:space="preserve"> and Jcv (Jcv </w:t>
+      <w:proofErr w:type="spellEnd"/>
+      <w:r>
+        <w:rPr>
+          <w:sz w:val="28"/>
+          <w:szCs w:val="28"/>
+          <w:lang w:val="en-US" w:bidi="ar-EG"/>
+        </w:rPr>
+        <w:t xml:space="preserve"> and </w:t>
+      </w:r>
+      <w:proofErr w:type="spellStart"/>
+      <w:r>
+        <w:rPr>
+          <w:sz w:val="28"/>
+          <w:szCs w:val="28"/>
+          <w:lang w:val="en-US" w:bidi="ar-EG"/>
+        </w:rPr>
+        <w:t>Jcv</w:t>
+      </w:r>
+      <w:proofErr w:type="spellEnd"/>
+      <w:r>
+        <w:rPr>
+          <w:sz w:val="28"/>
+          <w:szCs w:val="28"/>
+          <w:lang w:val="en-US" w:bidi="ar-EG"/>
+        </w:rPr>
+        <w:t xml:space="preserve"> (</w:t>
+      </w:r>
+      <w:proofErr w:type="spellStart"/>
+      <w:r>
+        <w:rPr>
+          <w:sz w:val="28"/>
+          <w:szCs w:val="28"/>
+          <w:lang w:val="en-US" w:bidi="ar-EG"/>
+        </w:rPr>
+        <w:t>Jcv</w:t>
+      </w:r>
+      <w:proofErr w:type="spellEnd"/>
+      <w:r>
+        <w:rPr>
+          <w:sz w:val="28"/>
+          <w:szCs w:val="28"/>
+          <w:lang w:val="en-US" w:bidi="ar-EG"/>
+        </w:rPr>
+        <w:t xml:space="preserve"> </w:t>
       </w:r>
       <w:r>
         <w:rPr>
@@ -10821,7 +12194,17 @@
           <w:shd w:val="clear" w:color="auto" w:fill="FFFFFF"/>
           <w:lang w:val="en-US"/>
         </w:rPr>
-        <w:t>≈ J</w:t>
+        <w:t xml:space="preserve">≈ </w:t>
+      </w:r>
+      <w:proofErr w:type="spellStart"/>
+      <w:r>
+        <w:rPr>
+          <w:rFonts w:ascii="Arial" w:hAnsi="Arial" w:cs="Arial"/>
+          <w:color w:val="222222"/>
+          <w:shd w:val="clear" w:color="auto" w:fill="FFFFFF"/>
+          <w:lang w:val="en-US"/>
+        </w:rPr>
+        <w:t>J</w:t>
       </w:r>
       <w:r>
         <w:rPr>
@@ -10833,6 +12216,7 @@
         </w:rPr>
         <w:t>test</w:t>
       </w:r>
+      <w:proofErr w:type="spellEnd"/>
       <w:r>
         <w:rPr>
           <w:sz w:val="28"/>
@@ -10857,7 +12241,16 @@
           <w:szCs w:val="28"/>
           <w:lang w:val="en-US" w:bidi="ar-EG"/>
         </w:rPr>
-        <w:t>High variance (overfitting) ~ Low J</w:t>
+        <w:t xml:space="preserve">High variance (overfitting) ~ Low </w:t>
+      </w:r>
+      <w:proofErr w:type="spellStart"/>
+      <w:r>
+        <w:rPr>
+          <w:sz w:val="28"/>
+          <w:szCs w:val="28"/>
+          <w:lang w:val="en-US" w:bidi="ar-EG"/>
+        </w:rPr>
+        <w:t>J</w:t>
       </w:r>
       <w:r>
         <w:rPr>
@@ -10868,13 +12261,32 @@
         </w:rPr>
         <w:t>train</w:t>
       </w:r>
-      <w:r>
-        <w:rPr>
-          <w:sz w:val="28"/>
-          <w:szCs w:val="28"/>
-          <w:lang w:val="en-US" w:bidi="ar-EG"/>
-        </w:rPr>
-        <w:t xml:space="preserve"> and high Jcv </w:t>
+      <w:proofErr w:type="spellEnd"/>
+      <w:r>
+        <w:rPr>
+          <w:sz w:val="28"/>
+          <w:szCs w:val="28"/>
+          <w:lang w:val="en-US" w:bidi="ar-EG"/>
+        </w:rPr>
+        <w:t xml:space="preserve"> and high </w:t>
+      </w:r>
+      <w:proofErr w:type="spellStart"/>
+      <w:r>
+        <w:rPr>
+          <w:sz w:val="28"/>
+          <w:szCs w:val="28"/>
+          <w:lang w:val="en-US" w:bidi="ar-EG"/>
+        </w:rPr>
+        <w:t>Jcv</w:t>
+      </w:r>
+      <w:proofErr w:type="spellEnd"/>
+      <w:r>
+        <w:rPr>
+          <w:sz w:val="28"/>
+          <w:szCs w:val="28"/>
+          <w:lang w:val="en-US" w:bidi="ar-EG"/>
+        </w:rPr>
+        <w:t xml:space="preserve"> </w:t>
       </w:r>
     </w:p>
     <w:p>
@@ -10932,7 +12344,25 @@
           <w:szCs w:val="28"/>
           <w:lang w:val="en-US" w:bidi="ar-EG"/>
         </w:rPr>
-        <w:t>How do we choose our parameter λ to get it 'just right' ? /* with neither underfitting nor overfitting */</w:t>
+        <w:t>How do we choose our parameter λ to get it 'just right</w:t>
+      </w:r>
+      <w:proofErr w:type="gramStart"/>
+      <w:r>
+        <w:rPr>
+          <w:sz w:val="28"/>
+          <w:szCs w:val="28"/>
+          <w:lang w:val="en-US" w:bidi="ar-EG"/>
+        </w:rPr>
+        <w:t>' ?</w:t>
+      </w:r>
+      <w:proofErr w:type="gramEnd"/>
+      <w:r>
+        <w:rPr>
+          <w:sz w:val="28"/>
+          <w:szCs w:val="28"/>
+          <w:lang w:val="en-US" w:bidi="ar-EG"/>
+        </w:rPr>
+        <w:t xml:space="preserve"> /* with neither underfitting nor overfitting */</w:t>
       </w:r>
     </w:p>
     <w:p>
@@ -10952,6 +12382,7 @@
         </w:rPr>
         <w:t>1- Create a list of lambdas (i.e. λ</w:t>
       </w:r>
+      <w:proofErr w:type="gramStart"/>
       <w:r>
         <w:rPr>
           <w:rFonts w:ascii="Cambria Math" w:hAnsi="Cambria Math" w:cs="Cambria Math"/>
@@ -10967,7 +12398,16 @@
           <w:szCs w:val="28"/>
           <w:lang w:val="en-US" w:bidi="ar-EG"/>
         </w:rPr>
-        <w:t>{0 , 0.01, 0.02, 0.04, 0.08, 0.16, 0.32, 0.64, 1.28, 2.56, 5.12, 10.24});</w:t>
+        <w:t>{</w:t>
+      </w:r>
+      <w:proofErr w:type="gramEnd"/>
+      <w:r>
+        <w:rPr>
+          <w:sz w:val="28"/>
+          <w:szCs w:val="28"/>
+          <w:lang w:val="en-US" w:bidi="ar-EG"/>
+        </w:rPr>
+        <w:t>0 , 0.01, 0.02, 0.04, 0.08, 0.16, 0.32, 0.64, 1.28, 2.56, 5.12, 10.24});</w:t>
       </w:r>
     </w:p>
     <w:p>
@@ -11003,25 +12443,79 @@
           <w:szCs w:val="28"/>
           <w:lang w:val="en-US" w:bidi="ar-EG"/>
         </w:rPr>
-        <w:t>3- Iterate through the \lambdaλs and for each \lambdaλ go through all the models to learn some Θ.</w:t>
-      </w:r>
-    </w:p>
-    <w:p>
-      <w:pPr>
-        <w:spacing w:after="0"/>
-        <w:rPr>
-          <w:sz w:val="28"/>
-          <w:szCs w:val="28"/>
-          <w:lang w:val="en-US" w:bidi="ar-EG"/>
-        </w:rPr>
-      </w:pPr>
-      <w:r>
-        <w:rPr>
-          <w:sz w:val="28"/>
-          <w:szCs w:val="28"/>
-          <w:lang w:val="en-US" w:bidi="ar-EG"/>
-        </w:rPr>
-        <w:t>4- Compute the cross validation error using the learned Θ (computed with λ) on the J</w:t>
+        <w:t>3- Iterate through the \</w:t>
+      </w:r>
+      <w:proofErr w:type="spellStart"/>
+      <w:r>
+        <w:rPr>
+          <w:sz w:val="28"/>
+          <w:szCs w:val="28"/>
+          <w:lang w:val="en-US" w:bidi="ar-EG"/>
+        </w:rPr>
+        <w:t>lambdaλs</w:t>
+      </w:r>
+      <w:proofErr w:type="spellEnd"/>
+      <w:r>
+        <w:rPr>
+          <w:sz w:val="28"/>
+          <w:szCs w:val="28"/>
+          <w:lang w:val="en-US" w:bidi="ar-EG"/>
+        </w:rPr>
+        <w:t xml:space="preserve"> and for each \</w:t>
+      </w:r>
+      <w:proofErr w:type="spellStart"/>
+      <w:r>
+        <w:rPr>
+          <w:sz w:val="28"/>
+          <w:szCs w:val="28"/>
+          <w:lang w:val="en-US" w:bidi="ar-EG"/>
+        </w:rPr>
+        <w:t>lambdaλ</w:t>
+      </w:r>
+      <w:proofErr w:type="spellEnd"/>
+      <w:r>
+        <w:rPr>
+          <w:sz w:val="28"/>
+          <w:szCs w:val="28"/>
+          <w:lang w:val="en-US" w:bidi="ar-EG"/>
+        </w:rPr>
+        <w:t xml:space="preserve"> go through all the models to learn some Θ.</w:t>
+      </w:r>
+    </w:p>
+    <w:p>
+      <w:pPr>
+        <w:spacing w:after="0"/>
+        <w:rPr>
+          <w:sz w:val="28"/>
+          <w:szCs w:val="28"/>
+          <w:lang w:val="en-US" w:bidi="ar-EG"/>
+        </w:rPr>
+      </w:pPr>
+      <w:r>
+        <w:rPr>
+          <w:sz w:val="28"/>
+          <w:szCs w:val="28"/>
+          <w:lang w:val="en-US" w:bidi="ar-EG"/>
+        </w:rPr>
+        <w:t xml:space="preserve">4- Compute the </w:t>
+      </w:r>
+      <w:proofErr w:type="gramStart"/>
+      <w:r>
+        <w:rPr>
+          <w:sz w:val="28"/>
+          <w:szCs w:val="28"/>
+          <w:lang w:val="en-US" w:bidi="ar-EG"/>
+        </w:rPr>
+        <w:t>cross validation</w:t>
+      </w:r>
+      <w:proofErr w:type="gramEnd"/>
+      <w:r>
+        <w:rPr>
+          <w:sz w:val="28"/>
+          <w:szCs w:val="28"/>
+          <w:lang w:val="en-US" w:bidi="ar-EG"/>
+        </w:rPr>
+        <w:t xml:space="preserve"> error using the learned Θ (computed with λ) on the J</w:t>
       </w:r>
       <w:r>
         <w:rPr>
@@ -11075,7 +12569,16 @@
           <w:szCs w:val="28"/>
           <w:lang w:val="en-US" w:bidi="ar-EG"/>
         </w:rPr>
-        <w:t>6- Using the best combo Θ and λ, apply it on J</w:t>
+        <w:t xml:space="preserve">6- Using the best combo Θ and λ, apply it on </w:t>
+      </w:r>
+      <w:proofErr w:type="spellStart"/>
+      <w:r>
+        <w:rPr>
+          <w:sz w:val="28"/>
+          <w:szCs w:val="28"/>
+          <w:lang w:val="en-US" w:bidi="ar-EG"/>
+        </w:rPr>
+        <w:t>J</w:t>
       </w:r>
       <w:r>
         <w:rPr>
@@ -11086,6 +12589,7 @@
         </w:rPr>
         <w:t>test</w:t>
       </w:r>
+      <w:proofErr w:type="spellEnd"/>
       <w:r>
         <w:rPr>
           <w:sz w:val="28"/>
@@ -11247,7 +12751,16 @@
           <w:szCs w:val="28"/>
           <w:lang w:val="en-US" w:bidi="ar-EG"/>
         </w:rPr>
-        <w:t xml:space="preserve"> causes J</w:t>
+        <w:t xml:space="preserve"> causes </w:t>
+      </w:r>
+      <w:proofErr w:type="spellStart"/>
+      <w:r>
+        <w:rPr>
+          <w:sz w:val="28"/>
+          <w:szCs w:val="28"/>
+          <w:lang w:val="en-US" w:bidi="ar-EG"/>
+        </w:rPr>
+        <w:t>J</w:t>
       </w:r>
       <w:r>
         <w:rPr>
@@ -11258,6 +12771,7 @@
         </w:rPr>
         <w:t>train</w:t>
       </w:r>
+      <w:proofErr w:type="spellEnd"/>
       <w:r>
         <w:rPr>
           <w:sz w:val="28"/>
@@ -11309,7 +12823,16 @@
           <w:szCs w:val="28"/>
           <w:lang w:val="en-US" w:bidi="ar-EG"/>
         </w:rPr>
-        <w:t xml:space="preserve"> causes both J</w:t>
+        <w:t xml:space="preserve"> causes both </w:t>
+      </w:r>
+      <w:proofErr w:type="spellStart"/>
+      <w:r>
+        <w:rPr>
+          <w:sz w:val="28"/>
+          <w:szCs w:val="28"/>
+          <w:lang w:val="en-US" w:bidi="ar-EG"/>
+        </w:rPr>
+        <w:t>J</w:t>
       </w:r>
       <w:r>
         <w:rPr>
@@ -11320,6 +12843,7 @@
         </w:rPr>
         <w:t>train</w:t>
       </w:r>
+      <w:proofErr w:type="spellEnd"/>
       <w:r>
         <w:rPr>
           <w:sz w:val="28"/>
@@ -11343,7 +12867,25 @@
           <w:szCs w:val="28"/>
           <w:lang w:val="en-US" w:bidi="ar-EG"/>
         </w:rPr>
-        <w:t>(Θ) to be high with Jtrain(Θ)≈JCV(Θ).</w:t>
+        <w:t xml:space="preserve">(Θ) to be high with </w:t>
+      </w:r>
+      <w:proofErr w:type="spellStart"/>
+      <w:r>
+        <w:rPr>
+          <w:sz w:val="28"/>
+          <w:szCs w:val="28"/>
+          <w:lang w:val="en-US" w:bidi="ar-EG"/>
+        </w:rPr>
+        <w:t>Jtrain</w:t>
+      </w:r>
+      <w:proofErr w:type="spellEnd"/>
+      <w:r>
+        <w:rPr>
+          <w:sz w:val="28"/>
+          <w:szCs w:val="28"/>
+          <w:lang w:val="en-US" w:bidi="ar-EG"/>
+        </w:rPr>
+        <w:t>(Θ)≈JCV(Θ).</w:t>
       </w:r>
     </w:p>
     <w:p>
@@ -11504,7 +13046,16 @@
           <w:szCs w:val="28"/>
           <w:lang w:val="en-US" w:bidi="ar-EG"/>
         </w:rPr>
-        <w:t>: J</w:t>
+        <w:t xml:space="preserve">: </w:t>
+      </w:r>
+      <w:proofErr w:type="spellStart"/>
+      <w:r>
+        <w:rPr>
+          <w:sz w:val="28"/>
+          <w:szCs w:val="28"/>
+          <w:lang w:val="en-US" w:bidi="ar-EG"/>
+        </w:rPr>
+        <w:t>J</w:t>
       </w:r>
       <w:r>
         <w:rPr>
@@ -11515,6 +13066,7 @@
         </w:rPr>
         <w:t>train</w:t>
       </w:r>
+      <w:proofErr w:type="spellEnd"/>
       <w:r>
         <w:rPr>
           <w:sz w:val="28"/>
@@ -11556,7 +13108,16 @@
           <w:szCs w:val="28"/>
           <w:lang w:val="en-US" w:bidi="ar-EG"/>
         </w:rPr>
-        <w:t>: J</w:t>
+        <w:t xml:space="preserve">: </w:t>
+      </w:r>
+      <w:proofErr w:type="spellStart"/>
+      <w:r>
+        <w:rPr>
+          <w:sz w:val="28"/>
+          <w:szCs w:val="28"/>
+          <w:lang w:val="en-US" w:bidi="ar-EG"/>
+        </w:rPr>
+        <w:t>J</w:t>
       </w:r>
       <w:r>
         <w:rPr>
@@ -11567,6 +13128,7 @@
         </w:rPr>
         <w:t>train</w:t>
       </w:r>
+      <w:proofErr w:type="spellEnd"/>
       <w:r>
         <w:rPr>
           <w:sz w:val="28"/>
@@ -11590,7 +13152,16 @@
           <w:szCs w:val="28"/>
           <w:lang w:val="en-US" w:bidi="ar-EG"/>
         </w:rPr>
-        <w:t>(Θ) continues to decrease without leveling off. Also, J</w:t>
+        <w:t xml:space="preserve">(Θ) continues to decrease without leveling off. Also, </w:t>
+      </w:r>
+      <w:proofErr w:type="spellStart"/>
+      <w:r>
+        <w:rPr>
+          <w:sz w:val="28"/>
+          <w:szCs w:val="28"/>
+          <w:lang w:val="en-US" w:bidi="ar-EG"/>
+        </w:rPr>
+        <w:t>J</w:t>
       </w:r>
       <w:r>
         <w:rPr>
@@ -11601,6 +13172,7 @@
         </w:rPr>
         <w:t>train</w:t>
       </w:r>
+      <w:proofErr w:type="spellEnd"/>
       <w:r>
         <w:rPr>
           <w:sz w:val="28"/>
@@ -11847,7 +13419,25 @@
           <w:szCs w:val="28"/>
           <w:lang w:val="en-US" w:bidi="ar-EG"/>
         </w:rPr>
-        <w:t>Start with a simple algorithm, implement it quickly, and test it early on your cross validation data.</w:t>
+        <w:t xml:space="preserve">Start with a simple algorithm, implement it quickly, and test it early on your </w:t>
+      </w:r>
+      <w:proofErr w:type="gramStart"/>
+      <w:r>
+        <w:rPr>
+          <w:sz w:val="28"/>
+          <w:szCs w:val="28"/>
+          <w:lang w:val="en-US" w:bidi="ar-EG"/>
+        </w:rPr>
+        <w:t>cross validation</w:t>
+      </w:r>
+      <w:proofErr w:type="gramEnd"/>
+      <w:r>
+        <w:rPr>
+          <w:sz w:val="28"/>
+          <w:szCs w:val="28"/>
+          <w:lang w:val="en-US" w:bidi="ar-EG"/>
+        </w:rPr>
+        <w:t xml:space="preserve"> data.</w:t>
       </w:r>
     </w:p>
     <w:p>
@@ -12123,8 +13713,6 @@
         </w:rPr>
         <w:t>Lower recall, higher precision.</w:t>
       </w:r>
-      <w:bookmarkStart w:id="0" w:name="_GoBack"/>
-      <w:bookmarkEnd w:id="0"/>
     </w:p>
     <w:p>
       <w:pPr>
@@ -12712,7 +14300,19 @@
           <w:szCs w:val="28"/>
           <w:lang w:val="en-US" w:bidi="ar-EG"/>
         </w:rPr>
-        <w:t>Logistic regression vs.</w:t>
+        <w:t xml:space="preserve">Logistic regression </w:t>
+      </w:r>
+      <w:bookmarkStart w:id="0" w:name="_GoBack"/>
+      <w:bookmarkEnd w:id="0"/>
+      <w:r>
+        <w:rPr>
+          <w:b/>
+          <w:bCs/>
+          <w:sz w:val="28"/>
+          <w:szCs w:val="28"/>
+          <w:lang w:val="en-US" w:bidi="ar-EG"/>
+        </w:rPr>
+        <w:t>vs.</w:t>
       </w:r>
       <w:r>
         <w:rPr>
@@ -12866,6 +14466,14 @@
           <w:lang w:val="en-US" w:bidi="ar-EG"/>
         </w:rPr>
         <w:t>Neural network likely to work well for most of these settings, but may be slower to train</w:t>
+      </w:r>
+      <w:r>
+        <w:rPr>
+          <w:sz w:val="28"/>
+          <w:szCs w:val="28"/>
+          <w:lang w:val="en-US" w:bidi="ar-EG"/>
+        </w:rPr>
+        <w:t>.</w:t>
       </w:r>
     </w:p>
     <w:sectPr>
@@ -14118,7 +15726,7 @@
 </file>
 
 <file path=customXml/itemProps1.xml><?xml version="1.0" encoding="utf-8"?>
-<ds:datastoreItem xmlns:ds="http://schemas.openxmlformats.org/officeDocument/2006/customXml" ds:itemID="{9C3E7B38-AC9E-4491-8793-85AA02C2433A}">
+<ds:datastoreItem xmlns:ds="http://schemas.openxmlformats.org/officeDocument/2006/customXml" ds:itemID="{4DA6C65E-FD14-4237-90A9-B7EA57F61B13}">
   <ds:schemaRefs>
     <ds:schemaRef ds:uri="http://schemas.openxmlformats.org/officeDocument/2006/bibliography"/>
   </ds:schemaRefs>

</xml_diff>